<commit_message>
JATS article-version change request, version 1.1
</commit_message>
<xml_diff>
--- a/JATS article-version.docx
+++ b/JATS article-version.docx
@@ -1,6 +1,6 @@
 
 <file path=word/document.xml><?xml version="1.0" encoding="utf-8"?>
-<w:document xmlns:wpc="http://schemas.microsoft.com/office/word/2010/wordprocessingCanvas" xmlns:mc="http://schemas.openxmlformats.org/markup-compatibility/2006" xmlns:o="urn:schemas-microsoft-com:office:office" xmlns:r="http://schemas.openxmlformats.org/officeDocument/2006/relationships" xmlns:m="http://schemas.openxmlformats.org/officeDocument/2006/math" xmlns:v="urn:schemas-microsoft-com:vml" xmlns:wp14="http://schemas.microsoft.com/office/word/2010/wordprocessingDrawing" xmlns:wp="http://schemas.openxmlformats.org/drawingml/2006/wordprocessingDrawing" xmlns:w10="urn:schemas-microsoft-com:office:word" xmlns:w="http://schemas.openxmlformats.org/wordprocessingml/2006/main" xmlns:w14="http://schemas.microsoft.com/office/word/2010/wordml" xmlns:wpg="http://schemas.microsoft.com/office/word/2010/wordprocessingGroup" xmlns:wpi="http://schemas.microsoft.com/office/word/2010/wordprocessingInk" xmlns:wne="http://schemas.microsoft.com/office/word/2006/wordml" xmlns:wps="http://schemas.microsoft.com/office/word/2010/wordprocessingShape" mc:Ignorable="w14 wp14">
+<w:document xmlns:wpc="http://schemas.microsoft.com/office/word/2010/wordprocessingCanvas" xmlns:mc="http://schemas.openxmlformats.org/markup-compatibility/2006" xmlns:o="urn:schemas-microsoft-com:office:office" xmlns:r="http://schemas.openxmlformats.org/officeDocument/2006/relationships" xmlns:m="http://schemas.openxmlformats.org/officeDocument/2006/math" xmlns:v="urn:schemas-microsoft-com:vml" xmlns:wp14="http://schemas.microsoft.com/office/word/2010/wordprocessingDrawing" xmlns:wp="http://schemas.openxmlformats.org/drawingml/2006/wordprocessingDrawing" xmlns:w10="urn:schemas-microsoft-com:office:word" xmlns:w="http://schemas.openxmlformats.org/wordprocessingml/2006/main" xmlns:w14="http://schemas.microsoft.com/office/word/2010/wordml" xmlns:w15="http://schemas.microsoft.com/office/word/2012/wordml" xmlns:wpg="http://schemas.microsoft.com/office/word/2010/wordprocessingGroup" xmlns:wpi="http://schemas.microsoft.com/office/word/2010/wordprocessingInk" xmlns:wne="http://schemas.microsoft.com/office/word/2006/wordml" xmlns:wps="http://schemas.microsoft.com/office/word/2010/wordprocessingShape" mc:Ignorable="w14 w15 wp14">
   <w:body>
     <w:p>
       <w:pPr>
@@ -19,35 +19,81 @@
     </w:p>
     <w:p>
       <w:r>
-        <w:t xml:space="preserve">This change request for the Journal Article Tag Suite version 1.1 is to add an element to hold article version information. Article version information includes the status of the document (e.g. accepted manuscript, version of record), and details related to production of the document including date modified, person name, company name, and </w:t>
+        <w:t xml:space="preserve">With the recent increase in availability of early versions of journal articles it is increasingly important for the journal article XML to contain information about article </w:t>
       </w:r>
       <w:r>
-        <w:t>notes. The article version information in this change request is based on the NISO Journal Article Versions recommendation (NISO-RP-8-2008)</w:t>
+        <w:t xml:space="preserve">version or article </w:t>
       </w:r>
       <w:r>
-        <w:t xml:space="preserve">, the </w:t>
+        <w:t>status.</w:t>
       </w:r>
       <w:r>
-        <w:t>JATS customization in use at one journal publisher</w:t>
+        <w:t xml:space="preserve"> </w:t>
+      </w:r>
+      <w:r>
+        <w:t xml:space="preserve">This change request for the Journal Article Tag Suite version 1.1 is to add an element to hold article version information. Article version information includes the status of the document (e.g. accepted manuscript, </w:t>
+      </w:r>
+      <w:r>
+        <w:t>version of record), and details</w:t>
+      </w:r>
+      <w:r>
+        <w:t xml:space="preserve"> </w:t>
+      </w:r>
+      <w:r>
+        <w:t xml:space="preserve">that </w:t>
+      </w:r>
+      <w:r>
+        <w:t xml:space="preserve">may include </w:t>
+      </w:r>
+      <w:r>
+        <w:t xml:space="preserve">date modified, person name, company name, and </w:t>
+      </w:r>
+      <w:r>
+        <w:t xml:space="preserve">notes. </w:t>
+      </w:r>
+      <w:r>
+        <w:t>T</w:t>
+      </w:r>
+      <w:r>
+        <w:t xml:space="preserve">his change request </w:t>
+      </w:r>
+      <w:r>
+        <w:t xml:space="preserve">is based upon </w:t>
+      </w:r>
+      <w:r>
+        <w:t>the NISO Journal Article Versions recommendation (NISO-RP-8-2008)</w:t>
+      </w:r>
+      <w:r>
+        <w:t xml:space="preserve">, </w:t>
+      </w:r>
+      <w:r>
+        <w:t xml:space="preserve">a custom </w:t>
+      </w:r>
+      <w:r>
+        <w:t xml:space="preserve">JATS </w:t>
+      </w:r>
+      <w:r>
+        <w:t xml:space="preserve">extension </w:t>
+      </w:r>
+      <w:r>
+        <w:t>in use at one journal publisher</w:t>
       </w:r>
       <w:r>
         <w:t>,</w:t>
       </w:r>
       <w:r>
-        <w:t xml:space="preserve"> and a survey of other document formats. </w:t>
+        <w:t xml:space="preserve"> and </w:t>
+      </w:r>
+      <w:r>
+        <w:t>informed by a</w:t>
+      </w:r>
+      <w:r>
+        <w:t xml:space="preserve"> survey of other document formats. </w:t>
       </w:r>
     </w:p>
     <w:p>
       <w:r>
-        <w:t xml:space="preserve">Specifically, this change request is to add a new element &lt;article-version&gt; within &lt;article-meta&gt;, which will have </w:t>
-      </w:r>
-      <w:proofErr w:type="gramStart"/>
-      <w:r>
-        <w:t>one</w:t>
-      </w:r>
-      <w:proofErr w:type="gramEnd"/>
-      <w:r>
-        <w:t xml:space="preserve"> required attribute article-version-type. </w:t>
+        <w:t xml:space="preserve">Specifically, this change request is to add a new element &lt;article-version&gt; within &lt;article-meta&gt;, which will have one required attribute article-version-type. </w:t>
       </w:r>
       <w:r>
         <w:t xml:space="preserve">The &lt;article-version&gt; element will </w:t>
@@ -56,15 +102,7 @@
         <w:t xml:space="preserve">use existing </w:t>
       </w:r>
       <w:r>
-        <w:t xml:space="preserve">JATS common attributes, the content-type attribute, and elements date, </w:t>
-      </w:r>
-      <w:proofErr w:type="spellStart"/>
-      <w:r>
-        <w:t>contrib</w:t>
-      </w:r>
-      <w:proofErr w:type="spellEnd"/>
-      <w:r>
-        <w:t>, and p.</w:t>
+        <w:t>JATS common attributes, the content-type attribute, and elements date, contrib, and p.</w:t>
       </w:r>
     </w:p>
     <w:p>
@@ -164,20 +202,15 @@
         <w:pStyle w:val="Heading2"/>
       </w:pPr>
       <w:r>
-        <w:t>&lt;</w:t>
-      </w:r>
-      <w:proofErr w:type="gramStart"/>
-      <w:r>
-        <w:t>article-version</w:t>
-      </w:r>
-      <w:proofErr w:type="gramEnd"/>
-      <w:r>
-        <w:t>&gt; Article Version</w:t>
+        <w:t>&lt;article-version&gt; Article Version</w:t>
       </w:r>
     </w:p>
     <w:p>
       <w:r>
-        <w:t xml:space="preserve">Article version information including status of the article (e.g. version of record, accepted manuscript), and details related to production of the document </w:t>
+        <w:t xml:space="preserve">Article version information including status of the article (e.g. version of record, accepted manuscript), and details related to production of </w:t>
+      </w:r>
+      <w:r>
+        <w:t xml:space="preserve">a version </w:t>
       </w:r>
       <w:r>
         <w:t xml:space="preserve">such as </w:t>
@@ -196,7 +229,19 @@
     </w:p>
     <w:p>
       <w:r>
-        <w:t>The &lt;article-version&gt; element is intended for such purposes as:</w:t>
+        <w:t xml:space="preserve">The &lt;article-version&gt; element </w:t>
+      </w:r>
+      <w:r>
+        <w:t>may be used</w:t>
+      </w:r>
+      <w:r>
+        <w:t xml:space="preserve"> for such purposes as</w:t>
+      </w:r>
+      <w:r>
+        <w:t xml:space="preserve"> to</w:t>
+      </w:r>
+      <w:r>
+        <w:t>:</w:t>
       </w:r>
     </w:p>
     <w:p>
@@ -208,10 +253,16 @@
         </w:numPr>
       </w:pPr>
       <w:r>
-        <w:t>Identify article</w:t>
+        <w:t xml:space="preserve">Identify </w:t>
       </w:r>
       <w:r>
-        <w:t xml:space="preserve"> version as version-of-record, accepted-manuscript, proof, etc.</w:t>
+        <w:t xml:space="preserve">the status of the </w:t>
+      </w:r>
+      <w:r>
+        <w:t>article</w:t>
+      </w:r>
+      <w:r>
+        <w:t xml:space="preserve"> as version-of-record, accepted-manuscript, proof, etc.</w:t>
       </w:r>
     </w:p>
     <w:p>
@@ -226,7 +277,7 @@
         <w:t xml:space="preserve">Record name of the </w:t>
       </w:r>
       <w:r>
-        <w:t xml:space="preserve">company or person </w:t>
+        <w:t xml:space="preserve">company or vendor </w:t>
       </w:r>
       <w:r>
         <w:t>that created the XML</w:t>
@@ -255,20 +306,63 @@
     </w:p>
     <w:p>
       <w:r>
-        <w:t xml:space="preserve">The &lt;article-status&gt; element is analogous to TEI’s </w:t>
+        <w:t xml:space="preserve">When the &lt;article-status&gt; element is used, the @article-status-type attribute must be present to indicate the status of the article. </w:t>
       </w:r>
-      <w:proofErr w:type="spellStart"/>
-      <w:proofErr w:type="gramStart"/>
+    </w:p>
+    <w:p>
       <w:r>
-        <w:t>revisionDesc</w:t>
+        <w:lastRenderedPageBreak/>
+        <w:t xml:space="preserve">The &lt;article-status&gt; element may </w:t>
       </w:r>
-      <w:proofErr w:type="spellEnd"/>
       <w:r>
-        <w:t xml:space="preserve">  element</w:t>
+        <w:t xml:space="preserve">record </w:t>
       </w:r>
-      <w:proofErr w:type="gramEnd"/>
       <w:r>
-        <w:t xml:space="preserve">. </w:t>
+        <w:t xml:space="preserve">when, who by and what was done in creation and maintenance of an article. This information </w:t>
+      </w:r>
+      <w:r>
+        <w:t>can be a useful record for production staff, and is not part of the content of the article.</w:t>
+      </w:r>
+    </w:p>
+    <w:p>
+      <w:r>
+        <w:t xml:space="preserve">Within &lt;article-status&gt;, the &lt;date&gt; element may be used to record the date or </w:t>
+      </w:r>
+      <w:r>
+        <w:t>a timestamp</w:t>
+      </w:r>
+      <w:r>
+        <w:t xml:space="preserve"> when the document was updated.</w:t>
+      </w:r>
+      <w:r>
+        <w:t xml:space="preserve"> </w:t>
+      </w:r>
+    </w:p>
+    <w:p>
+      <w:r>
+        <w:t>Within &lt;article-version&gt;, the &lt;contrib&gt; element may be used to record information such as person name, company name, and role about who has contributed physically to the production or maintenance of the article. This information would not appear in the author list of the article.</w:t>
+      </w:r>
+    </w:p>
+    <w:p>
+      <w:r>
+        <w:t xml:space="preserve">Within &lt;article-status&gt;, the &lt;p&gt; element may be used to capture remarks, such as a </w:t>
+      </w:r>
+      <w:r>
+        <w:t xml:space="preserve">brief summary </w:t>
+      </w:r>
+      <w:r>
+        <w:t>describing</w:t>
+      </w:r>
+      <w:r>
+        <w:t xml:space="preserve"> </w:t>
+      </w:r>
+      <w:r>
+        <w:t>changes made to the document.</w:t>
+      </w:r>
+    </w:p>
+    <w:p>
+      <w:r>
+        <w:t xml:space="preserve">The &lt;article-status&gt; element may be used more than once to record changes made to a document over time. </w:t>
       </w:r>
       <w:r>
         <w:t xml:space="preserve">If the </w:t>
@@ -283,22 +377,13 @@
         <w:t>&gt;</w:t>
       </w:r>
       <w:r>
-        <w:t xml:space="preserve"> element is repeated to record changes to </w:t>
-      </w:r>
-      <w:r>
-        <w:t xml:space="preserve">a </w:t>
-      </w:r>
-      <w:r>
-        <w:t xml:space="preserve">document over time, the </w:t>
+        <w:t xml:space="preserve"> element is repeated, the </w:t>
       </w:r>
       <w:r>
         <w:t>@</w:t>
       </w:r>
       <w:r>
         <w:t xml:space="preserve">article-status-type attribute on the outermost </w:t>
-      </w:r>
-      <w:r>
-        <w:t xml:space="preserve">(first in document order) </w:t>
       </w:r>
       <w:r>
         <w:t>&lt;</w:t>
@@ -327,7 +412,6 @@
         <w:pStyle w:val="Heading3"/>
       </w:pPr>
       <w:r>
-        <w:lastRenderedPageBreak/>
         <w:t>Attributes</w:t>
       </w:r>
     </w:p>
@@ -427,11 +511,9 @@
             <w:tcW w:w="2275" w:type="dxa"/>
           </w:tcPr>
           <w:p>
-            <w:proofErr w:type="spellStart"/>
             <w:r>
               <w:t>xml:base</w:t>
             </w:r>
-            <w:proofErr w:type="spellEnd"/>
           </w:p>
         </w:tc>
         <w:tc>
@@ -465,35 +547,7 @@
         <w:rPr>
           <w:rFonts w:ascii="Consolas" w:hAnsi="Consolas"/>
         </w:rPr>
-        <w:t>((date</w:t>
-      </w:r>
-      <w:proofErr w:type="gramStart"/>
-      <w:r>
-        <w:rPr>
-          <w:rFonts w:ascii="Consolas" w:hAnsi="Consolas"/>
-        </w:rPr>
-        <w:t>?,</w:t>
-      </w:r>
-      <w:proofErr w:type="gramEnd"/>
-      <w:r>
-        <w:rPr>
-          <w:rFonts w:ascii="Consolas" w:hAnsi="Consolas"/>
-        </w:rPr>
-        <w:t xml:space="preserve"> </w:t>
-      </w:r>
-      <w:proofErr w:type="spellStart"/>
-      <w:r>
-        <w:rPr>
-          <w:rFonts w:ascii="Consolas" w:hAnsi="Consolas"/>
-        </w:rPr>
-        <w:t>contrib</w:t>
-      </w:r>
-      <w:proofErr w:type="spellEnd"/>
-      <w:r>
-        <w:rPr>
-          <w:rFonts w:ascii="Consolas" w:hAnsi="Consolas"/>
-        </w:rPr>
-        <w:t>*, p*) | article-version*)</w:t>
+        <w:t>((date?, contrib*, p*) | article-version*)</w:t>
       </w:r>
     </w:p>
     <w:p>
@@ -504,19 +558,11 @@
         <w:t>T</w:t>
       </w:r>
       <w:r>
-        <w:t xml:space="preserve">his element may be contained </w:t>
-      </w:r>
-      <w:proofErr w:type="gramStart"/>
-      <w:r>
-        <w:t>in</w:t>
-      </w:r>
-      <w:r>
-        <w:t xml:space="preserve"> </w:t>
+        <w:t>his element may be contained in</w:t>
       </w:r>
       <w:r>
         <w:t>:</w:t>
       </w:r>
-      <w:proofErr w:type="gramEnd"/>
     </w:p>
     <w:p>
       <w:pPr>
@@ -528,21 +574,7 @@
         <w:rPr>
           <w:rFonts w:ascii="Consolas" w:hAnsi="Consolas"/>
         </w:rPr>
-        <w:t>&lt;</w:t>
-      </w:r>
-      <w:proofErr w:type="gramStart"/>
-      <w:r>
-        <w:rPr>
-          <w:rFonts w:ascii="Consolas" w:hAnsi="Consolas"/>
-        </w:rPr>
-        <w:t>article-meta</w:t>
-      </w:r>
-      <w:proofErr w:type="gramEnd"/>
-      <w:r>
-        <w:rPr>
-          <w:rFonts w:ascii="Consolas" w:hAnsi="Consolas"/>
-        </w:rPr>
-        <w:t>&gt;</w:t>
+        <w:t>&lt;article-meta&gt;</w:t>
       </w:r>
     </w:p>
     <w:p/>
@@ -554,10 +586,33 @@
         <w:t>Examples</w:t>
       </w:r>
     </w:p>
-    <w:p/>
     <w:p>
       <w:r>
-        <w:t>Minimally tagged status version of record:</w:t>
+        <w:t xml:space="preserve">Minimally tagged </w:t>
+      </w:r>
+      <w:r>
+        <w:t xml:space="preserve">article </w:t>
+      </w:r>
+      <w:r>
+        <w:t xml:space="preserve">status </w:t>
+      </w:r>
+      <w:r>
+        <w:t>“V</w:t>
+      </w:r>
+      <w:r>
+        <w:t xml:space="preserve">ersion of </w:t>
+      </w:r>
+      <w:r>
+        <w:t>R</w:t>
+      </w:r>
+      <w:r>
+        <w:t>ecord</w:t>
+      </w:r>
+      <w:r>
+        <w:t>”</w:t>
+      </w:r>
+      <w:r>
+        <w:t>:</w:t>
       </w:r>
     </w:p>
     <w:tbl>
@@ -653,29 +708,7 @@
                 <w:szCs w:val="24"/>
                 <w:highlight w:val="white"/>
               </w:rPr>
-              <w:t>"</w:t>
-            </w:r>
-            <w:proofErr w:type="spellStart"/>
-            <w:r>
-              <w:rPr>
-                <w:rFonts w:ascii="Consolas" w:hAnsi="Consolas" w:cs="Times New Roman"/>
-                <w:color w:val="993300"/>
-                <w:sz w:val="20"/>
-                <w:szCs w:val="24"/>
-                <w:highlight w:val="white"/>
-              </w:rPr>
-              <w:t>doi</w:t>
-            </w:r>
-            <w:proofErr w:type="spellEnd"/>
-            <w:r>
-              <w:rPr>
-                <w:rFonts w:ascii="Consolas" w:hAnsi="Consolas" w:cs="Times New Roman"/>
-                <w:color w:val="993300"/>
-                <w:sz w:val="20"/>
-                <w:szCs w:val="24"/>
-                <w:highlight w:val="white"/>
-              </w:rPr>
-              <w:t>"</w:t>
+              <w:t>"doi"</w:t>
             </w:r>
             <w:r>
               <w:rPr>
@@ -902,7 +935,32 @@
     <w:p/>
     <w:p>
       <w:r>
-        <w:t>Minimally tagged status accepted manuscript:</w:t>
+        <w:lastRenderedPageBreak/>
+        <w:t xml:space="preserve">Minimally tagged </w:t>
+      </w:r>
+      <w:r>
+        <w:t xml:space="preserve">article </w:t>
+      </w:r>
+      <w:r>
+        <w:t xml:space="preserve">status </w:t>
+      </w:r>
+      <w:r>
+        <w:t>“A</w:t>
+      </w:r>
+      <w:r>
+        <w:t xml:space="preserve">ccepted </w:t>
+      </w:r>
+      <w:r>
+        <w:t>M</w:t>
+      </w:r>
+      <w:r>
+        <w:t>anuscript</w:t>
+      </w:r>
+      <w:r>
+        <w:t>”</w:t>
+      </w:r>
+      <w:r>
+        <w:t>:</w:t>
       </w:r>
     </w:p>
     <w:tbl>
@@ -998,29 +1056,7 @@
                 <w:szCs w:val="24"/>
                 <w:highlight w:val="white"/>
               </w:rPr>
-              <w:t>"</w:t>
-            </w:r>
-            <w:proofErr w:type="spellStart"/>
-            <w:r>
-              <w:rPr>
-                <w:rFonts w:ascii="Consolas" w:hAnsi="Consolas" w:cs="Times New Roman"/>
-                <w:color w:val="993300"/>
-                <w:sz w:val="20"/>
-                <w:szCs w:val="24"/>
-                <w:highlight w:val="white"/>
-              </w:rPr>
-              <w:t>doi</w:t>
-            </w:r>
-            <w:proofErr w:type="spellEnd"/>
-            <w:r>
-              <w:rPr>
-                <w:rFonts w:ascii="Consolas" w:hAnsi="Consolas" w:cs="Times New Roman"/>
-                <w:color w:val="993300"/>
-                <w:sz w:val="20"/>
-                <w:szCs w:val="24"/>
-                <w:highlight w:val="white"/>
-              </w:rPr>
-              <w:t>"</w:t>
+              <w:t>"doi"</w:t>
             </w:r>
             <w:r>
               <w:rPr>
@@ -1278,7 +1314,7 @@
               <w:adjustRightInd w:val="0"/>
               <w:rPr>
                 <w:rFonts w:ascii="Consolas" w:hAnsi="Consolas" w:cs="Times New Roman"/>
-                <w:color w:val="000096"/>
+                <w:color w:val="F5844C"/>
                 <w:sz w:val="20"/>
                 <w:szCs w:val="24"/>
                 <w:highlight w:val="white"/>
@@ -1343,29 +1379,7 @@
                 <w:szCs w:val="24"/>
                 <w:highlight w:val="white"/>
               </w:rPr>
-              <w:t>"</w:t>
-            </w:r>
-            <w:proofErr w:type="spellStart"/>
-            <w:r>
-              <w:rPr>
-                <w:rFonts w:ascii="Consolas" w:hAnsi="Consolas" w:cs="Times New Roman"/>
-                <w:color w:val="993300"/>
-                <w:sz w:val="20"/>
-                <w:szCs w:val="24"/>
-                <w:highlight w:val="white"/>
-              </w:rPr>
-              <w:t>doi</w:t>
-            </w:r>
-            <w:proofErr w:type="spellEnd"/>
-            <w:r>
-              <w:rPr>
-                <w:rFonts w:ascii="Consolas" w:hAnsi="Consolas" w:cs="Times New Roman"/>
-                <w:color w:val="993300"/>
-                <w:sz w:val="20"/>
-                <w:szCs w:val="24"/>
-                <w:highlight w:val="white"/>
-              </w:rPr>
-              <w:t>"</w:t>
+              <w:t>"doi"</w:t>
             </w:r>
             <w:r>
               <w:rPr>
@@ -1456,8 +1470,23 @@
                 <w:szCs w:val="24"/>
                 <w:highlight w:val="white"/>
               </w:rPr>
-              <w:t xml:space="preserve"> content-</w:t>
-            </w:r>
+              <w:t xml:space="preserve"> </w:t>
+            </w:r>
+          </w:p>
+          <w:p>
+            <w:pPr>
+              <w:shd w:val="clear" w:color="auto" w:fill="FFFFFF"/>
+              <w:autoSpaceDE w:val="0"/>
+              <w:autoSpaceDN w:val="0"/>
+              <w:adjustRightInd w:val="0"/>
+              <w:rPr>
+                <w:rFonts w:ascii="Consolas" w:hAnsi="Consolas" w:cs="Times New Roman"/>
+                <w:color w:val="000096"/>
+                <w:sz w:val="20"/>
+                <w:szCs w:val="24"/>
+                <w:highlight w:val="white"/>
+              </w:rPr>
+            </w:pPr>
             <w:r>
               <w:rPr>
                 <w:rFonts w:ascii="Consolas" w:hAnsi="Consolas" w:cs="Times New Roman"/>
@@ -1466,8 +1495,17 @@
                 <w:szCs w:val="24"/>
                 <w:highlight w:val="white"/>
               </w:rPr>
-              <w:lastRenderedPageBreak/>
-              <w:t>type</w:t>
+              <w:t xml:space="preserve">                     </w:t>
+            </w:r>
+            <w:r>
+              <w:rPr>
+                <w:rFonts w:ascii="Consolas" w:hAnsi="Consolas" w:cs="Times New Roman"/>
+                <w:color w:val="F5844C"/>
+                <w:sz w:val="20"/>
+                <w:szCs w:val="24"/>
+                <w:highlight w:val="white"/>
+              </w:rPr>
+              <w:t>content-type</w:t>
             </w:r>
             <w:r>
               <w:rPr>
@@ -1679,20 +1717,8 @@
                 <w:szCs w:val="24"/>
                 <w:highlight w:val="white"/>
               </w:rPr>
-              <w:t>&lt;</w:t>
-            </w:r>
-            <w:proofErr w:type="spellStart"/>
-            <w:r>
-              <w:rPr>
-                <w:rFonts w:ascii="Consolas" w:hAnsi="Consolas" w:cs="Times New Roman"/>
-                <w:color w:val="000096"/>
-                <w:sz w:val="20"/>
-                <w:szCs w:val="24"/>
-                <w:highlight w:val="white"/>
-              </w:rPr>
-              <w:t>contrib</w:t>
-            </w:r>
-            <w:proofErr w:type="spellEnd"/>
+              <w:t>&lt;contrib</w:t>
+            </w:r>
             <w:r>
               <w:rPr>
                 <w:rFonts w:ascii="Consolas" w:hAnsi="Consolas" w:cs="Times New Roman"/>
@@ -1701,29 +1727,7 @@
                 <w:szCs w:val="24"/>
                 <w:highlight w:val="white"/>
               </w:rPr>
-              <w:t xml:space="preserve"> </w:t>
-            </w:r>
-            <w:proofErr w:type="spellStart"/>
-            <w:r>
-              <w:rPr>
-                <w:rFonts w:ascii="Consolas" w:hAnsi="Consolas" w:cs="Times New Roman"/>
-                <w:color w:val="F5844C"/>
-                <w:sz w:val="20"/>
-                <w:szCs w:val="24"/>
-                <w:highlight w:val="white"/>
-              </w:rPr>
-              <w:t>contrib</w:t>
-            </w:r>
-            <w:proofErr w:type="spellEnd"/>
-            <w:r>
-              <w:rPr>
-                <w:rFonts w:ascii="Consolas" w:hAnsi="Consolas" w:cs="Times New Roman"/>
-                <w:color w:val="F5844C"/>
-                <w:sz w:val="20"/>
-                <w:szCs w:val="24"/>
-                <w:highlight w:val="white"/>
-              </w:rPr>
-              <w:t>-type</w:t>
+              <w:t xml:space="preserve"> contrib-type</w:t>
             </w:r>
             <w:r>
               <w:rPr>
@@ -1774,29 +1778,7 @@
                 <w:szCs w:val="24"/>
                 <w:highlight w:val="white"/>
               </w:rPr>
-              <w:t>&lt;</w:t>
-            </w:r>
-            <w:proofErr w:type="spellStart"/>
-            <w:r>
-              <w:rPr>
-                <w:rFonts w:ascii="Consolas" w:hAnsi="Consolas" w:cs="Times New Roman"/>
-                <w:color w:val="000096"/>
-                <w:sz w:val="20"/>
-                <w:szCs w:val="24"/>
-                <w:highlight w:val="white"/>
-              </w:rPr>
-              <w:t>collab</w:t>
-            </w:r>
-            <w:proofErr w:type="spellEnd"/>
-            <w:r>
-              <w:rPr>
-                <w:rFonts w:ascii="Consolas" w:hAnsi="Consolas" w:cs="Times New Roman"/>
-                <w:color w:val="000096"/>
-                <w:sz w:val="20"/>
-                <w:szCs w:val="24"/>
-                <w:highlight w:val="white"/>
-              </w:rPr>
-              <w:t>&gt;</w:t>
+              <w:t>&lt;collab&gt;</w:t>
             </w:r>
             <w:r>
               <w:rPr>
@@ -1816,29 +1798,7 @@
                 <w:szCs w:val="24"/>
                 <w:highlight w:val="white"/>
               </w:rPr>
-              <w:t>&lt;/</w:t>
-            </w:r>
-            <w:proofErr w:type="spellStart"/>
-            <w:r>
-              <w:rPr>
-                <w:rFonts w:ascii="Consolas" w:hAnsi="Consolas" w:cs="Times New Roman"/>
-                <w:color w:val="000096"/>
-                <w:sz w:val="20"/>
-                <w:szCs w:val="24"/>
-                <w:highlight w:val="white"/>
-              </w:rPr>
-              <w:t>collab</w:t>
-            </w:r>
-            <w:proofErr w:type="spellEnd"/>
-            <w:r>
-              <w:rPr>
-                <w:rFonts w:ascii="Consolas" w:hAnsi="Consolas" w:cs="Times New Roman"/>
-                <w:color w:val="000096"/>
-                <w:sz w:val="20"/>
-                <w:szCs w:val="24"/>
-                <w:highlight w:val="white"/>
-              </w:rPr>
-              <w:t>&gt;</w:t>
+              <w:t>&lt;/collab&gt;</w:t>
             </w:r>
             <w:r>
               <w:rPr>
@@ -1859,29 +1819,7 @@
                 <w:szCs w:val="24"/>
                 <w:highlight w:val="white"/>
               </w:rPr>
-              <w:t>&lt;/</w:t>
-            </w:r>
-            <w:proofErr w:type="spellStart"/>
-            <w:r>
-              <w:rPr>
-                <w:rFonts w:ascii="Consolas" w:hAnsi="Consolas" w:cs="Times New Roman"/>
-                <w:color w:val="000096"/>
-                <w:sz w:val="20"/>
-                <w:szCs w:val="24"/>
-                <w:highlight w:val="white"/>
-              </w:rPr>
-              <w:t>contrib</w:t>
-            </w:r>
-            <w:proofErr w:type="spellEnd"/>
-            <w:r>
-              <w:rPr>
-                <w:rFonts w:ascii="Consolas" w:hAnsi="Consolas" w:cs="Times New Roman"/>
-                <w:color w:val="000096"/>
-                <w:sz w:val="20"/>
-                <w:szCs w:val="24"/>
-                <w:highlight w:val="white"/>
-              </w:rPr>
-              <w:t>&gt;</w:t>
+              <w:t>&lt;/contrib&gt;</w:t>
             </w:r>
             <w:r>
               <w:rPr>
@@ -1912,29 +1850,7 @@
                 <w:szCs w:val="24"/>
                 <w:highlight w:val="white"/>
               </w:rPr>
-              <w:t xml:space="preserve">Scanned from hardcopy to </w:t>
-            </w:r>
-            <w:proofErr w:type="spellStart"/>
-            <w:r>
-              <w:rPr>
-                <w:rFonts w:ascii="Consolas" w:hAnsi="Consolas" w:cs="Times New Roman"/>
-                <w:color w:val="000000"/>
-                <w:sz w:val="20"/>
-                <w:szCs w:val="24"/>
-                <w:highlight w:val="white"/>
-              </w:rPr>
-              <w:t>OCR'd</w:t>
-            </w:r>
-            <w:proofErr w:type="spellEnd"/>
-            <w:r>
-              <w:rPr>
-                <w:rFonts w:ascii="Consolas" w:hAnsi="Consolas" w:cs="Times New Roman"/>
-                <w:color w:val="000000"/>
-                <w:sz w:val="20"/>
-                <w:szCs w:val="24"/>
-                <w:highlight w:val="white"/>
-              </w:rPr>
-              <w:t xml:space="preserve"> PDF with XML metadata and references</w:t>
+              <w:t>Scanned from hardcopy to OCR'd PDF with XML metadata and references</w:t>
             </w:r>
             <w:r>
               <w:rPr>
@@ -2197,29 +2113,7 @@
                 <w:szCs w:val="24"/>
                 <w:highlight w:val="white"/>
               </w:rPr>
-              <w:t>"</w:t>
-            </w:r>
-            <w:proofErr w:type="spellStart"/>
-            <w:r>
-              <w:rPr>
-                <w:rFonts w:ascii="Consolas" w:hAnsi="Consolas" w:cs="Times New Roman"/>
-                <w:color w:val="993300"/>
-                <w:sz w:val="20"/>
-                <w:szCs w:val="24"/>
-                <w:highlight w:val="white"/>
-              </w:rPr>
-              <w:t>doi</w:t>
-            </w:r>
-            <w:proofErr w:type="spellEnd"/>
-            <w:r>
-              <w:rPr>
-                <w:rFonts w:ascii="Consolas" w:hAnsi="Consolas" w:cs="Times New Roman"/>
-                <w:color w:val="993300"/>
-                <w:sz w:val="20"/>
-                <w:szCs w:val="24"/>
-                <w:highlight w:val="white"/>
-              </w:rPr>
-              <w:t>"</w:t>
+              <w:t>"doi"</w:t>
             </w:r>
             <w:r>
               <w:rPr>
@@ -2331,20 +2225,8 @@
                 <w:szCs w:val="24"/>
                 <w:highlight w:val="white"/>
               </w:rPr>
-              <w:t>&lt;</w:t>
-            </w:r>
-            <w:proofErr w:type="spellStart"/>
-            <w:r>
-              <w:rPr>
-                <w:rFonts w:ascii="Consolas" w:hAnsi="Consolas" w:cs="Times New Roman"/>
-                <w:color w:val="000096"/>
-                <w:sz w:val="20"/>
-                <w:szCs w:val="24"/>
-                <w:highlight w:val="white"/>
-              </w:rPr>
-              <w:t>contrib</w:t>
-            </w:r>
-            <w:proofErr w:type="spellEnd"/>
+              <w:t>&lt;contrib</w:t>
+            </w:r>
             <w:r>
               <w:rPr>
                 <w:rFonts w:ascii="Consolas" w:hAnsi="Consolas" w:cs="Times New Roman"/>
@@ -2353,29 +2235,7 @@
                 <w:szCs w:val="24"/>
                 <w:highlight w:val="white"/>
               </w:rPr>
-              <w:t xml:space="preserve"> </w:t>
-            </w:r>
-            <w:proofErr w:type="spellStart"/>
-            <w:r>
-              <w:rPr>
-                <w:rFonts w:ascii="Consolas" w:hAnsi="Consolas" w:cs="Times New Roman"/>
-                <w:color w:val="F5844C"/>
-                <w:sz w:val="20"/>
-                <w:szCs w:val="24"/>
-                <w:highlight w:val="white"/>
-              </w:rPr>
-              <w:t>contrib</w:t>
-            </w:r>
-            <w:proofErr w:type="spellEnd"/>
-            <w:r>
-              <w:rPr>
-                <w:rFonts w:ascii="Consolas" w:hAnsi="Consolas" w:cs="Times New Roman"/>
-                <w:color w:val="F5844C"/>
-                <w:sz w:val="20"/>
-                <w:szCs w:val="24"/>
-                <w:highlight w:val="white"/>
-              </w:rPr>
-              <w:t>-type</w:t>
+              <w:t xml:space="preserve"> contrib-type</w:t>
             </w:r>
             <w:r>
               <w:rPr>
@@ -2426,29 +2286,7 @@
                 <w:szCs w:val="24"/>
                 <w:highlight w:val="white"/>
               </w:rPr>
-              <w:t>&lt;</w:t>
-            </w:r>
-            <w:proofErr w:type="spellStart"/>
-            <w:r>
-              <w:rPr>
-                <w:rFonts w:ascii="Consolas" w:hAnsi="Consolas" w:cs="Times New Roman"/>
-                <w:color w:val="000096"/>
-                <w:sz w:val="20"/>
-                <w:szCs w:val="24"/>
-                <w:highlight w:val="white"/>
-              </w:rPr>
-              <w:t>collab</w:t>
-            </w:r>
-            <w:proofErr w:type="spellEnd"/>
-            <w:r>
-              <w:rPr>
-                <w:rFonts w:ascii="Consolas" w:hAnsi="Consolas" w:cs="Times New Roman"/>
-                <w:color w:val="000096"/>
-                <w:sz w:val="20"/>
-                <w:szCs w:val="24"/>
-                <w:highlight w:val="white"/>
-              </w:rPr>
-              <w:t>&gt;</w:t>
+              <w:t>&lt;collab&gt;</w:t>
             </w:r>
             <w:r>
               <w:rPr>
@@ -2468,29 +2306,7 @@
                 <w:szCs w:val="24"/>
                 <w:highlight w:val="white"/>
               </w:rPr>
-              <w:t>&lt;/</w:t>
-            </w:r>
-            <w:proofErr w:type="spellStart"/>
-            <w:r>
-              <w:rPr>
-                <w:rFonts w:ascii="Consolas" w:hAnsi="Consolas" w:cs="Times New Roman"/>
-                <w:color w:val="000096"/>
-                <w:sz w:val="20"/>
-                <w:szCs w:val="24"/>
-                <w:highlight w:val="white"/>
-              </w:rPr>
-              <w:t>collab</w:t>
-            </w:r>
-            <w:proofErr w:type="spellEnd"/>
-            <w:r>
-              <w:rPr>
-                <w:rFonts w:ascii="Consolas" w:hAnsi="Consolas" w:cs="Times New Roman"/>
-                <w:color w:val="000096"/>
-                <w:sz w:val="20"/>
-                <w:szCs w:val="24"/>
-                <w:highlight w:val="white"/>
-              </w:rPr>
-              <w:t>&gt;</w:t>
+              <w:t>&lt;/collab&gt;</w:t>
             </w:r>
             <w:r>
               <w:rPr>
@@ -2511,29 +2327,7 @@
                 <w:szCs w:val="24"/>
                 <w:highlight w:val="white"/>
               </w:rPr>
-              <w:t>&lt;/</w:t>
-            </w:r>
-            <w:proofErr w:type="spellStart"/>
-            <w:r>
-              <w:rPr>
-                <w:rFonts w:ascii="Consolas" w:hAnsi="Consolas" w:cs="Times New Roman"/>
-                <w:color w:val="000096"/>
-                <w:sz w:val="20"/>
-                <w:szCs w:val="24"/>
-                <w:highlight w:val="white"/>
-              </w:rPr>
-              <w:t>contrib</w:t>
-            </w:r>
-            <w:proofErr w:type="spellEnd"/>
-            <w:r>
-              <w:rPr>
-                <w:rFonts w:ascii="Consolas" w:hAnsi="Consolas" w:cs="Times New Roman"/>
-                <w:color w:val="000096"/>
-                <w:sz w:val="20"/>
-                <w:szCs w:val="24"/>
-                <w:highlight w:val="white"/>
-              </w:rPr>
-              <w:t>&gt;</w:t>
+              <w:t>&lt;/contrib&gt;</w:t>
             </w:r>
             <w:r>
               <w:rPr>
@@ -2688,8 +2482,11 @@
       </w:tr>
     </w:tbl>
     <w:p/>
+    <w:p/>
+    <w:p/>
     <w:p>
       <w:r>
+        <w:lastRenderedPageBreak/>
         <w:t>Revised Proof:</w:t>
       </w:r>
     </w:p>
@@ -2786,29 +2583,7 @@
                 <w:szCs w:val="24"/>
                 <w:highlight w:val="white"/>
               </w:rPr>
-              <w:t>"</w:t>
-            </w:r>
-            <w:proofErr w:type="spellStart"/>
-            <w:r>
-              <w:rPr>
-                <w:rFonts w:ascii="Consolas" w:hAnsi="Consolas" w:cs="Times New Roman"/>
-                <w:color w:val="993300"/>
-                <w:sz w:val="20"/>
-                <w:szCs w:val="24"/>
-                <w:highlight w:val="white"/>
-              </w:rPr>
-              <w:t>doi</w:t>
-            </w:r>
-            <w:proofErr w:type="spellEnd"/>
-            <w:r>
-              <w:rPr>
-                <w:rFonts w:ascii="Consolas" w:hAnsi="Consolas" w:cs="Times New Roman"/>
-                <w:color w:val="993300"/>
-                <w:sz w:val="20"/>
-                <w:szCs w:val="24"/>
-                <w:highlight w:val="white"/>
-              </w:rPr>
-              <w:t>"</w:t>
+              <w:t>"doi"</w:t>
             </w:r>
             <w:r>
               <w:rPr>
@@ -2981,71 +2756,202 @@
                 <w:szCs w:val="24"/>
                 <w:highlight w:val="white"/>
               </w:rPr>
+              <w:t>&lt;contrib</w:t>
+            </w:r>
+            <w:r>
+              <w:rPr>
+                <w:rFonts w:ascii="Consolas" w:hAnsi="Consolas" w:cs="Times New Roman"/>
+                <w:color w:val="F5844C"/>
+                <w:sz w:val="20"/>
+                <w:szCs w:val="24"/>
+                <w:highlight w:val="white"/>
+              </w:rPr>
+              <w:t xml:space="preserve"> contrib-type</w:t>
+            </w:r>
+            <w:r>
+              <w:rPr>
+                <w:rFonts w:ascii="Consolas" w:hAnsi="Consolas" w:cs="Times New Roman"/>
+                <w:color w:val="FF8040"/>
+                <w:sz w:val="20"/>
+                <w:szCs w:val="24"/>
+                <w:highlight w:val="white"/>
+              </w:rPr>
+              <w:t>=</w:t>
+            </w:r>
+            <w:r>
+              <w:rPr>
+                <w:rFonts w:ascii="Consolas" w:hAnsi="Consolas" w:cs="Times New Roman"/>
+                <w:color w:val="993300"/>
+                <w:sz w:val="20"/>
+                <w:szCs w:val="24"/>
+                <w:highlight w:val="white"/>
+              </w:rPr>
+              <w:t>"production-editor"</w:t>
+            </w:r>
+            <w:r>
+              <w:rPr>
+                <w:rFonts w:ascii="Consolas" w:hAnsi="Consolas" w:cs="Times New Roman"/>
+                <w:color w:val="000096"/>
+                <w:sz w:val="20"/>
+                <w:szCs w:val="24"/>
+                <w:highlight w:val="white"/>
+              </w:rPr>
+              <w:t>&gt;</w:t>
+            </w:r>
+            <w:r>
+              <w:rPr>
+                <w:rFonts w:ascii="Consolas" w:hAnsi="Consolas" w:cs="Times New Roman"/>
+                <w:color w:val="000000"/>
+                <w:sz w:val="20"/>
+                <w:szCs w:val="24"/>
+                <w:highlight w:val="white"/>
+              </w:rPr>
+              <w:br/>
+              <w:t xml:space="preserve">            </w:t>
+            </w:r>
+            <w:r>
+              <w:rPr>
+                <w:rFonts w:ascii="Consolas" w:hAnsi="Consolas" w:cs="Times New Roman"/>
+                <w:color w:val="000096"/>
+                <w:sz w:val="20"/>
+                <w:szCs w:val="24"/>
+                <w:highlight w:val="white"/>
+              </w:rPr>
+              <w:t>&lt;name&gt;</w:t>
+            </w:r>
+            <w:r>
+              <w:rPr>
+                <w:rFonts w:ascii="Consolas" w:hAnsi="Consolas" w:cs="Times New Roman"/>
+                <w:color w:val="000000"/>
+                <w:sz w:val="20"/>
+                <w:szCs w:val="24"/>
+                <w:highlight w:val="white"/>
+              </w:rPr>
+              <w:br/>
+              <w:t xml:space="preserve">                </w:t>
+            </w:r>
+            <w:r>
+              <w:rPr>
+                <w:rFonts w:ascii="Consolas" w:hAnsi="Consolas" w:cs="Times New Roman"/>
+                <w:color w:val="000096"/>
+                <w:sz w:val="20"/>
+                <w:szCs w:val="24"/>
+                <w:highlight w:val="white"/>
+              </w:rPr>
+              <w:t>&lt;surname&gt;</w:t>
+            </w:r>
+            <w:r>
+              <w:rPr>
+                <w:rFonts w:ascii="Consolas" w:hAnsi="Consolas" w:cs="Times New Roman"/>
+                <w:color w:val="000000"/>
+                <w:sz w:val="20"/>
+                <w:szCs w:val="24"/>
+                <w:highlight w:val="white"/>
+              </w:rPr>
+              <w:t>Hune</w:t>
+            </w:r>
+            <w:r>
+              <w:rPr>
+                <w:rFonts w:ascii="Consolas" w:hAnsi="Consolas" w:cs="Times New Roman"/>
+                <w:color w:val="000096"/>
+                <w:sz w:val="20"/>
+                <w:szCs w:val="24"/>
+                <w:highlight w:val="white"/>
+              </w:rPr>
+              <w:t>&lt;/surname&gt;</w:t>
+            </w:r>
+            <w:r>
+              <w:rPr>
+                <w:rFonts w:ascii="Consolas" w:hAnsi="Consolas" w:cs="Times New Roman"/>
+                <w:color w:val="000000"/>
+                <w:sz w:val="20"/>
+                <w:szCs w:val="24"/>
+                <w:highlight w:val="white"/>
+              </w:rPr>
+              <w:br/>
+              <w:t xml:space="preserve">                </w:t>
+            </w:r>
+            <w:r>
+              <w:rPr>
+                <w:rFonts w:ascii="Consolas" w:hAnsi="Consolas" w:cs="Times New Roman"/>
+                <w:color w:val="000096"/>
+                <w:sz w:val="20"/>
+                <w:szCs w:val="24"/>
+                <w:highlight w:val="white"/>
+              </w:rPr>
+              <w:t>&lt;given-names&gt;</w:t>
+            </w:r>
+            <w:r>
+              <w:rPr>
+                <w:rFonts w:ascii="Consolas" w:hAnsi="Consolas" w:cs="Times New Roman"/>
+                <w:color w:val="000000"/>
+                <w:sz w:val="20"/>
+                <w:szCs w:val="24"/>
+                <w:highlight w:val="white"/>
+              </w:rPr>
+              <w:t>Arabelle</w:t>
+            </w:r>
+            <w:r>
+              <w:rPr>
+                <w:rFonts w:ascii="Consolas" w:hAnsi="Consolas" w:cs="Times New Roman"/>
+                <w:color w:val="000096"/>
+                <w:sz w:val="20"/>
+                <w:szCs w:val="24"/>
+                <w:highlight w:val="white"/>
+              </w:rPr>
+              <w:t>&lt;/given-names&gt;</w:t>
+            </w:r>
+            <w:r>
+              <w:rPr>
+                <w:rFonts w:ascii="Consolas" w:hAnsi="Consolas" w:cs="Times New Roman"/>
+                <w:color w:val="000000"/>
+                <w:sz w:val="20"/>
+                <w:szCs w:val="24"/>
+                <w:highlight w:val="white"/>
+              </w:rPr>
+              <w:br/>
+              <w:t xml:space="preserve">            </w:t>
+            </w:r>
+            <w:r>
+              <w:rPr>
+                <w:rFonts w:ascii="Consolas" w:hAnsi="Consolas" w:cs="Times New Roman"/>
+                <w:color w:val="000096"/>
+                <w:sz w:val="20"/>
+                <w:szCs w:val="24"/>
+                <w:highlight w:val="white"/>
+              </w:rPr>
+              <w:t>&lt;/name&gt;</w:t>
+            </w:r>
+            <w:r>
+              <w:rPr>
+                <w:rFonts w:ascii="Consolas" w:hAnsi="Consolas" w:cs="Times New Roman"/>
+                <w:color w:val="000000"/>
+                <w:sz w:val="20"/>
+                <w:szCs w:val="24"/>
+                <w:highlight w:val="white"/>
+              </w:rPr>
+              <w:br/>
+              <w:t xml:space="preserve">            </w:t>
+            </w:r>
+            <w:r>
+              <w:rPr>
+                <w:rFonts w:ascii="Consolas" w:hAnsi="Consolas" w:cs="Times New Roman"/>
+                <w:color w:val="000096"/>
+                <w:sz w:val="20"/>
+                <w:szCs w:val="24"/>
+                <w:highlight w:val="white"/>
+              </w:rPr>
               <w:t>&lt;</w:t>
             </w:r>
-            <w:proofErr w:type="spellStart"/>
-            <w:r>
-              <w:rPr>
-                <w:rFonts w:ascii="Consolas" w:hAnsi="Consolas" w:cs="Times New Roman"/>
-                <w:color w:val="000096"/>
-                <w:sz w:val="20"/>
-                <w:szCs w:val="24"/>
-                <w:highlight w:val="white"/>
-              </w:rPr>
-              <w:t>contrib</w:t>
-            </w:r>
-            <w:proofErr w:type="spellEnd"/>
-            <w:r>
-              <w:rPr>
-                <w:rFonts w:ascii="Consolas" w:hAnsi="Consolas" w:cs="Times New Roman"/>
-                <w:color w:val="F5844C"/>
-                <w:sz w:val="20"/>
-                <w:szCs w:val="24"/>
-                <w:highlight w:val="white"/>
-              </w:rPr>
-              <w:t xml:space="preserve"> </w:t>
-            </w:r>
-            <w:proofErr w:type="spellStart"/>
-            <w:r>
-              <w:rPr>
-                <w:rFonts w:ascii="Consolas" w:hAnsi="Consolas" w:cs="Times New Roman"/>
-                <w:color w:val="F5844C"/>
-                <w:sz w:val="20"/>
-                <w:szCs w:val="24"/>
-                <w:highlight w:val="white"/>
-              </w:rPr>
-              <w:t>contrib</w:t>
-            </w:r>
-            <w:proofErr w:type="spellEnd"/>
-            <w:r>
-              <w:rPr>
-                <w:rFonts w:ascii="Consolas" w:hAnsi="Consolas" w:cs="Times New Roman"/>
-                <w:color w:val="F5844C"/>
-                <w:sz w:val="20"/>
-                <w:szCs w:val="24"/>
-                <w:highlight w:val="white"/>
-              </w:rPr>
-              <w:t>-type</w:t>
-            </w:r>
-            <w:r>
-              <w:rPr>
-                <w:rFonts w:ascii="Consolas" w:hAnsi="Consolas" w:cs="Times New Roman"/>
-                <w:color w:val="FF8040"/>
-                <w:sz w:val="20"/>
-                <w:szCs w:val="24"/>
-                <w:highlight w:val="white"/>
-              </w:rPr>
-              <w:t>=</w:t>
-            </w:r>
-            <w:r>
-              <w:rPr>
-                <w:rFonts w:ascii="Consolas" w:hAnsi="Consolas" w:cs="Times New Roman"/>
-                <w:color w:val="993300"/>
-                <w:sz w:val="20"/>
-                <w:szCs w:val="24"/>
-                <w:highlight w:val="white"/>
-              </w:rPr>
-              <w:t>"production-editor"</w:t>
+            <w:r>
+              <w:rPr>
+                <w:rFonts w:ascii="Consolas" w:hAnsi="Consolas" w:cs="Times New Roman"/>
+                <w:color w:val="000096"/>
+                <w:sz w:val="20"/>
+                <w:szCs w:val="24"/>
+                <w:highlight w:val="white"/>
+              </w:rPr>
+              <w:t>collab</w:t>
             </w:r>
             <w:r>
               <w:rPr>
@@ -3065,148 +2971,18 @@
                 <w:szCs w:val="24"/>
                 <w:highlight w:val="white"/>
               </w:rPr>
-              <w:br/>
-              <w:t xml:space="preserve">            </w:t>
-            </w:r>
-            <w:r>
-              <w:rPr>
-                <w:rFonts w:ascii="Consolas" w:hAnsi="Consolas" w:cs="Times New Roman"/>
-                <w:color w:val="000096"/>
-                <w:sz w:val="20"/>
-                <w:szCs w:val="24"/>
-                <w:highlight w:val="white"/>
-              </w:rPr>
-              <w:t>&lt;name&gt;</w:t>
-            </w:r>
-            <w:r>
-              <w:rPr>
-                <w:rFonts w:ascii="Consolas" w:hAnsi="Consolas" w:cs="Times New Roman"/>
-                <w:color w:val="000000"/>
-                <w:sz w:val="20"/>
-                <w:szCs w:val="24"/>
-                <w:highlight w:val="white"/>
-              </w:rPr>
-              <w:br/>
-              <w:t xml:space="preserve">                </w:t>
-            </w:r>
-            <w:r>
-              <w:rPr>
-                <w:rFonts w:ascii="Consolas" w:hAnsi="Consolas" w:cs="Times New Roman"/>
-                <w:color w:val="000096"/>
-                <w:sz w:val="20"/>
-                <w:szCs w:val="24"/>
-                <w:highlight w:val="white"/>
-              </w:rPr>
-              <w:t>&lt;surname&gt;</w:t>
-            </w:r>
-            <w:proofErr w:type="spellStart"/>
-            <w:r>
-              <w:rPr>
-                <w:rFonts w:ascii="Consolas" w:hAnsi="Consolas" w:cs="Times New Roman"/>
-                <w:color w:val="000000"/>
-                <w:sz w:val="20"/>
-                <w:szCs w:val="24"/>
-                <w:highlight w:val="white"/>
-              </w:rPr>
-              <w:t>Hune</w:t>
-            </w:r>
-            <w:proofErr w:type="spellEnd"/>
-            <w:r>
-              <w:rPr>
-                <w:rFonts w:ascii="Consolas" w:hAnsi="Consolas" w:cs="Times New Roman"/>
-                <w:color w:val="000096"/>
-                <w:sz w:val="20"/>
-                <w:szCs w:val="24"/>
-                <w:highlight w:val="white"/>
-              </w:rPr>
-              <w:t>&lt;/surname&gt;</w:t>
-            </w:r>
-            <w:r>
-              <w:rPr>
-                <w:rFonts w:ascii="Consolas" w:hAnsi="Consolas" w:cs="Times New Roman"/>
-                <w:color w:val="000000"/>
-                <w:sz w:val="20"/>
-                <w:szCs w:val="24"/>
-                <w:highlight w:val="white"/>
-              </w:rPr>
-              <w:br/>
-              <w:t xml:space="preserve">                </w:t>
-            </w:r>
-            <w:r>
-              <w:rPr>
-                <w:rFonts w:ascii="Consolas" w:hAnsi="Consolas" w:cs="Times New Roman"/>
-                <w:color w:val="000096"/>
-                <w:sz w:val="20"/>
-                <w:szCs w:val="24"/>
-                <w:highlight w:val="white"/>
-              </w:rPr>
-              <w:t>&lt;given-names&gt;</w:t>
-            </w:r>
-            <w:proofErr w:type="spellStart"/>
-            <w:r>
-              <w:rPr>
-                <w:rFonts w:ascii="Consolas" w:hAnsi="Consolas" w:cs="Times New Roman"/>
-                <w:color w:val="000000"/>
-                <w:sz w:val="20"/>
-                <w:szCs w:val="24"/>
-                <w:highlight w:val="white"/>
-              </w:rPr>
-              <w:t>Arabelle</w:t>
-            </w:r>
-            <w:proofErr w:type="spellEnd"/>
-            <w:r>
-              <w:rPr>
-                <w:rFonts w:ascii="Consolas" w:hAnsi="Consolas" w:cs="Times New Roman"/>
-                <w:color w:val="000096"/>
-                <w:sz w:val="20"/>
-                <w:szCs w:val="24"/>
-                <w:highlight w:val="white"/>
-              </w:rPr>
-              <w:t>&lt;/given-names&gt;</w:t>
-            </w:r>
-            <w:r>
-              <w:rPr>
-                <w:rFonts w:ascii="Consolas" w:hAnsi="Consolas" w:cs="Times New Roman"/>
-                <w:color w:val="000000"/>
-                <w:sz w:val="20"/>
-                <w:szCs w:val="24"/>
-                <w:highlight w:val="white"/>
-              </w:rPr>
-              <w:br/>
-              <w:t xml:space="preserve">            </w:t>
-            </w:r>
-            <w:r>
-              <w:rPr>
-                <w:rFonts w:ascii="Consolas" w:hAnsi="Consolas" w:cs="Times New Roman"/>
-                <w:color w:val="000096"/>
-                <w:sz w:val="20"/>
-                <w:szCs w:val="24"/>
-                <w:highlight w:val="white"/>
-              </w:rPr>
-              <w:t>&lt;/name&gt;</w:t>
-            </w:r>
-            <w:r>
-              <w:rPr>
-                <w:rFonts w:ascii="Consolas" w:hAnsi="Consolas" w:cs="Times New Roman"/>
-                <w:color w:val="000000"/>
-                <w:sz w:val="20"/>
-                <w:szCs w:val="24"/>
-                <w:highlight w:val="white"/>
-              </w:rPr>
-              <w:br/>
-              <w:t xml:space="preserve">            </w:t>
-            </w:r>
-            <w:r>
-              <w:rPr>
-                <w:rFonts w:ascii="Consolas" w:hAnsi="Consolas" w:cs="Times New Roman"/>
-                <w:color w:val="000096"/>
-                <w:sz w:val="20"/>
-                <w:szCs w:val="24"/>
-                <w:highlight w:val="white"/>
-              </w:rPr>
-              <w:t>&lt;</w:t>
-            </w:r>
-            <w:proofErr w:type="spellStart"/>
+              <w:t>Academic Publisher</w:t>
+            </w:r>
+            <w:r>
+              <w:rPr>
+                <w:rFonts w:ascii="Consolas" w:hAnsi="Consolas" w:cs="Times New Roman"/>
+                <w:color w:val="000096"/>
+                <w:sz w:val="20"/>
+                <w:szCs w:val="24"/>
+                <w:highlight w:val="white"/>
+              </w:rPr>
+              <w:t>&lt;/</w:t>
+            </w:r>
             <w:r>
               <w:rPr>
                 <w:rFonts w:ascii="Consolas" w:hAnsi="Consolas" w:cs="Times New Roman"/>
@@ -3217,7 +2993,6 @@
               </w:rPr>
               <w:t>collab</w:t>
             </w:r>
-            <w:proofErr w:type="spellEnd"/>
             <w:r>
               <w:rPr>
                 <w:rFonts w:ascii="Consolas" w:hAnsi="Consolas" w:cs="Times New Roman"/>
@@ -3236,48 +3011,6 @@
                 <w:szCs w:val="24"/>
                 <w:highlight w:val="white"/>
               </w:rPr>
-              <w:t>Academic Publisher</w:t>
-            </w:r>
-            <w:r>
-              <w:rPr>
-                <w:rFonts w:ascii="Consolas" w:hAnsi="Consolas" w:cs="Times New Roman"/>
-                <w:color w:val="000096"/>
-                <w:sz w:val="20"/>
-                <w:szCs w:val="24"/>
-                <w:highlight w:val="white"/>
-              </w:rPr>
-              <w:t>&lt;/</w:t>
-            </w:r>
-            <w:proofErr w:type="spellStart"/>
-            <w:r>
-              <w:rPr>
-                <w:rFonts w:ascii="Consolas" w:hAnsi="Consolas" w:cs="Times New Roman"/>
-                <w:color w:val="000096"/>
-                <w:sz w:val="20"/>
-                <w:szCs w:val="24"/>
-                <w:highlight w:val="white"/>
-              </w:rPr>
-              <w:t>collab</w:t>
-            </w:r>
-            <w:proofErr w:type="spellEnd"/>
-            <w:r>
-              <w:rPr>
-                <w:rFonts w:ascii="Consolas" w:hAnsi="Consolas" w:cs="Times New Roman"/>
-                <w:color w:val="000096"/>
-                <w:sz w:val="20"/>
-                <w:szCs w:val="24"/>
-                <w:highlight w:val="white"/>
-              </w:rPr>
-              <w:t>&gt;</w:t>
-            </w:r>
-            <w:r>
-              <w:rPr>
-                <w:rFonts w:ascii="Consolas" w:hAnsi="Consolas" w:cs="Times New Roman"/>
-                <w:color w:val="000000"/>
-                <w:sz w:val="20"/>
-                <w:szCs w:val="24"/>
-                <w:highlight w:val="white"/>
-              </w:rPr>
               <w:br/>
               <w:t xml:space="preserve">        </w:t>
             </w:r>
@@ -3289,29 +3022,7 @@
                 <w:szCs w:val="24"/>
                 <w:highlight w:val="white"/>
               </w:rPr>
-              <w:t>&lt;/</w:t>
-            </w:r>
-            <w:proofErr w:type="spellStart"/>
-            <w:r>
-              <w:rPr>
-                <w:rFonts w:ascii="Consolas" w:hAnsi="Consolas" w:cs="Times New Roman"/>
-                <w:color w:val="000096"/>
-                <w:sz w:val="20"/>
-                <w:szCs w:val="24"/>
-                <w:highlight w:val="white"/>
-              </w:rPr>
-              <w:t>contrib</w:t>
-            </w:r>
-            <w:proofErr w:type="spellEnd"/>
-            <w:r>
-              <w:rPr>
-                <w:rFonts w:ascii="Consolas" w:hAnsi="Consolas" w:cs="Times New Roman"/>
-                <w:color w:val="000096"/>
-                <w:sz w:val="20"/>
-                <w:szCs w:val="24"/>
-                <w:highlight w:val="white"/>
-              </w:rPr>
-              <w:t>&gt;</w:t>
+              <w:t>&lt;/contrib&gt;</w:t>
             </w:r>
             <w:r>
               <w:rPr>
@@ -3509,7 +3220,6 @@
     <w:p/>
     <w:p>
       <w:r>
-        <w:lastRenderedPageBreak/>
         <w:t>Corrected version of record:</w:t>
       </w:r>
     </w:p>
@@ -3606,29 +3316,7 @@
                 <w:szCs w:val="24"/>
                 <w:highlight w:val="white"/>
               </w:rPr>
-              <w:t>"</w:t>
-            </w:r>
-            <w:proofErr w:type="spellStart"/>
-            <w:r>
-              <w:rPr>
-                <w:rFonts w:ascii="Consolas" w:hAnsi="Consolas" w:cs="Times New Roman"/>
-                <w:color w:val="993300"/>
-                <w:sz w:val="20"/>
-                <w:szCs w:val="24"/>
-                <w:highlight w:val="white"/>
-              </w:rPr>
-              <w:t>doi</w:t>
-            </w:r>
-            <w:proofErr w:type="spellEnd"/>
-            <w:r>
-              <w:rPr>
-                <w:rFonts w:ascii="Consolas" w:hAnsi="Consolas" w:cs="Times New Roman"/>
-                <w:color w:val="993300"/>
-                <w:sz w:val="20"/>
-                <w:szCs w:val="24"/>
-                <w:highlight w:val="white"/>
-              </w:rPr>
-              <w:t>"</w:t>
+              <w:t>"doi"</w:t>
             </w:r>
             <w:r>
               <w:rPr>
@@ -4096,29 +3784,7 @@
                 <w:szCs w:val="24"/>
                 <w:highlight w:val="white"/>
               </w:rPr>
-              <w:t xml:space="preserve">Corrected incorrect surname/given-names tagging for author Henri Ono </w:t>
-            </w:r>
-            <w:proofErr w:type="spellStart"/>
-            <w:r>
-              <w:rPr>
-                <w:rFonts w:ascii="Consolas" w:hAnsi="Consolas" w:cs="Times New Roman"/>
-                <w:color w:val="000000"/>
-                <w:sz w:val="20"/>
-                <w:szCs w:val="24"/>
-                <w:highlight w:val="white"/>
-              </w:rPr>
-              <w:t>Asaba</w:t>
-            </w:r>
-            <w:proofErr w:type="spellEnd"/>
-            <w:r>
-              <w:rPr>
-                <w:rFonts w:ascii="Consolas" w:hAnsi="Consolas" w:cs="Times New Roman"/>
-                <w:color w:val="000000"/>
-                <w:sz w:val="20"/>
-                <w:szCs w:val="24"/>
-                <w:highlight w:val="white"/>
-              </w:rPr>
-              <w:t>.</w:t>
+              <w:t>Corrected incorrect surname/given-names tagging for author Henri Ono Asaba.</w:t>
             </w:r>
             <w:r>
               <w:rPr>
@@ -4486,11 +4152,11 @@
         <w:pStyle w:val="Heading2"/>
       </w:pPr>
       <w:r>
+        <w:lastRenderedPageBreak/>
         <w:t>@article-version-type Article Version Type</w:t>
       </w:r>
     </w:p>
     <w:p>
-      <w:proofErr w:type="gramStart"/>
       <w:r>
         <w:t>S</w:t>
       </w:r>
@@ -4506,7 +4172,6 @@
       <w:r>
         <w:t>such as “version-of-record” or “accepted-manuscript”.</w:t>
       </w:r>
-      <w:proofErr w:type="gramEnd"/>
     </w:p>
     <w:p>
       <w:pPr>
@@ -4524,10 +4189,19 @@
         <w:t xml:space="preserve">holds the status of the article, and is required if the &lt;article-status&gt; element is present.  </w:t>
       </w:r>
       <w:r>
-        <w:t xml:space="preserve">This </w:t>
+        <w:t>The</w:t>
       </w:r>
       <w:r>
-        <w:t xml:space="preserve">list of values to represent article status </w:t>
+        <w:t xml:space="preserve"> </w:t>
+      </w:r>
+      <w:r>
+        <w:t xml:space="preserve">list of </w:t>
+      </w:r>
+      <w:r>
+        <w:t xml:space="preserve">options to identify </w:t>
+      </w:r>
+      <w:r>
+        <w:t xml:space="preserve">article status </w:t>
       </w:r>
       <w:r>
         <w:t xml:space="preserve">is based on the NISO </w:t>
@@ -4584,9 +4258,12 @@
         </w:numPr>
       </w:pPr>
       <w:r>
+        <w:t xml:space="preserve">* </w:t>
+      </w:r>
+      <w:r>
         <w:t xml:space="preserve">NISO JAV NISO-RP-8-2008 </w:t>
       </w:r>
-      <w:hyperlink r:id="rId8" w:history="1">
+      <w:hyperlink r:id="rId7" w:history="1">
         <w:r>
           <w:rPr>
             <w:rStyle w:val="Hyperlink"/>
@@ -4594,9 +4271,6 @@
           <w:t>http://www.niso.org/publications/rp/RP-8-2008.pdf</w:t>
         </w:r>
       </w:hyperlink>
-      <w:r>
-        <w:t xml:space="preserve"> (*)</w:t>
-      </w:r>
     </w:p>
     <w:p>
       <w:pPr>
@@ -4612,7 +4286,7 @@
       <w:r>
         <w:t xml:space="preserve"> </w:t>
       </w:r>
-      <w:hyperlink r:id="rId9" w:history="1">
+      <w:hyperlink r:id="rId8" w:history="1">
         <w:r>
           <w:rPr>
             <w:rStyle w:val="Hyperlink"/>
@@ -4709,11 +4383,7 @@
           </w:tcPr>
           <w:p>
             <w:r>
-              <w:t xml:space="preserve">Any version of a journal article that is considered by the author to be of sufficient quality to be submitted for formal peer </w:t>
-            </w:r>
-            <w:r>
-              <w:lastRenderedPageBreak/>
-              <w:t>review by a second party. The author accepts full responsibility for the article. May have a version number or date stamp. Content and layout as set out by the author.*</w:t>
+              <w:t>Any version of a journal article that is considered by the author to be of sufficient quality to be submitted for formal peer review by a second party. The author accepts full responsibility for the article. May have a version number or date stamp. Content and layout as set out by the author.*</w:t>
             </w:r>
           </w:p>
         </w:tc>
@@ -4725,7 +4395,6 @@
           </w:tcPr>
           <w:p>
             <w:r>
-              <w:lastRenderedPageBreak/>
               <w:t>submitted-manuscript-under-review</w:t>
             </w:r>
           </w:p>
@@ -4811,7 +4480,11 @@
           </w:tcPr>
           <w:p>
             <w:r>
-              <w:t>A version of a journal article that is created as part of the publication process. This includes the copy-edited manuscript, galley proofs (i.e., a typeset version that has not been made up into pages), page proofs, and revised proofs. Some of these versions may remain essentially internal process versions, but others are commonly released from the internal environment (e.g., proofs are sent to authors) and may thus become public, even though they are not authorized to be so. Content has been changed from Accepted Manuscript; layout is the publisher’s.*</w:t>
+              <w:t xml:space="preserve">A version of a journal article that is created as part of the publication process. This includes the copy-edited manuscript, </w:t>
+            </w:r>
+            <w:r>
+              <w:lastRenderedPageBreak/>
+              <w:t>galley proofs (i.e., a typeset version that has not been made up into pages), page proofs, and revised proofs. Some of these versions may remain essentially internal process versions, but others are commonly released from the internal environment (e.g., proofs are sent to authors) and may thus become public, even though they are not authorized to be so. Content has been changed from Accepted Manuscript; layout is the publisher’s.*</w:t>
             </w:r>
           </w:p>
         </w:tc>
@@ -4823,6 +4496,7 @@
           </w:tcPr>
           <w:p>
             <w:r>
+              <w:lastRenderedPageBreak/>
               <w:t>revised-proof</w:t>
             </w:r>
           </w:p>
@@ -4855,11 +4529,7 @@
           </w:tcPr>
           <w:p>
             <w:r>
-              <w:t xml:space="preserve">A fixed version of a journal article that has been made available by any organization that acts as a publisher by formally and exclusively declaring the article “published”. This includes any “early release” article that  is formally identified as being published even before the compilation of a volume issue and assignment of associated metadata, as long as it is citable via  some permanent identifier(s). This does not include </w:t>
-            </w:r>
-            <w:r>
-              <w:lastRenderedPageBreak/>
-              <w:t>any “early release” article that has not yet been “fixed” by processes that are still to be applied, such as copy-editing, proof corrections, layout, and typesetting.*</w:t>
+              <w:t>A fixed version of a journal article that has been made available by any organization that acts as a publisher by formally and exclusively declaring the article “published”. This includes any “early release” article that  is formally identified as being published even before the compilation of a volume issue and assignment of associated metadata, as long as it is citable via  some permanent identifier(s). This does not include any “early release” article that has not yet been “fixed” by processes that are still to be applied, such as copy-editing, proof corrections, layout, and typesetting.*</w:t>
             </w:r>
           </w:p>
         </w:tc>
@@ -4871,7 +4541,6 @@
           </w:tcPr>
           <w:p>
             <w:r>
-              <w:lastRenderedPageBreak/>
               <w:t>digitized-version-of-record</w:t>
             </w:r>
           </w:p>
@@ -4907,15 +4576,7 @@
           </w:tcPr>
           <w:p>
             <w:r>
-              <w:t xml:space="preserve">A version of the Version of Record of a journal article in which errors in the </w:t>
-            </w:r>
-            <w:proofErr w:type="spellStart"/>
-            <w:r>
-              <w:t>VoR</w:t>
-            </w:r>
-            <w:proofErr w:type="spellEnd"/>
-            <w:r>
-              <w:t xml:space="preserve"> have been corrected. The errors may be author errors, publisher errors, or other processing errors.*</w:t>
+              <w:t>A version of the Version of Record of a journal article in which errors in the VoR have been corrected. The errors may be author errors, publisher errors, or other processing errors.*</w:t>
             </w:r>
           </w:p>
         </w:tc>
@@ -4973,33 +4634,26 @@
     </w:p>
     <w:p>
       <w:r>
-        <w:t>This survey of how other document formats model version information informed this change request, and may provide some guidance for XML conversion.</w:t>
+        <w:t xml:space="preserve">This survey of how </w:t>
+      </w:r>
+      <w:r>
+        <w:t xml:space="preserve">version information is modeled in </w:t>
+      </w:r>
+      <w:r>
+        <w:t>other document formats informed this change request, and may provide some guidance for XML conversion.</w:t>
       </w:r>
     </w:p>
     <w:p>
       <w:pPr>
         <w:pStyle w:val="Heading2"/>
       </w:pPr>
-      <w:proofErr w:type="spellStart"/>
       <w:r>
-        <w:t>CrossRef</w:t>
-      </w:r>
-      <w:proofErr w:type="spellEnd"/>
-      <w:r>
-        <w:t xml:space="preserve"> DOI submission API</w:t>
+        <w:t>CrossRef DOI submission API</w:t>
       </w:r>
     </w:p>
     <w:p>
       <w:r>
-        <w:t xml:space="preserve">The XML format for registering DOIs with </w:t>
-      </w:r>
-      <w:proofErr w:type="spellStart"/>
-      <w:r>
-        <w:t>CrossRef</w:t>
-      </w:r>
-      <w:proofErr w:type="spellEnd"/>
-      <w:r>
-        <w:t xml:space="preserve"> allows article status to be included with DOI data.</w:t>
+        <w:t>The XML format for registering DOIs with CrossRef allows article status to be included with DOI data.</w:t>
       </w:r>
     </w:p>
     <w:tbl>
@@ -5032,19 +4686,11 @@
                 <w:b/>
               </w:rPr>
             </w:pPr>
-            <w:proofErr w:type="spellStart"/>
             <w:r>
               <w:rPr>
                 <w:b/>
               </w:rPr>
-              <w:t>CrossRef</w:t>
-            </w:r>
-            <w:proofErr w:type="spellEnd"/>
-            <w:r>
-              <w:rPr>
-                <w:b/>
-              </w:rPr>
-              <w:t xml:space="preserve"> common4.4.0.xsd</w:t>
+              <w:t>CrossRef common4.4.0.xsd</w:t>
             </w:r>
           </w:p>
         </w:tc>
@@ -5077,13 +4723,8 @@
           </w:tcPr>
           <w:p>
             <w:r>
-              <w:t>resource/@</w:t>
-            </w:r>
-            <w:proofErr w:type="spellStart"/>
-            <w:r>
-              <w:t>content_version</w:t>
-            </w:r>
-            <w:proofErr w:type="spellEnd"/>
+              <w:t>resource/@content_version</w:t>
+            </w:r>
           </w:p>
           <w:p/>
           <w:p>
@@ -5099,11 +4740,9 @@
                 <w:numId w:val="3"/>
               </w:numPr>
             </w:pPr>
-            <w:proofErr w:type="spellStart"/>
             <w:r>
               <w:t>vor</w:t>
             </w:r>
-            <w:proofErr w:type="spellEnd"/>
             <w:r>
               <w:t xml:space="preserve"> (</w:t>
             </w:r>
@@ -5192,7 +4831,7 @@
           <w:numId w:val="2"/>
         </w:numPr>
       </w:pPr>
-      <w:hyperlink r:id="rId10" w:anchor="resource" w:history="1">
+      <w:hyperlink r:id="rId9" w:anchor="resource" w:history="1">
         <w:r>
           <w:rPr>
             <w:rStyle w:val="Hyperlink"/>
@@ -5209,7 +4848,7 @@
           <w:numId w:val="2"/>
         </w:numPr>
       </w:pPr>
-      <w:hyperlink r:id="rId11" w:anchor="resource_content_version" w:history="1">
+      <w:hyperlink r:id="rId10" w:anchor="resource_content_version" w:history="1">
         <w:r>
           <w:rPr>
             <w:rStyle w:val="Hyperlink"/>
@@ -5235,7 +4874,19 @@
         <w:t xml:space="preserve">Archiving DTD </w:t>
       </w:r>
       <w:r>
-        <w:t xml:space="preserve">1.0 customization includes </w:t>
+        <w:t xml:space="preserve">1.0 </w:t>
+      </w:r>
+      <w:r>
+        <w:t xml:space="preserve">extension </w:t>
+      </w:r>
+      <w:r>
+        <w:t>include</w:t>
+      </w:r>
+      <w:r>
+        <w:t>s</w:t>
+      </w:r>
+      <w:r>
+        <w:t xml:space="preserve"> </w:t>
       </w:r>
       <w:r>
         <w:t xml:space="preserve">custom </w:t>
@@ -5248,6 +4899,27 @@
       </w:r>
       <w:r>
         <w:t>company name, and notes.</w:t>
+      </w:r>
+      <w:r>
+        <w:t xml:space="preserve"> This </w:t>
+      </w:r>
+      <w:r>
+        <w:t xml:space="preserve">extension </w:t>
+      </w:r>
+      <w:r>
+        <w:t xml:space="preserve">has </w:t>
+      </w:r>
+      <w:r>
+        <w:t xml:space="preserve">added </w:t>
+      </w:r>
+      <w:r>
+        <w:t xml:space="preserve">one required attribute to hold article status (@stage), and one required and repeatable element (&lt;tf:tagger&gt;) to hold details about who </w:t>
+      </w:r>
+      <w:r>
+        <w:t xml:space="preserve">created or modified </w:t>
+      </w:r>
+      <w:r>
+        <w:t>the document.</w:t>
       </w:r>
     </w:p>
     <w:tbl>
@@ -5310,13 +4982,8 @@
             <w:tcW w:w="4788" w:type="dxa"/>
           </w:tcPr>
           <w:p>
-            <w:proofErr w:type="spellStart"/>
-            <w:r>
-              <w:t>tf:article-status</w:t>
-            </w:r>
-            <w:proofErr w:type="spellEnd"/>
-            <w:r>
-              <w:t>/@stage</w:t>
+            <w:r>
+              <w:t>tf:article-status/@stage</w:t>
             </w:r>
           </w:p>
         </w:tc>
@@ -5337,21 +5004,8 @@
             <w:tcW w:w="4788" w:type="dxa"/>
           </w:tcPr>
           <w:p>
-            <w:proofErr w:type="spellStart"/>
-            <w:r>
-              <w:t>tf:article-status</w:t>
-            </w:r>
-            <w:proofErr w:type="spellEnd"/>
-            <w:r>
-              <w:t>/</w:t>
-            </w:r>
-            <w:proofErr w:type="spellStart"/>
-            <w:r>
-              <w:t>tf:tagger</w:t>
-            </w:r>
-            <w:proofErr w:type="spellEnd"/>
-            <w:r>
-              <w:t>/@iso-8601-date</w:t>
+            <w:r>
+              <w:t>tf:article-status/tf:tagger/@iso-8601-date</w:t>
             </w:r>
           </w:p>
         </w:tc>
@@ -5372,21 +5026,8 @@
             <w:tcW w:w="4788" w:type="dxa"/>
           </w:tcPr>
           <w:p>
-            <w:proofErr w:type="spellStart"/>
-            <w:r>
-              <w:t>tf:article-status</w:t>
-            </w:r>
-            <w:proofErr w:type="spellEnd"/>
-            <w:r>
-              <w:t>/</w:t>
-            </w:r>
-            <w:proofErr w:type="spellStart"/>
-            <w:r>
-              <w:t>tf:tagger</w:t>
-            </w:r>
-            <w:proofErr w:type="spellEnd"/>
-            <w:r>
-              <w:t>/</w:t>
+            <w:r>
+              <w:t>tf:article-status/tf:tagger/</w:t>
             </w:r>
             <w:r>
               <w:t>@name</w:t>
@@ -5399,21 +5040,8 @@
           </w:tcPr>
           <w:p>
             <w:r>
-              <w:t>article-version/</w:t>
-            </w:r>
-            <w:proofErr w:type="spellStart"/>
-            <w:r>
-              <w:t>contrib</w:t>
-            </w:r>
-            <w:proofErr w:type="spellEnd"/>
-            <w:r>
-              <w:t>/</w:t>
-            </w:r>
-            <w:proofErr w:type="spellStart"/>
-            <w:r>
-              <w:t>collab</w:t>
-            </w:r>
-            <w:proofErr w:type="spellEnd"/>
+              <w:t>article-version/contrib/collab</w:t>
+            </w:r>
           </w:p>
         </w:tc>
       </w:tr>
@@ -5423,21 +5051,8 @@
             <w:tcW w:w="4788" w:type="dxa"/>
           </w:tcPr>
           <w:p>
-            <w:proofErr w:type="spellStart"/>
-            <w:r>
-              <w:t>tf:article-status</w:t>
-            </w:r>
-            <w:proofErr w:type="spellEnd"/>
-            <w:r>
-              <w:t>/</w:t>
-            </w:r>
-            <w:proofErr w:type="spellStart"/>
-            <w:r>
-              <w:t>tf:tagger</w:t>
-            </w:r>
-            <w:proofErr w:type="spellEnd"/>
-            <w:r>
-              <w:t>/@person-name</w:t>
+            <w:r>
+              <w:t>tf:article-status/tf:tagger/@person-name</w:t>
             </w:r>
           </w:p>
         </w:tc>
@@ -5447,15 +5062,7 @@
           </w:tcPr>
           <w:p>
             <w:r>
-              <w:t>article-version/</w:t>
-            </w:r>
-            <w:proofErr w:type="spellStart"/>
-            <w:r>
-              <w:t>contrib</w:t>
-            </w:r>
-            <w:proofErr w:type="spellEnd"/>
-            <w:r>
-              <w:t>/name</w:t>
+              <w:t>article-version/contrib/name</w:t>
             </w:r>
           </w:p>
         </w:tc>
@@ -5466,21 +5073,8 @@
             <w:tcW w:w="4788" w:type="dxa"/>
           </w:tcPr>
           <w:p>
-            <w:proofErr w:type="spellStart"/>
-            <w:r>
-              <w:t>tf:article-status</w:t>
-            </w:r>
-            <w:proofErr w:type="spellEnd"/>
-            <w:r>
-              <w:t>/</w:t>
-            </w:r>
-            <w:proofErr w:type="spellStart"/>
-            <w:r>
-              <w:t>tf:tagger</w:t>
-            </w:r>
-            <w:proofErr w:type="spellEnd"/>
-            <w:r>
-              <w:t>/text()</w:t>
+            <w:r>
+              <w:t>tf:article-status/tf:tagger/text()</w:t>
             </w:r>
           </w:p>
         </w:tc>
@@ -5504,33 +5098,12 @@
       </w:pPr>
       <w:r>
         <w:lastRenderedPageBreak/>
-        <w:t xml:space="preserve">Microsoft Word </w:t>
+        <w:t>Microsoft Word docx</w:t>
       </w:r>
-      <w:proofErr w:type="spellStart"/>
-      <w:r>
-        <w:t>docx</w:t>
-      </w:r>
-      <w:proofErr w:type="spellEnd"/>
     </w:p>
     <w:p>
       <w:r>
-        <w:t>The Office Open XML .</w:t>
-      </w:r>
-      <w:proofErr w:type="spellStart"/>
-      <w:r>
-        <w:t>docx</w:t>
-      </w:r>
-      <w:proofErr w:type="spellEnd"/>
-      <w:r>
-        <w:t xml:space="preserve"> format used by Microsoft Word includes status information about the document contained within a </w:t>
-      </w:r>
-      <w:proofErr w:type="spellStart"/>
-      <w:r>
-        <w:t>coreProperties</w:t>
-      </w:r>
-      <w:proofErr w:type="spellEnd"/>
-      <w:r>
-        <w:t xml:space="preserve"> XML file.</w:t>
+        <w:t>The Office Open XML .docx format used by Microsoft Word includes status information about the document contained within a coreProperties XML file.</w:t>
       </w:r>
     </w:p>
     <w:tbl>
@@ -5564,44 +5137,14 @@
               <w:rPr>
                 <w:b/>
               </w:rPr>
-              <w:t>.</w:t>
-            </w:r>
-            <w:proofErr w:type="spellStart"/>
+              <w:t xml:space="preserve">.docx </w:t>
+            </w:r>
             <w:r>
               <w:rPr>
                 <w:b/>
               </w:rPr>
-              <w:t>docx</w:t>
-            </w:r>
-            <w:proofErr w:type="spellEnd"/>
-            <w:r>
-              <w:rPr>
-                <w:b/>
-              </w:rPr>
-              <w:t xml:space="preserve"> </w:t>
-            </w:r>
-            <w:proofErr w:type="spellStart"/>
-            <w:r>
-              <w:rPr>
-                <w:b/>
-              </w:rPr>
-              <w:t>docProps</w:t>
-            </w:r>
-            <w:proofErr w:type="spellEnd"/>
-            <w:r>
-              <w:rPr>
-                <w:b/>
-              </w:rPr>
-              <w:t xml:space="preserve"> core.xml </w:t>
-            </w:r>
-            <w:proofErr w:type="spellStart"/>
-            <w:r>
-              <w:rPr>
-                <w:b/>
-              </w:rPr>
-              <w:t>coreProperties</w:t>
-            </w:r>
-            <w:proofErr w:type="spellEnd"/>
+              <w:t>docProps core.xml coreProperties</w:t>
+            </w:r>
           </w:p>
         </w:tc>
         <w:tc>
@@ -5629,11 +5172,9 @@
             <w:tcW w:w="4788" w:type="dxa"/>
           </w:tcPr>
           <w:p>
-            <w:proofErr w:type="spellStart"/>
             <w:r>
               <w:t>dcterms:modified</w:t>
             </w:r>
-            <w:proofErr w:type="spellEnd"/>
           </w:p>
         </w:tc>
         <w:tc>
@@ -5656,11 +5197,9 @@
             <w:tcW w:w="4788" w:type="dxa"/>
           </w:tcPr>
           <w:p>
-            <w:proofErr w:type="spellStart"/>
             <w:r>
               <w:t>cp:lastModifiedBy</w:t>
             </w:r>
-            <w:proofErr w:type="spellEnd"/>
           </w:p>
         </w:tc>
         <w:tc>
@@ -5672,15 +5211,7 @@
               <w:ind w:left="45"/>
             </w:pPr>
             <w:r>
-              <w:t>article-version/</w:t>
-            </w:r>
-            <w:proofErr w:type="spellStart"/>
-            <w:r>
-              <w:t>contrib</w:t>
-            </w:r>
-            <w:proofErr w:type="spellEnd"/>
-            <w:r>
-              <w:t>/name</w:t>
+              <w:t>article-version/contrib/name</w:t>
             </w:r>
           </w:p>
         </w:tc>
@@ -5691,11 +5222,9 @@
             <w:tcW w:w="4788" w:type="dxa"/>
           </w:tcPr>
           <w:p>
-            <w:proofErr w:type="spellStart"/>
             <w:r>
               <w:t>dc:description</w:t>
             </w:r>
-            <w:proofErr w:type="spellEnd"/>
           </w:p>
         </w:tc>
         <w:tc>
@@ -5831,7 +5360,7 @@
           <w:numId w:val="2"/>
         </w:numPr>
       </w:pPr>
-      <w:hyperlink r:id="rId12" w:history="1">
+      <w:hyperlink r:id="rId11" w:history="1">
         <w:r>
           <w:rPr>
             <w:rStyle w:val="Hyperlink"/>
@@ -5851,10 +5380,19 @@
     </w:p>
     <w:p>
       <w:r>
-        <w:t xml:space="preserve">DITA provides a set of elements to record a history of changes to a document, including person and organization name, date of change, change summary, and other details. </w:t>
+        <w:t xml:space="preserve">DITA provides a set of elements to record a history of changes to a document, including person </w:t>
       </w:r>
       <w:r>
-        <w:t xml:space="preserve">This allows a log of changes to a document to be </w:t>
+        <w:t xml:space="preserve">name, </w:t>
+      </w:r>
+      <w:r>
+        <w:t xml:space="preserve">organization name, date of change, change summary, and other details. </w:t>
+      </w:r>
+      <w:r>
+        <w:t xml:space="preserve">The model </w:t>
+      </w:r>
+      <w:r>
+        <w:t xml:space="preserve">allows a log of changes to a document to be </w:t>
       </w:r>
       <w:r>
         <w:t>recorded</w:t>
@@ -5930,13 +5468,8 @@
           </w:tcPr>
           <w:p>
             <w:r>
-              <w:t>change-</w:t>
-            </w:r>
-            <w:proofErr w:type="spellStart"/>
-            <w:r>
-              <w:t>historylist</w:t>
-            </w:r>
-            <w:proofErr w:type="spellEnd"/>
+              <w:t>change-historylist</w:t>
+            </w:r>
             <w:r>
               <w:t>/</w:t>
             </w:r>
@@ -5969,13 +5502,8 @@
           </w:tcPr>
           <w:p>
             <w:r>
-              <w:t>change-</w:t>
-            </w:r>
-            <w:proofErr w:type="spellStart"/>
-            <w:r>
-              <w:t>historylist</w:t>
-            </w:r>
-            <w:proofErr w:type="spellEnd"/>
+              <w:t>change-historylist</w:t>
+            </w:r>
             <w:r>
               <w:t>/</w:t>
             </w:r>
@@ -5993,15 +5521,7 @@
           </w:tcPr>
           <w:p>
             <w:r>
-              <w:t>article-status/</w:t>
-            </w:r>
-            <w:proofErr w:type="spellStart"/>
-            <w:r>
-              <w:t>contrib</w:t>
-            </w:r>
-            <w:proofErr w:type="spellEnd"/>
-            <w:r>
-              <w:t>/name</w:t>
+              <w:t>article-status/contrib/name</w:t>
             </w:r>
           </w:p>
         </w:tc>
@@ -6016,13 +5536,8 @@
           </w:tcPr>
           <w:p>
             <w:r>
-              <w:t>change-</w:t>
-            </w:r>
-            <w:proofErr w:type="spellStart"/>
-            <w:r>
-              <w:t>historylist</w:t>
-            </w:r>
-            <w:proofErr w:type="spellEnd"/>
+              <w:t>change-historylist</w:t>
+            </w:r>
             <w:r>
               <w:t>/</w:t>
             </w:r>
@@ -6043,21 +5558,8 @@
           </w:tcPr>
           <w:p>
             <w:r>
-              <w:t>article-status/</w:t>
-            </w:r>
-            <w:proofErr w:type="spellStart"/>
-            <w:r>
-              <w:t>contrib</w:t>
-            </w:r>
-            <w:proofErr w:type="spellEnd"/>
-            <w:r>
-              <w:t>/</w:t>
-            </w:r>
-            <w:proofErr w:type="spellStart"/>
-            <w:r>
-              <w:t>collab</w:t>
-            </w:r>
-            <w:proofErr w:type="spellEnd"/>
+              <w:t>article-status/contrib/collab</w:t>
+            </w:r>
           </w:p>
         </w:tc>
       </w:tr>
@@ -6072,13 +5574,8 @@
           <w:p>
             <w:r>
               <w:lastRenderedPageBreak/>
-              <w:t>change-</w:t>
-            </w:r>
-            <w:proofErr w:type="spellStart"/>
-            <w:r>
-              <w:t>historylist</w:t>
-            </w:r>
-            <w:proofErr w:type="spellEnd"/>
+              <w:t>change-historylist</w:t>
+            </w:r>
             <w:r>
               <w:t>/</w:t>
             </w:r>
@@ -6116,7 +5613,7 @@
           <w:numId w:val="2"/>
         </w:numPr>
       </w:pPr>
-      <w:hyperlink r:id="rId13" w:history="1">
+      <w:hyperlink r:id="rId12" w:history="1">
         <w:r>
           <w:rPr>
             <w:rStyle w:val="Hyperlink"/>
@@ -6136,21 +5633,17 @@
     </w:p>
     <w:p>
       <w:r>
-        <w:t xml:space="preserve">TEI provides an attribute </w:t>
+        <w:t xml:space="preserve">TEI provides an attribute revisionDesc/@status to indicate the current status of a document. The </w:t>
       </w:r>
-      <w:proofErr w:type="spellStart"/>
+      <w:r>
+        <w:t>&lt;</w:t>
+      </w:r>
       <w:r>
         <w:t>revisionDesc</w:t>
       </w:r>
-      <w:proofErr w:type="spellEnd"/>
       <w:r>
-        <w:t xml:space="preserve">/@status to indicate the current status of a document. The </w:t>
+        <w:t>&gt;</w:t>
       </w:r>
-      <w:proofErr w:type="spellStart"/>
-      <w:r>
-        <w:t>revisionDesc</w:t>
-      </w:r>
-      <w:proofErr w:type="spellEnd"/>
       <w:r>
         <w:t xml:space="preserve"> element can contain multiple &lt;change&gt; elements to document changes made during the production or revision of a document including such information as </w:t>
       </w:r>
@@ -6224,11 +5717,9 @@
             <w:tcW w:w="4788" w:type="dxa"/>
           </w:tcPr>
           <w:p>
-            <w:proofErr w:type="spellStart"/>
             <w:r>
               <w:t>revisionDesc</w:t>
             </w:r>
-            <w:proofErr w:type="spellEnd"/>
             <w:r>
               <w:t>/@status</w:t>
             </w:r>
@@ -6254,19 +5745,12 @@
             <w:tcW w:w="4788" w:type="dxa"/>
           </w:tcPr>
           <w:p>
-            <w:proofErr w:type="spellStart"/>
             <w:r>
               <w:t>revisionDesc</w:t>
             </w:r>
-            <w:proofErr w:type="spellEnd"/>
-            <w:r>
-              <w:t>/change/@when-</w:t>
-            </w:r>
-            <w:proofErr w:type="spellStart"/>
-            <w:r>
-              <w:t>iso</w:t>
-            </w:r>
-            <w:proofErr w:type="spellEnd"/>
+            <w:r>
+              <w:t>/change/@when-iso</w:t>
+            </w:r>
           </w:p>
         </w:tc>
         <w:tc>
@@ -6289,11 +5773,9 @@
             <w:tcW w:w="4788" w:type="dxa"/>
           </w:tcPr>
           <w:p>
-            <w:proofErr w:type="spellStart"/>
             <w:r>
               <w:t>revisionDesc</w:t>
             </w:r>
-            <w:proofErr w:type="spellEnd"/>
             <w:r>
               <w:t>/change/@who</w:t>
             </w:r>
@@ -6305,15 +5787,7 @@
           </w:tcPr>
           <w:p>
             <w:r>
-              <w:t>article-version/</w:t>
-            </w:r>
-            <w:proofErr w:type="spellStart"/>
-            <w:r>
-              <w:t>contrib</w:t>
-            </w:r>
-            <w:proofErr w:type="spellEnd"/>
-            <w:r>
-              <w:t>/name</w:t>
+              <w:t>article-version/contrib/name</w:t>
             </w:r>
           </w:p>
         </w:tc>
@@ -6327,11 +5801,9 @@
             <w:tcW w:w="4788" w:type="dxa"/>
           </w:tcPr>
           <w:p>
-            <w:proofErr w:type="spellStart"/>
             <w:r>
               <w:t>revisionDesc</w:t>
             </w:r>
-            <w:proofErr w:type="spellEnd"/>
             <w:r>
               <w:t>/change/text()</w:t>
             </w:r>
@@ -6368,7 +5840,7 @@
           <w:u w:val="none"/>
         </w:rPr>
       </w:pPr>
-      <w:hyperlink r:id="rId14" w:history="1">
+      <w:hyperlink r:id="rId13" w:history="1">
         <w:r>
           <w:rPr>
             <w:rStyle w:val="Hyperlink"/>
@@ -6385,7 +5857,7 @@
           <w:numId w:val="2"/>
         </w:numPr>
       </w:pPr>
-      <w:hyperlink r:id="rId15" w:history="1">
+      <w:hyperlink r:id="rId14" w:history="1">
         <w:r>
           <w:rPr>
             <w:rStyle w:val="Hyperlink"/>
@@ -6399,28 +5871,37 @@
       <w:pPr>
         <w:pStyle w:val="Heading2"/>
       </w:pPr>
-      <w:proofErr w:type="spellStart"/>
       <w:r>
         <w:t>DocBook</w:t>
       </w:r>
-      <w:proofErr w:type="spellEnd"/>
     </w:p>
     <w:p>
-      <w:proofErr w:type="spellStart"/>
       <w:r>
-        <w:t>DocBook</w:t>
+        <w:t xml:space="preserve">DocBook provides elements </w:t>
       </w:r>
-      <w:proofErr w:type="spellEnd"/>
       <w:r>
-        <w:t xml:space="preserve"> provides elements </w:t>
+        <w:t>&lt;</w:t>
       </w:r>
-      <w:proofErr w:type="spellStart"/>
       <w:r>
         <w:t>revhistory</w:t>
       </w:r>
-      <w:proofErr w:type="spellEnd"/>
       <w:r>
-        <w:t xml:space="preserve"> and revision to record a history of revisions to a document. Information that can be captured for each revision includes revision number, date, author, and description. </w:t>
+        <w:t>&gt;</w:t>
+      </w:r>
+      <w:r>
+        <w:t xml:space="preserve"> and </w:t>
+      </w:r>
+      <w:r>
+        <w:t>&lt;</w:t>
+      </w:r>
+      <w:r>
+        <w:t>revision</w:t>
+      </w:r>
+      <w:r>
+        <w:t>&gt;</w:t>
+      </w:r>
+      <w:r>
+        <w:t xml:space="preserve"> to record a history of revisions to a document. Information that can be captured for each revision includes revision number, date, author, and description. </w:t>
       </w:r>
     </w:p>
     <w:tbl>
@@ -6453,14 +5934,12 @@
                 <w:b/>
               </w:rPr>
             </w:pPr>
-            <w:proofErr w:type="spellStart"/>
             <w:r>
               <w:rPr>
                 <w:b/>
               </w:rPr>
               <w:t>DocBook</w:t>
             </w:r>
-            <w:proofErr w:type="spellEnd"/>
           </w:p>
         </w:tc>
         <w:tc>
@@ -6491,13 +5970,8 @@
             <w:tcW w:w="4788" w:type="dxa"/>
           </w:tcPr>
           <w:p>
-            <w:proofErr w:type="spellStart"/>
-            <w:r>
-              <w:t>revhistory</w:t>
-            </w:r>
-            <w:proofErr w:type="spellEnd"/>
-            <w:r>
-              <w:t>/revision/date</w:t>
+            <w:r>
+              <w:t>revhistory/revision/date</w:t>
             </w:r>
           </w:p>
         </w:tc>
@@ -6521,19 +5995,9 @@
             <w:tcW w:w="4788" w:type="dxa"/>
           </w:tcPr>
           <w:p>
-            <w:proofErr w:type="spellStart"/>
-            <w:r>
-              <w:t>revhistory</w:t>
-            </w:r>
-            <w:proofErr w:type="spellEnd"/>
-            <w:r>
-              <w:t>/revision/author/</w:t>
-            </w:r>
-            <w:proofErr w:type="spellStart"/>
-            <w:r>
-              <w:t>personname</w:t>
-            </w:r>
-            <w:proofErr w:type="spellEnd"/>
+            <w:r>
+              <w:t>revhistory/revision/author/personname</w:t>
+            </w:r>
           </w:p>
         </w:tc>
         <w:tc>
@@ -6542,15 +6006,7 @@
           </w:tcPr>
           <w:p>
             <w:r>
-              <w:t>article-version/</w:t>
-            </w:r>
-            <w:proofErr w:type="spellStart"/>
-            <w:r>
-              <w:t>contrib</w:t>
-            </w:r>
-            <w:proofErr w:type="spellEnd"/>
-            <w:r>
-              <w:t>/name</w:t>
+              <w:t>article-version/contrib/name</w:t>
             </w:r>
           </w:p>
         </w:tc>
@@ -6564,20 +6020,10 @@
             <w:tcW w:w="4788" w:type="dxa"/>
           </w:tcPr>
           <w:p>
-            <w:proofErr w:type="spellStart"/>
             <w:r>
               <w:lastRenderedPageBreak/>
-              <w:t>revhistory</w:t>
-            </w:r>
-            <w:proofErr w:type="spellEnd"/>
-            <w:r>
-              <w:t>/revision/author/</w:t>
-            </w:r>
-            <w:proofErr w:type="spellStart"/>
-            <w:r>
-              <w:t>orgname</w:t>
-            </w:r>
-            <w:proofErr w:type="spellEnd"/>
+              <w:t>revhistory/revision/author/orgname</w:t>
+            </w:r>
           </w:p>
         </w:tc>
         <w:tc>
@@ -6586,21 +6032,8 @@
           </w:tcPr>
           <w:p>
             <w:r>
-              <w:t>article-version/</w:t>
-            </w:r>
-            <w:proofErr w:type="spellStart"/>
-            <w:r>
-              <w:t>contrib</w:t>
-            </w:r>
-            <w:proofErr w:type="spellEnd"/>
-            <w:r>
-              <w:t>/</w:t>
-            </w:r>
-            <w:proofErr w:type="spellStart"/>
-            <w:r>
-              <w:t>collab</w:t>
-            </w:r>
-            <w:proofErr w:type="spellEnd"/>
+              <w:t>article-version/contrib/collab</w:t>
+            </w:r>
           </w:p>
         </w:tc>
       </w:tr>
@@ -6613,19 +6046,9 @@
             <w:tcW w:w="4788" w:type="dxa"/>
           </w:tcPr>
           <w:p>
-            <w:proofErr w:type="spellStart"/>
-            <w:r>
-              <w:t>revhistory</w:t>
-            </w:r>
-            <w:proofErr w:type="spellEnd"/>
-            <w:r>
-              <w:t>/revision/</w:t>
-            </w:r>
-            <w:proofErr w:type="spellStart"/>
-            <w:r>
-              <w:t>revremark</w:t>
-            </w:r>
-            <w:proofErr w:type="spellEnd"/>
+            <w:r>
+              <w:t>revhistory/revision/revremark</w:t>
+            </w:r>
           </w:p>
         </w:tc>
         <w:tc>
@@ -6648,19 +6071,9 @@
             <w:tcW w:w="4788" w:type="dxa"/>
           </w:tcPr>
           <w:p>
-            <w:proofErr w:type="spellStart"/>
-            <w:r>
-              <w:t>revhistory</w:t>
-            </w:r>
-            <w:proofErr w:type="spellEnd"/>
-            <w:r>
-              <w:t>/revision/</w:t>
-            </w:r>
-            <w:proofErr w:type="spellStart"/>
-            <w:r>
-              <w:t>revdescription</w:t>
-            </w:r>
-            <w:proofErr w:type="spellEnd"/>
+            <w:r>
+              <w:t>revhistory/revision/revdescription</w:t>
+            </w:r>
           </w:p>
         </w:tc>
         <w:tc>
@@ -6689,7 +6102,7 @@
           <w:numId w:val="2"/>
         </w:numPr>
       </w:pPr>
-      <w:hyperlink r:id="rId16" w:history="1">
+      <w:hyperlink r:id="rId15" w:history="1">
         <w:r>
           <w:rPr>
             <w:rStyle w:val="Hyperlink"/>
@@ -6706,7 +6119,7 @@
           <w:numId w:val="2"/>
         </w:numPr>
       </w:pPr>
-      <w:hyperlink r:id="rId17" w:history="1">
+      <w:hyperlink r:id="rId16" w:history="1">
         <w:r>
           <w:rPr>
             <w:rStyle w:val="Hyperlink"/>
@@ -6749,7 +6162,13 @@
     </w:p>
     <w:p>
       <w:r>
-        <w:t>This appendix provides implementations of the &lt;article-version&gt; element in DTD, RNG and XSD editions of Journal Archiving and Interchange Tag Library NISO JATS Version 1.1.</w:t>
+        <w:t xml:space="preserve">This appendix provides implementations of the &lt;article-version&gt; element in DTD, RNG and XSD editions of </w:t>
+      </w:r>
+      <w:r>
+        <w:t xml:space="preserve">NISO JATS </w:t>
+      </w:r>
+      <w:r>
+        <w:t>Archiving and Interchange Version 1.1.</w:t>
       </w:r>
     </w:p>
     <w:p>
@@ -6874,9 +6293,18 @@
                 <w:szCs w:val="20"/>
                 <w:highlight w:val="white"/>
               </w:rPr>
-              <w:t xml:space="preserve"> % article-version-</w:t>
-            </w:r>
-            <w:proofErr w:type="spellStart"/>
+              <w:t xml:space="preserve"> % article-version-atts</w:t>
+            </w:r>
+            <w:r>
+              <w:rPr>
+                <w:rFonts w:ascii="Consolas" w:hAnsi="Consolas" w:cs="Times New Roman"/>
+                <w:color w:val="000000"/>
+                <w:sz w:val="20"/>
+                <w:szCs w:val="20"/>
+                <w:highlight w:val="white"/>
+              </w:rPr>
+              <w:br/>
+            </w:r>
             <w:r>
               <w:rPr>
                 <w:rFonts w:ascii="Consolas" w:hAnsi="Consolas" w:cs="Times New Roman"/>
@@ -6885,27 +6313,6 @@
                 <w:szCs w:val="20"/>
                 <w:highlight w:val="white"/>
               </w:rPr>
-              <w:t>atts</w:t>
-            </w:r>
-            <w:proofErr w:type="spellEnd"/>
-            <w:r>
-              <w:rPr>
-                <w:rFonts w:ascii="Consolas" w:hAnsi="Consolas" w:cs="Times New Roman"/>
-                <w:color w:val="000000"/>
-                <w:sz w:val="20"/>
-                <w:szCs w:val="20"/>
-                <w:highlight w:val="white"/>
-              </w:rPr>
-              <w:br/>
-            </w:r>
-            <w:r>
-              <w:rPr>
-                <w:rFonts w:ascii="Consolas" w:hAnsi="Consolas" w:cs="Times New Roman"/>
-                <w:color w:val="0000FF"/>
-                <w:sz w:val="20"/>
-                <w:szCs w:val="20"/>
-                <w:highlight w:val="white"/>
-              </w:rPr>
               <w:t xml:space="preserve">            </w:t>
             </w:r>
             <w:r>
@@ -6916,51 +6323,7 @@
                 <w:szCs w:val="20"/>
                 <w:highlight w:val="white"/>
               </w:rPr>
-              <w:t>"%</w:t>
-            </w:r>
-            <w:proofErr w:type="spellStart"/>
-            <w:r>
-              <w:rPr>
-                <w:rFonts w:ascii="Consolas" w:hAnsi="Consolas" w:cs="Times New Roman"/>
-                <w:color w:val="993300"/>
-                <w:sz w:val="20"/>
-                <w:szCs w:val="20"/>
-                <w:highlight w:val="white"/>
-              </w:rPr>
-              <w:t>jats</w:t>
-            </w:r>
-            <w:proofErr w:type="spellEnd"/>
-            <w:r>
-              <w:rPr>
-                <w:rFonts w:ascii="Consolas" w:hAnsi="Consolas" w:cs="Times New Roman"/>
-                <w:color w:val="993300"/>
-                <w:sz w:val="20"/>
-                <w:szCs w:val="20"/>
-                <w:highlight w:val="white"/>
-              </w:rPr>
-              <w:t>-common-</w:t>
-            </w:r>
-            <w:proofErr w:type="spellStart"/>
-            <w:r>
-              <w:rPr>
-                <w:rFonts w:ascii="Consolas" w:hAnsi="Consolas" w:cs="Times New Roman"/>
-                <w:color w:val="993300"/>
-                <w:sz w:val="20"/>
-                <w:szCs w:val="20"/>
-                <w:highlight w:val="white"/>
-              </w:rPr>
-              <w:t>atts</w:t>
-            </w:r>
-            <w:proofErr w:type="spellEnd"/>
-            <w:r>
-              <w:rPr>
-                <w:rFonts w:ascii="Consolas" w:hAnsi="Consolas" w:cs="Times New Roman"/>
-                <w:color w:val="993300"/>
-                <w:sz w:val="20"/>
-                <w:szCs w:val="20"/>
-                <w:highlight w:val="white"/>
-              </w:rPr>
-              <w:t xml:space="preserve">;                                       </w:t>
+              <w:t xml:space="preserve">"%jats-common-atts;                                       </w:t>
             </w:r>
             <w:r>
               <w:rPr>
@@ -7404,29 +6767,7 @@
                 <w:szCs w:val="20"/>
                 <w:highlight w:val="white"/>
               </w:rPr>
-              <w:t xml:space="preserve">, </w:t>
-            </w:r>
-            <w:proofErr w:type="spellStart"/>
-            <w:r>
-              <w:rPr>
-                <w:rFonts w:ascii="Consolas" w:hAnsi="Consolas" w:cs="Times New Roman"/>
-                <w:color w:val="993300"/>
-                <w:sz w:val="20"/>
-                <w:szCs w:val="20"/>
-                <w:highlight w:val="white"/>
-              </w:rPr>
-              <w:t>contrib</w:t>
-            </w:r>
-            <w:proofErr w:type="spellEnd"/>
-            <w:r>
-              <w:rPr>
-                <w:rFonts w:ascii="Consolas" w:hAnsi="Consolas" w:cs="Times New Roman"/>
-                <w:color w:val="993300"/>
-                <w:sz w:val="20"/>
-                <w:szCs w:val="20"/>
-                <w:highlight w:val="white"/>
-              </w:rPr>
-              <w:t>*, p*)"</w:t>
+              <w:t>, contrib*, p*)"</w:t>
             </w:r>
             <w:r>
               <w:rPr>
@@ -7556,29 +6897,7 @@
                 <w:szCs w:val="20"/>
                 <w:highlight w:val="white"/>
               </w:rPr>
-              <w:t>%article-version-</w:t>
-            </w:r>
-            <w:proofErr w:type="spellStart"/>
-            <w:r>
-              <w:rPr>
-                <w:rFonts w:ascii="Consolas" w:hAnsi="Consolas" w:cs="Times New Roman"/>
-                <w:color w:val="969600"/>
-                <w:sz w:val="20"/>
-                <w:szCs w:val="20"/>
-                <w:highlight w:val="white"/>
-              </w:rPr>
-              <w:t>atts</w:t>
-            </w:r>
-            <w:proofErr w:type="spellEnd"/>
-            <w:r>
-              <w:rPr>
-                <w:rFonts w:ascii="Consolas" w:hAnsi="Consolas" w:cs="Times New Roman"/>
-                <w:color w:val="969600"/>
-                <w:sz w:val="20"/>
-                <w:szCs w:val="20"/>
-                <w:highlight w:val="white"/>
-              </w:rPr>
-              <w:t>;</w:t>
+              <w:t>%article-version-atts;</w:t>
             </w:r>
             <w:r>
               <w:rPr>
@@ -7850,7 +7169,7 @@
                 <w:szCs w:val="20"/>
                 <w:highlight w:val="white"/>
               </w:rPr>
-              <w:t xml:space="preserve">                         (%</w:t>
+              <w:t xml:space="preserve">                         (%contrib-</w:t>
             </w:r>
             <w:proofErr w:type="spellStart"/>
             <w:r>
@@ -7861,7 +7180,7 @@
                 <w:szCs w:val="20"/>
                 <w:highlight w:val="white"/>
               </w:rPr>
-              <w:t>contrib-group.class</w:t>
+              <w:t>group.class</w:t>
             </w:r>
             <w:proofErr w:type="spellEnd"/>
             <w:r>
@@ -8686,7 +8005,7 @@
                 <w:szCs w:val="20"/>
                 <w:highlight w:val="white"/>
               </w:rPr>
-              <w:t xml:space="preserve">                         (%</w:t>
+              <w:t xml:space="preserve">                         (%contrib-</w:t>
             </w:r>
             <w:proofErr w:type="spellStart"/>
             <w:r>
@@ -8697,7 +8016,7 @@
                 <w:szCs w:val="20"/>
                 <w:highlight w:val="white"/>
               </w:rPr>
-              <w:t>contrib-group.class</w:t>
+              <w:t>group.class</w:t>
             </w:r>
             <w:proofErr w:type="spellEnd"/>
             <w:r>
@@ -10407,82 +9726,163 @@
                 <w:szCs w:val="20"/>
                 <w:highlight w:val="white"/>
               </w:rPr>
-              <w:t>"</w:t>
+              <w:t>"jats-common-atts"</w:t>
+            </w:r>
+            <w:r>
+              <w:rPr>
+                <w:rFonts w:ascii="Consolas" w:hAnsi="Consolas" w:cs="Times New Roman"/>
+                <w:color w:val="000096"/>
+                <w:sz w:val="20"/>
+                <w:szCs w:val="20"/>
+                <w:highlight w:val="white"/>
+              </w:rPr>
+              <w:t>/&gt;</w:t>
+            </w:r>
+            <w:r>
+              <w:rPr>
+                <w:rFonts w:ascii="Consolas" w:hAnsi="Consolas" w:cs="Times New Roman"/>
+                <w:color w:val="000000"/>
+                <w:sz w:val="20"/>
+                <w:szCs w:val="20"/>
+                <w:highlight w:val="white"/>
+              </w:rPr>
+              <w:br/>
+              <w:t xml:space="preserve">            </w:t>
+            </w:r>
+            <w:r>
+              <w:rPr>
+                <w:rFonts w:ascii="Consolas" w:hAnsi="Consolas" w:cs="Times New Roman"/>
+                <w:color w:val="000096"/>
+                <w:sz w:val="20"/>
+                <w:szCs w:val="20"/>
+                <w:highlight w:val="white"/>
+              </w:rPr>
+              <w:t>&lt;optional&gt;</w:t>
+            </w:r>
+            <w:r>
+              <w:rPr>
+                <w:rFonts w:ascii="Consolas" w:hAnsi="Consolas" w:cs="Times New Roman"/>
+                <w:color w:val="000000"/>
+                <w:sz w:val="20"/>
+                <w:szCs w:val="20"/>
+                <w:highlight w:val="white"/>
+              </w:rPr>
+              <w:br/>
+              <w:t xml:space="preserve">                </w:t>
+            </w:r>
+            <w:r>
+              <w:rPr>
+                <w:rFonts w:ascii="Consolas" w:hAnsi="Consolas" w:cs="Times New Roman"/>
+                <w:color w:val="000096"/>
+                <w:sz w:val="20"/>
+                <w:szCs w:val="20"/>
+                <w:highlight w:val="white"/>
+              </w:rPr>
+              <w:t>&lt;ref</w:t>
+            </w:r>
+            <w:r>
+              <w:rPr>
+                <w:rFonts w:ascii="Consolas" w:hAnsi="Consolas" w:cs="Times New Roman"/>
+                <w:color w:val="F5844C"/>
+                <w:sz w:val="20"/>
+                <w:szCs w:val="20"/>
+                <w:highlight w:val="white"/>
+              </w:rPr>
+              <w:t xml:space="preserve"> name</w:t>
+            </w:r>
+            <w:r>
+              <w:rPr>
+                <w:rFonts w:ascii="Consolas" w:hAnsi="Consolas" w:cs="Times New Roman"/>
+                <w:color w:val="FF8040"/>
+                <w:sz w:val="20"/>
+                <w:szCs w:val="20"/>
+                <w:highlight w:val="white"/>
+              </w:rPr>
+              <w:t>=</w:t>
+            </w:r>
+            <w:r>
+              <w:rPr>
+                <w:rFonts w:ascii="Consolas" w:hAnsi="Consolas" w:cs="Times New Roman"/>
+                <w:color w:val="993300"/>
+                <w:sz w:val="20"/>
+                <w:szCs w:val="20"/>
+                <w:highlight w:val="white"/>
+              </w:rPr>
+              <w:t>"date"</w:t>
+            </w:r>
+            <w:r>
+              <w:rPr>
+                <w:rFonts w:ascii="Consolas" w:hAnsi="Consolas" w:cs="Times New Roman"/>
+                <w:color w:val="000096"/>
+                <w:sz w:val="20"/>
+                <w:szCs w:val="20"/>
+                <w:highlight w:val="white"/>
+              </w:rPr>
+              <w:t>/&gt;</w:t>
+            </w:r>
+            <w:r>
+              <w:rPr>
+                <w:rFonts w:ascii="Consolas" w:hAnsi="Consolas" w:cs="Times New Roman"/>
+                <w:color w:val="000000"/>
+                <w:sz w:val="20"/>
+                <w:szCs w:val="20"/>
+                <w:highlight w:val="white"/>
+              </w:rPr>
+              <w:br/>
+              <w:t xml:space="preserve">            </w:t>
+            </w:r>
+            <w:r>
+              <w:rPr>
+                <w:rFonts w:ascii="Consolas" w:hAnsi="Consolas" w:cs="Times New Roman"/>
+                <w:color w:val="000096"/>
+                <w:sz w:val="20"/>
+                <w:szCs w:val="20"/>
+                <w:highlight w:val="white"/>
+              </w:rPr>
+              <w:t>&lt;/optional&gt;</w:t>
+            </w:r>
+            <w:r>
+              <w:rPr>
+                <w:rFonts w:ascii="Consolas" w:hAnsi="Consolas" w:cs="Times New Roman"/>
+                <w:color w:val="000000"/>
+                <w:sz w:val="20"/>
+                <w:szCs w:val="20"/>
+                <w:highlight w:val="white"/>
+              </w:rPr>
+              <w:br/>
+              <w:t xml:space="preserve">            </w:t>
+            </w:r>
+            <w:r>
+              <w:rPr>
+                <w:rFonts w:ascii="Consolas" w:hAnsi="Consolas" w:cs="Times New Roman"/>
+                <w:color w:val="000096"/>
+                <w:sz w:val="20"/>
+                <w:szCs w:val="20"/>
+                <w:highlight w:val="white"/>
+              </w:rPr>
+              <w:t>&lt;</w:t>
             </w:r>
             <w:proofErr w:type="spellStart"/>
             <w:r>
               <w:rPr>
                 <w:rFonts w:ascii="Consolas" w:hAnsi="Consolas" w:cs="Times New Roman"/>
-                <w:color w:val="993300"/>
-                <w:sz w:val="20"/>
-                <w:szCs w:val="20"/>
-                <w:highlight w:val="white"/>
-              </w:rPr>
-              <w:t>jats</w:t>
+                <w:color w:val="000096"/>
+                <w:sz w:val="20"/>
+                <w:szCs w:val="20"/>
+                <w:highlight w:val="white"/>
+              </w:rPr>
+              <w:t>zeroOrMore</w:t>
             </w:r>
             <w:proofErr w:type="spellEnd"/>
             <w:r>
               <w:rPr>
                 <w:rFonts w:ascii="Consolas" w:hAnsi="Consolas" w:cs="Times New Roman"/>
-                <w:color w:val="993300"/>
-                <w:sz w:val="20"/>
-                <w:szCs w:val="20"/>
-                <w:highlight w:val="white"/>
-              </w:rPr>
-              <w:t>-common-</w:t>
-            </w:r>
-            <w:proofErr w:type="spellStart"/>
-            <w:r>
-              <w:rPr>
-                <w:rFonts w:ascii="Consolas" w:hAnsi="Consolas" w:cs="Times New Roman"/>
-                <w:color w:val="993300"/>
-                <w:sz w:val="20"/>
-                <w:szCs w:val="20"/>
-                <w:highlight w:val="white"/>
-              </w:rPr>
-              <w:t>atts</w:t>
-            </w:r>
-            <w:proofErr w:type="spellEnd"/>
-            <w:r>
-              <w:rPr>
-                <w:rFonts w:ascii="Consolas" w:hAnsi="Consolas" w:cs="Times New Roman"/>
-                <w:color w:val="993300"/>
-                <w:sz w:val="20"/>
-                <w:szCs w:val="20"/>
-                <w:highlight w:val="white"/>
-              </w:rPr>
-              <w:t>"</w:t>
-            </w:r>
-            <w:r>
-              <w:rPr>
-                <w:rFonts w:ascii="Consolas" w:hAnsi="Consolas" w:cs="Times New Roman"/>
-                <w:color w:val="000096"/>
-                <w:sz w:val="20"/>
-                <w:szCs w:val="20"/>
-                <w:highlight w:val="white"/>
-              </w:rPr>
-              <w:t>/&gt;</w:t>
-            </w:r>
-            <w:r>
-              <w:rPr>
-                <w:rFonts w:ascii="Consolas" w:hAnsi="Consolas" w:cs="Times New Roman"/>
-                <w:color w:val="000000"/>
-                <w:sz w:val="20"/>
-                <w:szCs w:val="20"/>
-                <w:highlight w:val="white"/>
-              </w:rPr>
-              <w:br/>
-              <w:t xml:space="preserve">            </w:t>
-            </w:r>
-            <w:r>
-              <w:rPr>
-                <w:rFonts w:ascii="Consolas" w:hAnsi="Consolas" w:cs="Times New Roman"/>
-                <w:color w:val="000096"/>
-                <w:sz w:val="20"/>
-                <w:szCs w:val="20"/>
-                <w:highlight w:val="white"/>
-              </w:rPr>
-              <w:t>&lt;optional&gt;</w:t>
+                <w:color w:val="000096"/>
+                <w:sz w:val="20"/>
+                <w:szCs w:val="20"/>
+                <w:highlight w:val="white"/>
+              </w:rPr>
+              <w:t>&gt;</w:t>
             </w:r>
             <w:r>
               <w:rPr>
@@ -10533,154 +9933,7 @@
                 <w:szCs w:val="20"/>
                 <w:highlight w:val="white"/>
               </w:rPr>
-              <w:t>"date"</w:t>
-            </w:r>
-            <w:r>
-              <w:rPr>
-                <w:rFonts w:ascii="Consolas" w:hAnsi="Consolas" w:cs="Times New Roman"/>
-                <w:color w:val="000096"/>
-                <w:sz w:val="20"/>
-                <w:szCs w:val="20"/>
-                <w:highlight w:val="white"/>
-              </w:rPr>
-              <w:t>/&gt;</w:t>
-            </w:r>
-            <w:r>
-              <w:rPr>
-                <w:rFonts w:ascii="Consolas" w:hAnsi="Consolas" w:cs="Times New Roman"/>
-                <w:color w:val="000000"/>
-                <w:sz w:val="20"/>
-                <w:szCs w:val="20"/>
-                <w:highlight w:val="white"/>
-              </w:rPr>
-              <w:br/>
-              <w:t xml:space="preserve">            </w:t>
-            </w:r>
-            <w:r>
-              <w:rPr>
-                <w:rFonts w:ascii="Consolas" w:hAnsi="Consolas" w:cs="Times New Roman"/>
-                <w:color w:val="000096"/>
-                <w:sz w:val="20"/>
-                <w:szCs w:val="20"/>
-                <w:highlight w:val="white"/>
-              </w:rPr>
-              <w:t>&lt;/optional&gt;</w:t>
-            </w:r>
-            <w:r>
-              <w:rPr>
-                <w:rFonts w:ascii="Consolas" w:hAnsi="Consolas" w:cs="Times New Roman"/>
-                <w:color w:val="000000"/>
-                <w:sz w:val="20"/>
-                <w:szCs w:val="20"/>
-                <w:highlight w:val="white"/>
-              </w:rPr>
-              <w:br/>
-              <w:t xml:space="preserve">            </w:t>
-            </w:r>
-            <w:r>
-              <w:rPr>
-                <w:rFonts w:ascii="Consolas" w:hAnsi="Consolas" w:cs="Times New Roman"/>
-                <w:color w:val="000096"/>
-                <w:sz w:val="20"/>
-                <w:szCs w:val="20"/>
-                <w:highlight w:val="white"/>
-              </w:rPr>
-              <w:t>&lt;</w:t>
-            </w:r>
-            <w:proofErr w:type="spellStart"/>
-            <w:r>
-              <w:rPr>
-                <w:rFonts w:ascii="Consolas" w:hAnsi="Consolas" w:cs="Times New Roman"/>
-                <w:color w:val="000096"/>
-                <w:sz w:val="20"/>
-                <w:szCs w:val="20"/>
-                <w:highlight w:val="white"/>
-              </w:rPr>
-              <w:t>zeroOrMore</w:t>
-            </w:r>
-            <w:proofErr w:type="spellEnd"/>
-            <w:r>
-              <w:rPr>
-                <w:rFonts w:ascii="Consolas" w:hAnsi="Consolas" w:cs="Times New Roman"/>
-                <w:color w:val="000096"/>
-                <w:sz w:val="20"/>
-                <w:szCs w:val="20"/>
-                <w:highlight w:val="white"/>
-              </w:rPr>
-              <w:t>&gt;</w:t>
-            </w:r>
-            <w:r>
-              <w:rPr>
-                <w:rFonts w:ascii="Consolas" w:hAnsi="Consolas" w:cs="Times New Roman"/>
-                <w:color w:val="000000"/>
-                <w:sz w:val="20"/>
-                <w:szCs w:val="20"/>
-                <w:highlight w:val="white"/>
-              </w:rPr>
-              <w:br/>
-              <w:t xml:space="preserve">                </w:t>
-            </w:r>
-            <w:r>
-              <w:rPr>
-                <w:rFonts w:ascii="Consolas" w:hAnsi="Consolas" w:cs="Times New Roman"/>
-                <w:color w:val="000096"/>
-                <w:sz w:val="20"/>
-                <w:szCs w:val="20"/>
-                <w:highlight w:val="white"/>
-              </w:rPr>
-              <w:t>&lt;ref</w:t>
-            </w:r>
-            <w:r>
-              <w:rPr>
-                <w:rFonts w:ascii="Consolas" w:hAnsi="Consolas" w:cs="Times New Roman"/>
-                <w:color w:val="F5844C"/>
-                <w:sz w:val="20"/>
-                <w:szCs w:val="20"/>
-                <w:highlight w:val="white"/>
-              </w:rPr>
-              <w:t xml:space="preserve"> name</w:t>
-            </w:r>
-            <w:r>
-              <w:rPr>
-                <w:rFonts w:ascii="Consolas" w:hAnsi="Consolas" w:cs="Times New Roman"/>
-                <w:color w:val="FF8040"/>
-                <w:sz w:val="20"/>
-                <w:szCs w:val="20"/>
-                <w:highlight w:val="white"/>
-              </w:rPr>
-              <w:t>=</w:t>
-            </w:r>
-            <w:r>
-              <w:rPr>
-                <w:rFonts w:ascii="Consolas" w:hAnsi="Consolas" w:cs="Times New Roman"/>
-                <w:color w:val="993300"/>
-                <w:sz w:val="20"/>
-                <w:szCs w:val="20"/>
-                <w:highlight w:val="white"/>
-              </w:rPr>
-              <w:t>"</w:t>
-            </w:r>
-            <w:proofErr w:type="spellStart"/>
-            <w:r>
-              <w:rPr>
-                <w:rFonts w:ascii="Consolas" w:hAnsi="Consolas" w:cs="Times New Roman"/>
-                <w:color w:val="993300"/>
-                <w:sz w:val="20"/>
-                <w:szCs w:val="20"/>
-                <w:highlight w:val="white"/>
-              </w:rPr>
-              <w:t>contrib</w:t>
-            </w:r>
-            <w:proofErr w:type="spellEnd"/>
-            <w:r>
-              <w:rPr>
-                <w:rFonts w:ascii="Consolas" w:hAnsi="Consolas" w:cs="Times New Roman"/>
-                <w:color w:val="993300"/>
-                <w:sz w:val="20"/>
-                <w:szCs w:val="20"/>
-                <w:highlight w:val="white"/>
-              </w:rPr>
-              <w:t>"</w:t>
+              <w:t>"contrib"</w:t>
             </w:r>
             <w:r>
               <w:rPr>
@@ -11776,7 +11029,7 @@
                 <w:szCs w:val="24"/>
                 <w:highlight w:val="white"/>
               </w:rPr>
-              <w:t>"</w:t>
+              <w:t>"contrib-</w:t>
             </w:r>
             <w:proofErr w:type="spellStart"/>
             <w:r>
@@ -11787,7 +11040,7 @@
                 <w:szCs w:val="24"/>
                 <w:highlight w:val="white"/>
               </w:rPr>
-              <w:t>contrib-group.class</w:t>
+              <w:t>group.class</w:t>
             </w:r>
             <w:proofErr w:type="spellEnd"/>
             <w:r>
@@ -18895,29 +18148,7 @@
                 <w:szCs w:val="24"/>
                 <w:highlight w:val="white"/>
               </w:rPr>
-              <w:t>"</w:t>
-            </w:r>
-            <w:proofErr w:type="spellStart"/>
-            <w:r>
-              <w:rPr>
-                <w:rFonts w:ascii="Consolas" w:hAnsi="Consolas" w:cs="Times New Roman"/>
-                <w:color w:val="993300"/>
-                <w:sz w:val="20"/>
-                <w:szCs w:val="24"/>
-                <w:highlight w:val="white"/>
-              </w:rPr>
-              <w:t>contrib</w:t>
-            </w:r>
-            <w:proofErr w:type="spellEnd"/>
-            <w:r>
-              <w:rPr>
-                <w:rFonts w:ascii="Consolas" w:hAnsi="Consolas" w:cs="Times New Roman"/>
-                <w:color w:val="993300"/>
-                <w:sz w:val="20"/>
-                <w:szCs w:val="24"/>
-                <w:highlight w:val="white"/>
-              </w:rPr>
-              <w:t>"</w:t>
+              <w:t>"contrib"</w:t>
             </w:r>
             <w:r>
               <w:rPr>
@@ -20044,7 +19275,7 @@
                 <w:szCs w:val="24"/>
                 <w:highlight w:val="white"/>
               </w:rPr>
-              <w:t>"</w:t>
+              <w:t>"contrib-</w:t>
             </w:r>
             <w:proofErr w:type="spellStart"/>
             <w:r>
@@ -20055,7 +19286,7 @@
                 <w:szCs w:val="24"/>
                 <w:highlight w:val="white"/>
               </w:rPr>
-              <w:t>contrib-group.class</w:t>
+              <w:t>group.class</w:t>
             </w:r>
             <w:proofErr w:type="spellEnd"/>
             <w:r>
@@ -25061,7 +24292,7 @@
     <w:p/>
     <w:p/>
     <w:sectPr>
-      <w:footerReference w:type="default" r:id="rId18"/>
+      <w:footerReference w:type="default" r:id="rId17"/>
       <w:pgSz w:w="12240" w:h="15840"/>
       <w:pgMar w:top="1440" w:right="1440" w:bottom="1440" w:left="1440" w:header="720" w:footer="720" w:gutter="0"/>
       <w:cols w:space="720"/>
@@ -25072,7 +24303,7 @@
 </file>
 
 <file path=word/endnotes.xml><?xml version="1.0" encoding="utf-8"?>
-<w:endnotes xmlns:wpc="http://schemas.microsoft.com/office/word/2010/wordprocessingCanvas" xmlns:mc="http://schemas.openxmlformats.org/markup-compatibility/2006" xmlns:o="urn:schemas-microsoft-com:office:office" xmlns:r="http://schemas.openxmlformats.org/officeDocument/2006/relationships" xmlns:m="http://schemas.openxmlformats.org/officeDocument/2006/math" xmlns:v="urn:schemas-microsoft-com:vml" xmlns:wp14="http://schemas.microsoft.com/office/word/2010/wordprocessingDrawing" xmlns:wp="http://schemas.openxmlformats.org/drawingml/2006/wordprocessingDrawing" xmlns:w10="urn:schemas-microsoft-com:office:word" xmlns:w="http://schemas.openxmlformats.org/wordprocessingml/2006/main" xmlns:w14="http://schemas.microsoft.com/office/word/2010/wordml" xmlns:wpg="http://schemas.microsoft.com/office/word/2010/wordprocessingGroup" xmlns:wpi="http://schemas.microsoft.com/office/word/2010/wordprocessingInk" xmlns:wne="http://schemas.microsoft.com/office/word/2006/wordml" xmlns:wps="http://schemas.microsoft.com/office/word/2010/wordprocessingShape" mc:Ignorable="w14 wp14">
+<w:endnotes xmlns:wpc="http://schemas.microsoft.com/office/word/2010/wordprocessingCanvas" xmlns:mc="http://schemas.openxmlformats.org/markup-compatibility/2006" xmlns:o="urn:schemas-microsoft-com:office:office" xmlns:r="http://schemas.openxmlformats.org/officeDocument/2006/relationships" xmlns:m="http://schemas.openxmlformats.org/officeDocument/2006/math" xmlns:v="urn:schemas-microsoft-com:vml" xmlns:wp14="http://schemas.microsoft.com/office/word/2010/wordprocessingDrawing" xmlns:wp="http://schemas.openxmlformats.org/drawingml/2006/wordprocessingDrawing" xmlns:w10="urn:schemas-microsoft-com:office:word" xmlns:w="http://schemas.openxmlformats.org/wordprocessingml/2006/main" xmlns:w14="http://schemas.microsoft.com/office/word/2010/wordml" xmlns:w15="http://schemas.microsoft.com/office/word/2012/wordml" xmlns:wpg="http://schemas.microsoft.com/office/word/2010/wordprocessingGroup" xmlns:wpi="http://schemas.microsoft.com/office/word/2010/wordprocessingInk" xmlns:wne="http://schemas.microsoft.com/office/word/2006/wordml" xmlns:wps="http://schemas.microsoft.com/office/word/2010/wordprocessingShape" mc:Ignorable="w14 w15 wp14">
   <w:endnote w:type="separator" w:id="-1">
     <w:p>
       <w:pPr>
@@ -25097,7 +24328,7 @@
 </file>
 
 <file path=word/footer1.xml><?xml version="1.0" encoding="utf-8"?>
-<w:ftr xmlns:wpc="http://schemas.microsoft.com/office/word/2010/wordprocessingCanvas" xmlns:mc="http://schemas.openxmlformats.org/markup-compatibility/2006" xmlns:o="urn:schemas-microsoft-com:office:office" xmlns:r="http://schemas.openxmlformats.org/officeDocument/2006/relationships" xmlns:m="http://schemas.openxmlformats.org/officeDocument/2006/math" xmlns:v="urn:schemas-microsoft-com:vml" xmlns:wp14="http://schemas.microsoft.com/office/word/2010/wordprocessingDrawing" xmlns:wp="http://schemas.openxmlformats.org/drawingml/2006/wordprocessingDrawing" xmlns:w10="urn:schemas-microsoft-com:office:word" xmlns:w="http://schemas.openxmlformats.org/wordprocessingml/2006/main" xmlns:w14="http://schemas.microsoft.com/office/word/2010/wordml" xmlns:wpg="http://schemas.microsoft.com/office/word/2010/wordprocessingGroup" xmlns:wpi="http://schemas.microsoft.com/office/word/2010/wordprocessingInk" xmlns:wne="http://schemas.microsoft.com/office/word/2006/wordml" xmlns:wps="http://schemas.microsoft.com/office/word/2010/wordprocessingShape" mc:Ignorable="w14 wp14">
+<w:ftr xmlns:wpc="http://schemas.microsoft.com/office/word/2010/wordprocessingCanvas" xmlns:mc="http://schemas.openxmlformats.org/markup-compatibility/2006" xmlns:o="urn:schemas-microsoft-com:office:office" xmlns:r="http://schemas.openxmlformats.org/officeDocument/2006/relationships" xmlns:m="http://schemas.openxmlformats.org/officeDocument/2006/math" xmlns:v="urn:schemas-microsoft-com:vml" xmlns:wp14="http://schemas.microsoft.com/office/word/2010/wordprocessingDrawing" xmlns:wp="http://schemas.openxmlformats.org/drawingml/2006/wordprocessingDrawing" xmlns:w10="urn:schemas-microsoft-com:office:word" xmlns:w="http://schemas.openxmlformats.org/wordprocessingml/2006/main" xmlns:w14="http://schemas.microsoft.com/office/word/2010/wordml" xmlns:w15="http://schemas.microsoft.com/office/word/2012/wordml" xmlns:wpg="http://schemas.microsoft.com/office/word/2010/wordprocessingGroup" xmlns:wpi="http://schemas.microsoft.com/office/word/2010/wordprocessingInk" xmlns:wne="http://schemas.microsoft.com/office/word/2006/wordml" xmlns:wps="http://schemas.microsoft.com/office/word/2010/wordprocessingShape" mc:Ignorable="w14 w15 wp14">
   <w:p>
     <w:pPr>
       <w:pStyle w:val="Footer"/>
@@ -25129,7 +24360,7 @@
 </file>
 
 <file path=word/footnotes.xml><?xml version="1.0" encoding="utf-8"?>
-<w:footnotes xmlns:wpc="http://schemas.microsoft.com/office/word/2010/wordprocessingCanvas" xmlns:mc="http://schemas.openxmlformats.org/markup-compatibility/2006" xmlns:o="urn:schemas-microsoft-com:office:office" xmlns:r="http://schemas.openxmlformats.org/officeDocument/2006/relationships" xmlns:m="http://schemas.openxmlformats.org/officeDocument/2006/math" xmlns:v="urn:schemas-microsoft-com:vml" xmlns:wp14="http://schemas.microsoft.com/office/word/2010/wordprocessingDrawing" xmlns:wp="http://schemas.openxmlformats.org/drawingml/2006/wordprocessingDrawing" xmlns:w10="urn:schemas-microsoft-com:office:word" xmlns:w="http://schemas.openxmlformats.org/wordprocessingml/2006/main" xmlns:w14="http://schemas.microsoft.com/office/word/2010/wordml" xmlns:wpg="http://schemas.microsoft.com/office/word/2010/wordprocessingGroup" xmlns:wpi="http://schemas.microsoft.com/office/word/2010/wordprocessingInk" xmlns:wne="http://schemas.microsoft.com/office/word/2006/wordml" xmlns:wps="http://schemas.microsoft.com/office/word/2010/wordprocessingShape" mc:Ignorable="w14 wp14">
+<w:footnotes xmlns:wpc="http://schemas.microsoft.com/office/word/2010/wordprocessingCanvas" xmlns:mc="http://schemas.openxmlformats.org/markup-compatibility/2006" xmlns:o="urn:schemas-microsoft-com:office:office" xmlns:r="http://schemas.openxmlformats.org/officeDocument/2006/relationships" xmlns:m="http://schemas.openxmlformats.org/officeDocument/2006/math" xmlns:v="urn:schemas-microsoft-com:vml" xmlns:wp14="http://schemas.microsoft.com/office/word/2010/wordprocessingDrawing" xmlns:wp="http://schemas.openxmlformats.org/drawingml/2006/wordprocessingDrawing" xmlns:w10="urn:schemas-microsoft-com:office:word" xmlns:w="http://schemas.openxmlformats.org/wordprocessingml/2006/main" xmlns:w14="http://schemas.microsoft.com/office/word/2010/wordml" xmlns:w15="http://schemas.microsoft.com/office/word/2012/wordml" xmlns:wpg="http://schemas.microsoft.com/office/word/2010/wordprocessingGroup" xmlns:wpi="http://schemas.microsoft.com/office/word/2010/wordprocessingInk" xmlns:wne="http://schemas.microsoft.com/office/word/2006/wordml" xmlns:wps="http://schemas.microsoft.com/office/word/2010/wordprocessingShape" mc:Ignorable="w14 w15 wp14">
   <w:footnote w:type="separator" w:id="-1">
     <w:p>
       <w:pPr>
@@ -25154,8 +24385,8 @@
 </file>
 
 <file path=word/numbering.xml><?xml version="1.0" encoding="utf-8"?>
-<w:numbering xmlns:wpc="http://schemas.microsoft.com/office/word/2010/wordprocessingCanvas" xmlns:mc="http://schemas.openxmlformats.org/markup-compatibility/2006" xmlns:o="urn:schemas-microsoft-com:office:office" xmlns:r="http://schemas.openxmlformats.org/officeDocument/2006/relationships" xmlns:m="http://schemas.openxmlformats.org/officeDocument/2006/math" xmlns:v="urn:schemas-microsoft-com:vml" xmlns:wp14="http://schemas.microsoft.com/office/word/2010/wordprocessingDrawing" xmlns:wp="http://schemas.openxmlformats.org/drawingml/2006/wordprocessingDrawing" xmlns:w10="urn:schemas-microsoft-com:office:word" xmlns:w="http://schemas.openxmlformats.org/wordprocessingml/2006/main" xmlns:w14="http://schemas.microsoft.com/office/word/2010/wordml" xmlns:wpg="http://schemas.microsoft.com/office/word/2010/wordprocessingGroup" xmlns:wpi="http://schemas.microsoft.com/office/word/2010/wordprocessingInk" xmlns:wne="http://schemas.microsoft.com/office/word/2006/wordml" xmlns:wps="http://schemas.microsoft.com/office/word/2010/wordprocessingShape" mc:Ignorable="w14 wp14">
-  <w:abstractNum w:abstractNumId="0">
+<w:numbering xmlns:wpc="http://schemas.microsoft.com/office/word/2010/wordprocessingCanvas" xmlns:mc="http://schemas.openxmlformats.org/markup-compatibility/2006" xmlns:o="urn:schemas-microsoft-com:office:office" xmlns:r="http://schemas.openxmlformats.org/officeDocument/2006/relationships" xmlns:m="http://schemas.openxmlformats.org/officeDocument/2006/math" xmlns:v="urn:schemas-microsoft-com:vml" xmlns:wp14="http://schemas.microsoft.com/office/word/2010/wordprocessingDrawing" xmlns:wp="http://schemas.openxmlformats.org/drawingml/2006/wordprocessingDrawing" xmlns:w10="urn:schemas-microsoft-com:office:word" xmlns:w="http://schemas.openxmlformats.org/wordprocessingml/2006/main" xmlns:w14="http://schemas.microsoft.com/office/word/2010/wordml" xmlns:w15="http://schemas.microsoft.com/office/word/2012/wordml" xmlns:wpg="http://schemas.microsoft.com/office/word/2010/wordprocessingGroup" xmlns:wpi="http://schemas.microsoft.com/office/word/2010/wordprocessingInk" xmlns:wne="http://schemas.microsoft.com/office/word/2006/wordml" xmlns:wps="http://schemas.microsoft.com/office/word/2010/wordprocessingShape" mc:Ignorable="w14 w15 wp14">
+  <w:abstractNum w:abstractNumId="0" w15:restartNumberingAfterBreak="0">
     <w:nsid w:val="06BD3D58"/>
     <w:multiLevelType w:val="hybridMultilevel"/>
     <w:tmpl w:val="1EFADA70"/>
@@ -25267,7 +24498,7 @@
       </w:rPr>
     </w:lvl>
   </w:abstractNum>
-  <w:abstractNum w:abstractNumId="1">
+  <w:abstractNum w:abstractNumId="1" w15:restartNumberingAfterBreak="0">
     <w:nsid w:val="1A2524D8"/>
     <w:multiLevelType w:val="hybridMultilevel"/>
     <w:tmpl w:val="634CAE9A"/>
@@ -25379,7 +24610,7 @@
       </w:rPr>
     </w:lvl>
   </w:abstractNum>
-  <w:abstractNum w:abstractNumId="2">
+  <w:abstractNum w:abstractNumId="2" w15:restartNumberingAfterBreak="0">
     <w:nsid w:val="417E4825"/>
     <w:multiLevelType w:val="hybridMultilevel"/>
     <w:tmpl w:val="7424062E"/>
@@ -25491,7 +24722,7 @@
       </w:rPr>
     </w:lvl>
   </w:abstractNum>
-  <w:abstractNum w:abstractNumId="3">
+  <w:abstractNum w:abstractNumId="3" w15:restartNumberingAfterBreak="0">
     <w:nsid w:val="74DC7605"/>
     <w:multiLevelType w:val="hybridMultilevel"/>
     <w:tmpl w:val="60EA582C"/>
@@ -25603,7 +24834,7 @@
       </w:rPr>
     </w:lvl>
   </w:abstractNum>
-  <w:abstractNum w:abstractNumId="4">
+  <w:abstractNum w:abstractNumId="4" w15:restartNumberingAfterBreak="0">
     <w:nsid w:val="78D7136E"/>
     <w:multiLevelType w:val="hybridMultilevel"/>
     <w:tmpl w:val="53B25898"/>
@@ -25734,7 +24965,7 @@
 </file>
 
 <file path=word/styles.xml><?xml version="1.0" encoding="utf-8"?>
-<w:styles xmlns:mc="http://schemas.openxmlformats.org/markup-compatibility/2006" xmlns:r="http://schemas.openxmlformats.org/officeDocument/2006/relationships" xmlns:w="http://schemas.openxmlformats.org/wordprocessingml/2006/main" xmlns:w14="http://schemas.microsoft.com/office/word/2010/wordml" mc:Ignorable="w14">
+<w:styles xmlns:mc="http://schemas.openxmlformats.org/markup-compatibility/2006" xmlns:r="http://schemas.openxmlformats.org/officeDocument/2006/relationships" xmlns:w="http://schemas.openxmlformats.org/wordprocessingml/2006/main" xmlns:w14="http://schemas.microsoft.com/office/word/2010/wordml" xmlns:w15="http://schemas.microsoft.com/office/word/2012/wordml" mc:Ignorable="w14 w15">
   <w:docDefaults>
     <w:rPrDefault>
       <w:rPr>
@@ -25750,579 +24981,378 @@
       </w:pPr>
     </w:pPrDefault>
   </w:docDefaults>
-  <w:latentStyles w:defLockedState="0" w:defUIPriority="99" w:defSemiHidden="1" w:defUnhideWhenUsed="1" w:defQFormat="0" w:count="267">
-    <w:lsdException w:name="Normal" w:semiHidden="0" w:uiPriority="0" w:unhideWhenUsed="0" w:qFormat="1"/>
-    <w:lsdException w:name="heading 1" w:semiHidden="0" w:uiPriority="9" w:unhideWhenUsed="0" w:qFormat="1"/>
-    <w:lsdException w:name="heading 2" w:uiPriority="9" w:qFormat="1"/>
-    <w:lsdException w:name="heading 3" w:uiPriority="9" w:qFormat="1"/>
-    <w:lsdException w:name="heading 4" w:uiPriority="9" w:qFormat="1"/>
-    <w:lsdException w:name="heading 5" w:uiPriority="9" w:qFormat="1"/>
-    <w:lsdException w:name="heading 6" w:uiPriority="9" w:qFormat="1"/>
-    <w:lsdException w:name="heading 7" w:uiPriority="9" w:qFormat="1"/>
-    <w:lsdException w:name="heading 8" w:uiPriority="9" w:qFormat="1"/>
-    <w:lsdException w:name="heading 9" w:uiPriority="9" w:qFormat="1"/>
-    <w:lsdException w:name="toc 1" w:uiPriority="39"/>
-    <w:lsdException w:name="toc 2" w:uiPriority="39"/>
-    <w:lsdException w:name="toc 3" w:uiPriority="39"/>
-    <w:lsdException w:name="toc 4" w:uiPriority="39"/>
-    <w:lsdException w:name="toc 5" w:uiPriority="39"/>
-    <w:lsdException w:name="toc 6" w:uiPriority="39"/>
-    <w:lsdException w:name="toc 7" w:uiPriority="39"/>
-    <w:lsdException w:name="toc 8" w:uiPriority="39"/>
-    <w:lsdException w:name="toc 9" w:uiPriority="39"/>
-    <w:lsdException w:name="caption" w:uiPriority="35" w:qFormat="1"/>
-    <w:lsdException w:name="Title" w:semiHidden="0" w:uiPriority="10" w:unhideWhenUsed="0" w:qFormat="1"/>
-    <w:lsdException w:name="Default Paragraph Font" w:uiPriority="1"/>
-    <w:lsdException w:name="Subtitle" w:semiHidden="0" w:uiPriority="11" w:unhideWhenUsed="0" w:qFormat="1"/>
-    <w:lsdException w:name="Strong" w:semiHidden="0" w:uiPriority="22" w:unhideWhenUsed="0" w:qFormat="1"/>
-    <w:lsdException w:name="Emphasis" w:semiHidden="0" w:uiPriority="20" w:unhideWhenUsed="0" w:qFormat="1"/>
-    <w:lsdException w:name="Table Grid" w:semiHidden="0" w:uiPriority="59" w:unhideWhenUsed="0"/>
-    <w:lsdException w:name="Placeholder Text" w:unhideWhenUsed="0"/>
-    <w:lsdException w:name="No Spacing" w:semiHidden="0" w:uiPriority="1" w:unhideWhenUsed="0" w:qFormat="1"/>
-    <w:lsdException w:name="Light Shading" w:semiHidden="0" w:uiPriority="60" w:unhideWhenUsed="0"/>
-    <w:lsdException w:name="Light List" w:semiHidden="0" w:uiPriority="61" w:unhideWhenUsed="0"/>
-    <w:lsdException w:name="Light Grid" w:semiHidden="0" w:uiPriority="62" w:unhideWhenUsed="0"/>
-    <w:lsdException w:name="Medium Shading 1" w:semiHidden="0" w:uiPriority="63" w:unhideWhenUsed="0"/>
-    <w:lsdException w:name="Medium Shading 2" w:semiHidden="0" w:uiPriority="64" w:unhideWhenUsed="0"/>
-    <w:lsdException w:name="Medium List 1" w:semiHidden="0" w:uiPriority="65" w:unhideWhenUsed="0"/>
-    <w:lsdException w:name="Medium List 2" w:semiHidden="0" w:uiPriority="66" w:unhideWhenUsed="0"/>
-    <w:lsdException w:name="Medium Grid 1" w:semiHidden="0" w:uiPriority="67" w:unhideWhenUsed="0"/>
-    <w:lsdException w:name="Medium Grid 2" w:semiHidden="0" w:uiPriority="68" w:unhideWhenUsed="0"/>
-    <w:lsdException w:name="Medium Grid 3" w:semiHidden="0" w:uiPriority="69" w:unhideWhenUsed="0"/>
-    <w:lsdException w:name="Dark List" w:semiHidden="0" w:uiPriority="70" w:unhideWhenUsed="0"/>
-    <w:lsdException w:name="Colorful Shading" w:semiHidden="0" w:uiPriority="71" w:unhideWhenUsed="0"/>
-    <w:lsdException w:name="Colorful List" w:semiHidden="0" w:uiPriority="72" w:unhideWhenUsed="0"/>
-    <w:lsdException w:name="Colorful Grid" w:semiHidden="0" w:uiPriority="73" w:unhideWhenUsed="0"/>
-    <w:lsdException w:name="Light Shading Accent 1" w:semiHidden="0" w:uiPriority="60" w:unhideWhenUsed="0"/>
-    <w:lsdException w:name="Light List Accent 1" w:semiHidden="0" w:uiPriority="61" w:unhideWhenUsed="0"/>
-    <w:lsdException w:name="Light Grid Accent 1" w:semiHidden="0" w:uiPriority="62" w:unhideWhenUsed="0"/>
-    <w:lsdException w:name="Medium Shading 1 Accent 1" w:semiHidden="0" w:uiPriority="63" w:unhideWhenUsed="0"/>
-    <w:lsdException w:name="Medium Shading 2 Accent 1" w:semiHidden="0" w:uiPriority="64" w:unhideWhenUsed="0"/>
-    <w:lsdException w:name="Medium List 1 Accent 1" w:semiHidden="0" w:uiPriority="65" w:unhideWhenUsed="0"/>
-    <w:lsdException w:name="Revision" w:unhideWhenUsed="0"/>
-    <w:lsdException w:name="List Paragraph" w:semiHidden="0" w:uiPriority="34" w:unhideWhenUsed="0" w:qFormat="1"/>
-    <w:lsdException w:name="Quote" w:semiHidden="0" w:uiPriority="29" w:unhideWhenUsed="0" w:qFormat="1"/>
-    <w:lsdException w:name="Intense Quote" w:semiHidden="0" w:uiPriority="30" w:unhideWhenUsed="0" w:qFormat="1"/>
-    <w:lsdException w:name="Medium List 2 Accent 1" w:semiHidden="0" w:uiPriority="66" w:unhideWhenUsed="0"/>
-    <w:lsdException w:name="Medium Grid 1 Accent 1" w:semiHidden="0" w:uiPriority="67" w:unhideWhenUsed="0"/>
-    <w:lsdException w:name="Medium Grid 2 Accent 1" w:semiHidden="0" w:uiPriority="68" w:unhideWhenUsed="0"/>
-    <w:lsdException w:name="Medium Grid 3 Accent 1" w:semiHidden="0" w:uiPriority="69" w:unhideWhenUsed="0"/>
-    <w:lsdException w:name="Dark List Accent 1" w:semiHidden="0" w:uiPriority="70" w:unhideWhenUsed="0"/>
-    <w:lsdException w:name="Colorful Shading Accent 1" w:semiHidden="0" w:uiPriority="71" w:unhideWhenUsed="0"/>
-    <w:lsdException w:name="Colorful List Accent 1" w:semiHidden="0" w:uiPriority="72" w:unhideWhenUsed="0"/>
-    <w:lsdException w:name="Colorful Grid Accent 1" w:semiHidden="0" w:uiPriority="73" w:unhideWhenUsed="0"/>
-    <w:lsdException w:name="Light Shading Accent 2" w:semiHidden="0" w:uiPriority="60" w:unhideWhenUsed="0"/>
-    <w:lsdException w:name="Light List Accent 2" w:semiHidden="0" w:uiPriority="61" w:unhideWhenUsed="0"/>
-    <w:lsdException w:name="Light Grid Accent 2" w:semiHidden="0" w:uiPriority="62" w:unhideWhenUsed="0"/>
-    <w:lsdException w:name="Medium Shading 1 Accent 2" w:semiHidden="0" w:uiPriority="63" w:unhideWhenUsed="0"/>
-    <w:lsdException w:name="Medium Shading 2 Accent 2" w:semiHidden="0" w:uiPriority="64" w:unhideWhenUsed="0"/>
-    <w:lsdException w:name="Medium List 1 Accent 2" w:semiHidden="0" w:uiPriority="65" w:unhideWhenUsed="0"/>
-    <w:lsdException w:name="Medium List 2 Accent 2" w:semiHidden="0" w:uiPriority="66" w:unhideWhenUsed="0"/>
-    <w:lsdException w:name="Medium Grid 1 Accent 2" w:semiHidden="0" w:uiPriority="67" w:unhideWhenUsed="0"/>
-    <w:lsdException w:name="Medium Grid 2 Accent 2" w:semiHidden="0" w:uiPriority="68" w:unhideWhenUsed="0"/>
-    <w:lsdException w:name="Medium Grid 3 Accent 2" w:semiHidden="0" w:uiPriority="69" w:unhideWhenUsed="0"/>
-    <w:lsdException w:name="Dark List Accent 2" w:semiHidden="0" w:uiPriority="70" w:unhideWhenUsed="0"/>
-    <w:lsdException w:name="Colorful Shading Accent 2" w:semiHidden="0" w:uiPriority="71" w:unhideWhenUsed="0"/>
-    <w:lsdException w:name="Colorful List Accent 2" w:semiHidden="0" w:uiPriority="72" w:unhideWhenUsed="0"/>
-    <w:lsdException w:name="Colorful Grid Accent 2" w:semiHidden="0" w:uiPriority="73" w:unhideWhenUsed="0"/>
-    <w:lsdException w:name="Light Shading Accent 3" w:semiHidden="0" w:uiPriority="60" w:unhideWhenUsed="0"/>
-    <w:lsdException w:name="Light List Accent 3" w:semiHidden="0" w:uiPriority="61" w:unhideWhenUsed="0"/>
-    <w:lsdException w:name="Light Grid Accent 3" w:semiHidden="0" w:uiPriority="62" w:unhideWhenUsed="0"/>
-    <w:lsdException w:name="Medium Shading 1 Accent 3" w:semiHidden="0" w:uiPriority="63" w:unhideWhenUsed="0"/>
-    <w:lsdException w:name="Medium Shading 2 Accent 3" w:semiHidden="0" w:uiPriority="64" w:unhideWhenUsed="0"/>
-    <w:lsdException w:name="Medium List 1 Accent 3" w:semiHidden="0" w:uiPriority="65" w:unhideWhenUsed="0"/>
-    <w:lsdException w:name="Medium List 2 Accent 3" w:semiHidden="0" w:uiPriority="66" w:unhideWhenUsed="0"/>
-    <w:lsdException w:name="Medium Grid 1 Accent 3" w:semiHidden="0" w:uiPriority="67" w:unhideWhenUsed="0"/>
-    <w:lsdException w:name="Medium Grid 2 Accent 3" w:semiHidden="0" w:uiPriority="68" w:unhideWhenUsed="0"/>
-    <w:lsdException w:name="Medium Grid 3 Accent 3" w:semiHidden="0" w:uiPriority="69" w:unhideWhenUsed="0"/>
-    <w:lsdException w:name="Dark List Accent 3" w:semiHidden="0" w:uiPriority="70" w:unhideWhenUsed="0"/>
-    <w:lsdException w:name="Colorful Shading Accent 3" w:semiHidden="0" w:uiPriority="71" w:unhideWhenUsed="0"/>
-    <w:lsdException w:name="Colorful List Accent 3" w:semiHidden="0" w:uiPriority="72" w:unhideWhenUsed="0"/>
-    <w:lsdException w:name="Colorful Grid Accent 3" w:semiHidden="0" w:uiPriority="73" w:unhideWhenUsed="0"/>
-    <w:lsdException w:name="Light Shading Accent 4" w:semiHidden="0" w:uiPriority="60" w:unhideWhenUsed="0"/>
-    <w:lsdException w:name="Light List Accent 4" w:semiHidden="0" w:uiPriority="61" w:unhideWhenUsed="0"/>
-    <w:lsdException w:name="Light Grid Accent 4" w:semiHidden="0" w:uiPriority="62" w:unhideWhenUsed="0"/>
-    <w:lsdException w:name="Medium Shading 1 Accent 4" w:semiHidden="0" w:uiPriority="63" w:unhideWhenUsed="0"/>
-    <w:lsdException w:name="Medium Shading 2 Accent 4" w:semiHidden="0" w:uiPriority="64" w:unhideWhenUsed="0"/>
-    <w:lsdException w:name="Medium List 1 Accent 4" w:semiHidden="0" w:uiPriority="65" w:unhideWhenUsed="0"/>
-    <w:lsdException w:name="Medium List 2 Accent 4" w:semiHidden="0" w:uiPriority="66" w:unhideWhenUsed="0"/>
-    <w:lsdException w:name="Medium Grid 1 Accent 4" w:semiHidden="0" w:uiPriority="67" w:unhideWhenUsed="0"/>
-    <w:lsdException w:name="Medium Grid 2 Accent 4" w:semiHidden="0" w:uiPriority="68" w:unhideWhenUsed="0"/>
-    <w:lsdException w:name="Medium Grid 3 Accent 4" w:semiHidden="0" w:uiPriority="69" w:unhideWhenUsed="0"/>
-    <w:lsdException w:name="Dark List Accent 4" w:semiHidden="0" w:uiPriority="70" w:unhideWhenUsed="0"/>
-    <w:lsdException w:name="Colorful Shading Accent 4" w:semiHidden="0" w:uiPriority="71" w:unhideWhenUsed="0"/>
-    <w:lsdException w:name="Colorful List Accent 4" w:semiHidden="0" w:uiPriority="72" w:unhideWhenUsed="0"/>
-    <w:lsdException w:name="Colorful Grid Accent 4" w:semiHidden="0" w:uiPriority="73" w:unhideWhenUsed="0"/>
-    <w:lsdException w:name="Light Shading Accent 5" w:semiHidden="0" w:uiPriority="60" w:unhideWhenUsed="0"/>
-    <w:lsdException w:name="Light List Accent 5" w:semiHidden="0" w:uiPriority="61" w:unhideWhenUsed="0"/>
-    <w:lsdException w:name="Light Grid Accent 5" w:semiHidden="0" w:uiPriority="62" w:unhideWhenUsed="0"/>
-    <w:lsdException w:name="Medium Shading 1 Accent 5" w:semiHidden="0" w:uiPriority="63" w:unhideWhenUsed="0"/>
-    <w:lsdException w:name="Medium Shading 2 Accent 5" w:semiHidden="0" w:uiPriority="64" w:unhideWhenUsed="0"/>
-    <w:lsdException w:name="Medium List 1 Accent 5" w:semiHidden="0" w:uiPriority="65" w:unhideWhenUsed="0"/>
-    <w:lsdException w:name="Medium List 2 Accent 5" w:semiHidden="0" w:uiPriority="66" w:unhideWhenUsed="0"/>
-    <w:lsdException w:name="Medium Grid 1 Accent 5" w:semiHidden="0" w:uiPriority="67" w:unhideWhenUsed="0"/>
-    <w:lsdException w:name="Medium Grid 2 Accent 5" w:semiHidden="0" w:uiPriority="68" w:unhideWhenUsed="0"/>
-    <w:lsdException w:name="Medium Grid 3 Accent 5" w:semiHidden="0" w:uiPriority="69" w:unhideWhenUsed="0"/>
-    <w:lsdException w:name="Dark List Accent 5" w:semiHidden="0" w:uiPriority="70" w:unhideWhenUsed="0"/>
-    <w:lsdException w:name="Colorful Shading Accent 5" w:semiHidden="0" w:uiPriority="71" w:unhideWhenUsed="0"/>
-    <w:lsdException w:name="Colorful List Accent 5" w:semiHidden="0" w:uiPriority="72" w:unhideWhenUsed="0"/>
-    <w:lsdException w:name="Colorful Grid Accent 5" w:semiHidden="0" w:uiPriority="73" w:unhideWhenUsed="0"/>
-    <w:lsdException w:name="Light Shading Accent 6" w:semiHidden="0" w:uiPriority="60" w:unhideWhenUsed="0"/>
-    <w:lsdException w:name="Light List Accent 6" w:semiHidden="0" w:uiPriority="61" w:unhideWhenUsed="0"/>
-    <w:lsdException w:name="Light Grid Accent 6" w:semiHidden="0" w:uiPriority="62" w:unhideWhenUsed="0"/>
-    <w:lsdException w:name="Medium Shading 1 Accent 6" w:semiHidden="0" w:uiPriority="63" w:unhideWhenUsed="0"/>
-    <w:lsdException w:name="Medium Shading 2 Accent 6" w:semiHidden="0" w:uiPriority="64" w:unhideWhenUsed="0"/>
-    <w:lsdException w:name="Medium List 1 Accent 6" w:semiHidden="0" w:uiPriority="65" w:unhideWhenUsed="0"/>
-    <w:lsdException w:name="Medium List 2 Accent 6" w:semiHidden="0" w:uiPriority="66" w:unhideWhenUsed="0"/>
-    <w:lsdException w:name="Medium Grid 1 Accent 6" w:semiHidden="0" w:uiPriority="67" w:unhideWhenUsed="0"/>
-    <w:lsdException w:name="Medium Grid 2 Accent 6" w:semiHidden="0" w:uiPriority="68" w:unhideWhenUsed="0"/>
-    <w:lsdException w:name="Medium Grid 3 Accent 6" w:semiHidden="0" w:uiPriority="69" w:unhideWhenUsed="0"/>
-    <w:lsdException w:name="Dark List Accent 6" w:semiHidden="0" w:uiPriority="70" w:unhideWhenUsed="0"/>
-    <w:lsdException w:name="Colorful Shading Accent 6" w:semiHidden="0" w:uiPriority="71" w:unhideWhenUsed="0"/>
-    <w:lsdException w:name="Colorful List Accent 6" w:semiHidden="0" w:uiPriority="72" w:unhideWhenUsed="0"/>
-    <w:lsdException w:name="Colorful Grid Accent 6" w:semiHidden="0" w:uiPriority="73" w:unhideWhenUsed="0"/>
-    <w:lsdException w:name="Subtle Emphasis" w:semiHidden="0" w:uiPriority="19" w:unhideWhenUsed="0" w:qFormat="1"/>
-    <w:lsdException w:name="Intense Emphasis" w:semiHidden="0" w:uiPriority="21" w:unhideWhenUsed="0" w:qFormat="1"/>
-    <w:lsdException w:name="Subtle Reference" w:semiHidden="0" w:uiPriority="31" w:unhideWhenUsed="0" w:qFormat="1"/>
-    <w:lsdException w:name="Intense Reference" w:semiHidden="0" w:uiPriority="32" w:unhideWhenUsed="0" w:qFormat="1"/>
-    <w:lsdException w:name="Book Title" w:semiHidden="0" w:uiPriority="33" w:unhideWhenUsed="0" w:qFormat="1"/>
-    <w:lsdException w:name="Bibliography" w:uiPriority="37"/>
-    <w:lsdException w:name="TOC Heading" w:uiPriority="39" w:qFormat="1"/>
-  </w:latentStyles>
-  <w:style w:type="paragraph" w:default="1" w:styleId="Normal">
-    <w:name w:val="Normal"/>
-    <w:qFormat/>
-  </w:style>
-  <w:style w:type="paragraph" w:styleId="Heading1">
-    <w:name w:val="heading 1"/>
-    <w:basedOn w:val="Normal"/>
-    <w:next w:val="Normal"/>
-    <w:link w:val="Heading1Char"/>
-    <w:uiPriority w:val="9"/>
-    <w:qFormat/>
-    <w:rsid w:val="00C74346"/>
-    <w:pPr>
-      <w:keepNext/>
-      <w:keepLines/>
-      <w:spacing w:before="480" w:after="0"/>
-      <w:outlineLvl w:val="0"/>
-    </w:pPr>
-    <w:rPr>
-      <w:rFonts w:asciiTheme="majorHAnsi" w:eastAsiaTheme="majorEastAsia" w:hAnsiTheme="majorHAnsi" w:cstheme="majorBidi"/>
-      <w:b/>
-      <w:bCs/>
-      <w:color w:val="365F91" w:themeColor="accent1" w:themeShade="BF"/>
-      <w:sz w:val="28"/>
-      <w:szCs w:val="28"/>
-    </w:rPr>
-  </w:style>
-  <w:style w:type="paragraph" w:styleId="Heading2">
-    <w:name w:val="heading 2"/>
-    <w:basedOn w:val="Normal"/>
-    <w:next w:val="Normal"/>
-    <w:link w:val="Heading2Char"/>
-    <w:uiPriority w:val="9"/>
-    <w:unhideWhenUsed/>
-    <w:qFormat/>
-    <w:rsid w:val="00C74346"/>
-    <w:pPr>
-      <w:keepNext/>
-      <w:keepLines/>
-      <w:spacing w:before="200" w:after="0"/>
-      <w:outlineLvl w:val="1"/>
-    </w:pPr>
-    <w:rPr>
-      <w:rFonts w:asciiTheme="majorHAnsi" w:eastAsiaTheme="majorEastAsia" w:hAnsiTheme="majorHAnsi" w:cstheme="majorBidi"/>
-      <w:b/>
-      <w:bCs/>
-      <w:color w:val="4F81BD" w:themeColor="accent1"/>
-      <w:sz w:val="26"/>
-      <w:szCs w:val="26"/>
-    </w:rPr>
-  </w:style>
-  <w:style w:type="paragraph" w:styleId="Heading3">
-    <w:name w:val="heading 3"/>
-    <w:basedOn w:val="Normal"/>
-    <w:next w:val="Normal"/>
-    <w:link w:val="Heading3Char"/>
-    <w:uiPriority w:val="9"/>
-    <w:unhideWhenUsed/>
-    <w:qFormat/>
-    <w:rsid w:val="00417B96"/>
-    <w:pPr>
-      <w:keepNext/>
-      <w:keepLines/>
-      <w:spacing w:before="200" w:after="0"/>
-      <w:outlineLvl w:val="2"/>
-    </w:pPr>
-    <w:rPr>
-      <w:rFonts w:asciiTheme="majorHAnsi" w:eastAsiaTheme="majorEastAsia" w:hAnsiTheme="majorHAnsi" w:cstheme="majorBidi"/>
-      <w:b/>
-      <w:bCs/>
-      <w:color w:val="4F81BD" w:themeColor="accent1"/>
-    </w:rPr>
-  </w:style>
-  <w:style w:type="character" w:default="1" w:styleId="DefaultParagraphFont">
-    <w:name w:val="Default Paragraph Font"/>
-    <w:uiPriority w:val="1"/>
-    <w:semiHidden/>
-    <w:unhideWhenUsed/>
-  </w:style>
-  <w:style w:type="table" w:default="1" w:styleId="TableNormal">
-    <w:name w:val="Normal Table"/>
-    <w:uiPriority w:val="99"/>
-    <w:semiHidden/>
-    <w:unhideWhenUsed/>
-    <w:tblPr>
-      <w:tblInd w:w="0" w:type="dxa"/>
-      <w:tblCellMar>
-        <w:top w:w="0" w:type="dxa"/>
-        <w:left w:w="108" w:type="dxa"/>
-        <w:bottom w:w="0" w:type="dxa"/>
-        <w:right w:w="108" w:type="dxa"/>
-      </w:tblCellMar>
-    </w:tblPr>
-  </w:style>
-  <w:style w:type="numbering" w:default="1" w:styleId="NoList">
-    <w:name w:val="No List"/>
-    <w:uiPriority w:val="99"/>
-    <w:semiHidden/>
-    <w:unhideWhenUsed/>
-  </w:style>
-  <w:style w:type="paragraph" w:styleId="Title">
-    <w:name w:val="Title"/>
-    <w:basedOn w:val="Normal"/>
-    <w:next w:val="Normal"/>
-    <w:link w:val="TitleChar"/>
-    <w:uiPriority w:val="10"/>
-    <w:qFormat/>
-    <w:rsid w:val="00533EE5"/>
-    <w:pPr>
-      <w:pBdr>
-        <w:bottom w:val="single" w:sz="8" w:space="4" w:color="4F81BD" w:themeColor="accent1"/>
-      </w:pBdr>
-      <w:spacing w:after="300" w:line="240" w:lineRule="auto"/>
-      <w:contextualSpacing/>
-    </w:pPr>
-    <w:rPr>
-      <w:rFonts w:asciiTheme="majorHAnsi" w:eastAsiaTheme="majorEastAsia" w:hAnsiTheme="majorHAnsi" w:cstheme="majorBidi"/>
-      <w:color w:val="17365D" w:themeColor="text2" w:themeShade="BF"/>
-      <w:spacing w:val="5"/>
-      <w:kern w:val="28"/>
-      <w:sz w:val="52"/>
-      <w:szCs w:val="52"/>
-    </w:rPr>
-  </w:style>
-  <w:style w:type="character" w:customStyle="1" w:styleId="TitleChar">
-    <w:name w:val="Title Char"/>
-    <w:basedOn w:val="DefaultParagraphFont"/>
-    <w:link w:val="Title"/>
-    <w:uiPriority w:val="10"/>
-    <w:rsid w:val="00533EE5"/>
-    <w:rPr>
-      <w:rFonts w:asciiTheme="majorHAnsi" w:eastAsiaTheme="majorEastAsia" w:hAnsiTheme="majorHAnsi" w:cstheme="majorBidi"/>
-      <w:color w:val="17365D" w:themeColor="text2" w:themeShade="BF"/>
-      <w:spacing w:val="5"/>
-      <w:kern w:val="28"/>
-      <w:sz w:val="52"/>
-      <w:szCs w:val="52"/>
-    </w:rPr>
-  </w:style>
-  <w:style w:type="character" w:customStyle="1" w:styleId="Heading1Char">
-    <w:name w:val="Heading 1 Char"/>
-    <w:basedOn w:val="DefaultParagraphFont"/>
-    <w:link w:val="Heading1"/>
-    <w:uiPriority w:val="9"/>
-    <w:rsid w:val="00C74346"/>
-    <w:rPr>
-      <w:rFonts w:asciiTheme="majorHAnsi" w:eastAsiaTheme="majorEastAsia" w:hAnsiTheme="majorHAnsi" w:cstheme="majorBidi"/>
-      <w:b/>
-      <w:bCs/>
-      <w:color w:val="365F91" w:themeColor="accent1" w:themeShade="BF"/>
-      <w:sz w:val="28"/>
-      <w:szCs w:val="28"/>
-    </w:rPr>
-  </w:style>
-  <w:style w:type="character" w:customStyle="1" w:styleId="Heading2Char">
-    <w:name w:val="Heading 2 Char"/>
-    <w:basedOn w:val="DefaultParagraphFont"/>
-    <w:link w:val="Heading2"/>
-    <w:uiPriority w:val="9"/>
-    <w:rsid w:val="00C74346"/>
-    <w:rPr>
-      <w:rFonts w:asciiTheme="majorHAnsi" w:eastAsiaTheme="majorEastAsia" w:hAnsiTheme="majorHAnsi" w:cstheme="majorBidi"/>
-      <w:b/>
-      <w:bCs/>
-      <w:color w:val="4F81BD" w:themeColor="accent1"/>
-      <w:sz w:val="26"/>
-      <w:szCs w:val="26"/>
-    </w:rPr>
-  </w:style>
-  <w:style w:type="paragraph" w:styleId="ListParagraph">
-    <w:name w:val="List Paragraph"/>
-    <w:basedOn w:val="Normal"/>
-    <w:uiPriority w:val="34"/>
-    <w:qFormat/>
-    <w:rsid w:val="00A534CA"/>
-    <w:pPr>
-      <w:ind w:left="720"/>
-      <w:contextualSpacing/>
-    </w:pPr>
-  </w:style>
-  <w:style w:type="table" w:styleId="TableGrid">
-    <w:name w:val="Table Grid"/>
-    <w:basedOn w:val="TableNormal"/>
-    <w:uiPriority w:val="59"/>
-    <w:rsid w:val="00D64C72"/>
-    <w:pPr>
-      <w:spacing w:after="0" w:line="240" w:lineRule="auto"/>
-    </w:pPr>
-    <w:tblPr>
-      <w:tblBorders>
-        <w:top w:val="single" w:sz="4" w:space="0" w:color="auto"/>
-        <w:left w:val="single" w:sz="4" w:space="0" w:color="auto"/>
-        <w:bottom w:val="single" w:sz="4" w:space="0" w:color="auto"/>
-        <w:right w:val="single" w:sz="4" w:space="0" w:color="auto"/>
-        <w:insideH w:val="single" w:sz="4" w:space="0" w:color="auto"/>
-        <w:insideV w:val="single" w:sz="4" w:space="0" w:color="auto"/>
-      </w:tblBorders>
-    </w:tblPr>
-  </w:style>
-  <w:style w:type="paragraph" w:styleId="NoSpacing">
-    <w:name w:val="No Spacing"/>
-    <w:uiPriority w:val="1"/>
-    <w:qFormat/>
-    <w:rsid w:val="00D64C72"/>
-    <w:pPr>
-      <w:spacing w:after="0" w:line="240" w:lineRule="auto"/>
-    </w:pPr>
-  </w:style>
-  <w:style w:type="character" w:styleId="Hyperlink">
-    <w:name w:val="Hyperlink"/>
-    <w:basedOn w:val="DefaultParagraphFont"/>
-    <w:uiPriority w:val="99"/>
-    <w:unhideWhenUsed/>
-    <w:rsid w:val="00AD1F8F"/>
-    <w:rPr>
-      <w:color w:val="0000FF" w:themeColor="hyperlink"/>
-      <w:u w:val="single"/>
-    </w:rPr>
-  </w:style>
-  <w:style w:type="character" w:customStyle="1" w:styleId="Heading3Char">
-    <w:name w:val="Heading 3 Char"/>
-    <w:basedOn w:val="DefaultParagraphFont"/>
-    <w:link w:val="Heading3"/>
-    <w:uiPriority w:val="9"/>
-    <w:rsid w:val="00417B96"/>
-    <w:rPr>
-      <w:rFonts w:asciiTheme="majorHAnsi" w:eastAsiaTheme="majorEastAsia" w:hAnsiTheme="majorHAnsi" w:cstheme="majorBidi"/>
-      <w:b/>
-      <w:bCs/>
-      <w:color w:val="4F81BD" w:themeColor="accent1"/>
-    </w:rPr>
-  </w:style>
-  <w:style w:type="paragraph" w:styleId="Header">
-    <w:name w:val="header"/>
-    <w:basedOn w:val="Normal"/>
-    <w:link w:val="HeaderChar"/>
-    <w:uiPriority w:val="99"/>
-    <w:unhideWhenUsed/>
-    <w:rsid w:val="00C40DF1"/>
-    <w:pPr>
-      <w:tabs>
-        <w:tab w:val="center" w:pos="4680"/>
-        <w:tab w:val="right" w:pos="9360"/>
-      </w:tabs>
-      <w:spacing w:after="0" w:line="240" w:lineRule="auto"/>
-    </w:pPr>
-  </w:style>
-  <w:style w:type="character" w:customStyle="1" w:styleId="HeaderChar">
-    <w:name w:val="Header Char"/>
-    <w:basedOn w:val="DefaultParagraphFont"/>
-    <w:link w:val="Header"/>
-    <w:uiPriority w:val="99"/>
-    <w:rsid w:val="00C40DF1"/>
-  </w:style>
-  <w:style w:type="paragraph" w:styleId="Footer">
-    <w:name w:val="footer"/>
-    <w:basedOn w:val="Normal"/>
-    <w:link w:val="FooterChar"/>
-    <w:uiPriority w:val="99"/>
-    <w:unhideWhenUsed/>
-    <w:rsid w:val="00C40DF1"/>
-    <w:pPr>
-      <w:tabs>
-        <w:tab w:val="center" w:pos="4680"/>
-        <w:tab w:val="right" w:pos="9360"/>
-      </w:tabs>
-      <w:spacing w:after="0" w:line="240" w:lineRule="auto"/>
-    </w:pPr>
-  </w:style>
-  <w:style w:type="character" w:customStyle="1" w:styleId="FooterChar">
-    <w:name w:val="Footer Char"/>
-    <w:basedOn w:val="DefaultParagraphFont"/>
-    <w:link w:val="Footer"/>
-    <w:uiPriority w:val="99"/>
-    <w:rsid w:val="00C40DF1"/>
-  </w:style>
-</w:styles>
-</file>
-
-<file path=word/stylesWithEffects.xml><?xml version="1.0" encoding="utf-8"?>
-<w:styles xmlns:wpc="http://schemas.microsoft.com/office/word/2010/wordprocessingCanvas" xmlns:mc="http://schemas.openxmlformats.org/markup-compatibility/2006" xmlns:o="urn:schemas-microsoft-com:office:office" xmlns:r="http://schemas.openxmlformats.org/officeDocument/2006/relationships" xmlns:m="http://schemas.openxmlformats.org/officeDocument/2006/math" xmlns:v="urn:schemas-microsoft-com:vml" xmlns:wp14="http://schemas.microsoft.com/office/word/2010/wordprocessingDrawing" xmlns:wp="http://schemas.openxmlformats.org/drawingml/2006/wordprocessingDrawing" xmlns:w10="urn:schemas-microsoft-com:office:word" xmlns:w="http://schemas.openxmlformats.org/wordprocessingml/2006/main" xmlns:w14="http://schemas.microsoft.com/office/word/2010/wordml" xmlns:wpg="http://schemas.microsoft.com/office/word/2010/wordprocessingGroup" xmlns:wpi="http://schemas.microsoft.com/office/word/2010/wordprocessingInk" xmlns:wne="http://schemas.microsoft.com/office/word/2006/wordml" xmlns:wps="http://schemas.microsoft.com/office/word/2010/wordprocessingShape" mc:Ignorable="w14 wp14">
-  <w:docDefaults>
-    <w:rPrDefault>
-      <w:rPr>
-        <w:rFonts w:asciiTheme="minorHAnsi" w:eastAsiaTheme="minorHAnsi" w:hAnsiTheme="minorHAnsi" w:cstheme="minorBidi"/>
-        <w:sz w:val="22"/>
-        <w:szCs w:val="22"/>
-        <w:lang w:val="en-US" w:eastAsia="en-US" w:bidi="ar-SA"/>
-      </w:rPr>
-    </w:rPrDefault>
-    <w:pPrDefault>
-      <w:pPr>
-        <w:spacing w:after="200" w:line="276" w:lineRule="auto"/>
-      </w:pPr>
-    </w:pPrDefault>
-  </w:docDefaults>
-  <w:latentStyles w:defLockedState="0" w:defUIPriority="99" w:defSemiHidden="1" w:defUnhideWhenUsed="1" w:defQFormat="0" w:count="267">
-    <w:lsdException w:name="Normal" w:semiHidden="0" w:uiPriority="0" w:unhideWhenUsed="0" w:qFormat="1"/>
-    <w:lsdException w:name="heading 1" w:semiHidden="0" w:uiPriority="9" w:unhideWhenUsed="0" w:qFormat="1"/>
-    <w:lsdException w:name="heading 2" w:uiPriority="9" w:qFormat="1"/>
-    <w:lsdException w:name="heading 3" w:uiPriority="9" w:qFormat="1"/>
-    <w:lsdException w:name="heading 4" w:uiPriority="9" w:qFormat="1"/>
-    <w:lsdException w:name="heading 5" w:uiPriority="9" w:qFormat="1"/>
-    <w:lsdException w:name="heading 6" w:uiPriority="9" w:qFormat="1"/>
-    <w:lsdException w:name="heading 7" w:uiPriority="9" w:qFormat="1"/>
-    <w:lsdException w:name="heading 8" w:uiPriority="9" w:qFormat="1"/>
-    <w:lsdException w:name="heading 9" w:uiPriority="9" w:qFormat="1"/>
-    <w:lsdException w:name="toc 1" w:uiPriority="39"/>
-    <w:lsdException w:name="toc 2" w:uiPriority="39"/>
-    <w:lsdException w:name="toc 3" w:uiPriority="39"/>
-    <w:lsdException w:name="toc 4" w:uiPriority="39"/>
-    <w:lsdException w:name="toc 5" w:uiPriority="39"/>
-    <w:lsdException w:name="toc 6" w:uiPriority="39"/>
-    <w:lsdException w:name="toc 7" w:uiPriority="39"/>
-    <w:lsdException w:name="toc 8" w:uiPriority="39"/>
-    <w:lsdException w:name="toc 9" w:uiPriority="39"/>
-    <w:lsdException w:name="caption" w:uiPriority="35" w:qFormat="1"/>
-    <w:lsdException w:name="Title" w:semiHidden="0" w:uiPriority="10" w:unhideWhenUsed="0" w:qFormat="1"/>
-    <w:lsdException w:name="Default Paragraph Font" w:uiPriority="1"/>
-    <w:lsdException w:name="Subtitle" w:semiHidden="0" w:uiPriority="11" w:unhideWhenUsed="0" w:qFormat="1"/>
-    <w:lsdException w:name="Strong" w:semiHidden="0" w:uiPriority="22" w:unhideWhenUsed="0" w:qFormat="1"/>
-    <w:lsdException w:name="Emphasis" w:semiHidden="0" w:uiPriority="20" w:unhideWhenUsed="0" w:qFormat="1"/>
-    <w:lsdException w:name="Table Grid" w:semiHidden="0" w:uiPriority="59" w:unhideWhenUsed="0"/>
-    <w:lsdException w:name="Placeholder Text" w:unhideWhenUsed="0"/>
-    <w:lsdException w:name="No Spacing" w:semiHidden="0" w:uiPriority="1" w:unhideWhenUsed="0" w:qFormat="1"/>
-    <w:lsdException w:name="Light Shading" w:semiHidden="0" w:uiPriority="60" w:unhideWhenUsed="0"/>
-    <w:lsdException w:name="Light List" w:semiHidden="0" w:uiPriority="61" w:unhideWhenUsed="0"/>
-    <w:lsdException w:name="Light Grid" w:semiHidden="0" w:uiPriority="62" w:unhideWhenUsed="0"/>
-    <w:lsdException w:name="Medium Shading 1" w:semiHidden="0" w:uiPriority="63" w:unhideWhenUsed="0"/>
-    <w:lsdException w:name="Medium Shading 2" w:semiHidden="0" w:uiPriority="64" w:unhideWhenUsed="0"/>
-    <w:lsdException w:name="Medium List 1" w:semiHidden="0" w:uiPriority="65" w:unhideWhenUsed="0"/>
-    <w:lsdException w:name="Medium List 2" w:semiHidden="0" w:uiPriority="66" w:unhideWhenUsed="0"/>
-    <w:lsdException w:name="Medium Grid 1" w:semiHidden="0" w:uiPriority="67" w:unhideWhenUsed="0"/>
-    <w:lsdException w:name="Medium Grid 2" w:semiHidden="0" w:uiPriority="68" w:unhideWhenUsed="0"/>
-    <w:lsdException w:name="Medium Grid 3" w:semiHidden="0" w:uiPriority="69" w:unhideWhenUsed="0"/>
-    <w:lsdException w:name="Dark List" w:semiHidden="0" w:uiPriority="70" w:unhideWhenUsed="0"/>
-    <w:lsdException w:name="Colorful Shading" w:semiHidden="0" w:uiPriority="71" w:unhideWhenUsed="0"/>
-    <w:lsdException w:name="Colorful List" w:semiHidden="0" w:uiPriority="72" w:unhideWhenUsed="0"/>
-    <w:lsdException w:name="Colorful Grid" w:semiHidden="0" w:uiPriority="73" w:unhideWhenUsed="0"/>
-    <w:lsdException w:name="Light Shading Accent 1" w:semiHidden="0" w:uiPriority="60" w:unhideWhenUsed="0"/>
-    <w:lsdException w:name="Light List Accent 1" w:semiHidden="0" w:uiPriority="61" w:unhideWhenUsed="0"/>
-    <w:lsdException w:name="Light Grid Accent 1" w:semiHidden="0" w:uiPriority="62" w:unhideWhenUsed="0"/>
-    <w:lsdException w:name="Medium Shading 1 Accent 1" w:semiHidden="0" w:uiPriority="63" w:unhideWhenUsed="0"/>
-    <w:lsdException w:name="Medium Shading 2 Accent 1" w:semiHidden="0" w:uiPriority="64" w:unhideWhenUsed="0"/>
-    <w:lsdException w:name="Medium List 1 Accent 1" w:semiHidden="0" w:uiPriority="65" w:unhideWhenUsed="0"/>
-    <w:lsdException w:name="Revision" w:unhideWhenUsed="0"/>
-    <w:lsdException w:name="List Paragraph" w:semiHidden="0" w:uiPriority="34" w:unhideWhenUsed="0" w:qFormat="1"/>
-    <w:lsdException w:name="Quote" w:semiHidden="0" w:uiPriority="29" w:unhideWhenUsed="0" w:qFormat="1"/>
-    <w:lsdException w:name="Intense Quote" w:semiHidden="0" w:uiPriority="30" w:unhideWhenUsed="0" w:qFormat="1"/>
-    <w:lsdException w:name="Medium List 2 Accent 1" w:semiHidden="0" w:uiPriority="66" w:unhideWhenUsed="0"/>
-    <w:lsdException w:name="Medium Grid 1 Accent 1" w:semiHidden="0" w:uiPriority="67" w:unhideWhenUsed="0"/>
-    <w:lsdException w:name="Medium Grid 2 Accent 1" w:semiHidden="0" w:uiPriority="68" w:unhideWhenUsed="0"/>
-    <w:lsdException w:name="Medium Grid 3 Accent 1" w:semiHidden="0" w:uiPriority="69" w:unhideWhenUsed="0"/>
-    <w:lsdException w:name="Dark List Accent 1" w:semiHidden="0" w:uiPriority="70" w:unhideWhenUsed="0"/>
-    <w:lsdException w:name="Colorful Shading Accent 1" w:semiHidden="0" w:uiPriority="71" w:unhideWhenUsed="0"/>
-    <w:lsdException w:name="Colorful List Accent 1" w:semiHidden="0" w:uiPriority="72" w:unhideWhenUsed="0"/>
-    <w:lsdException w:name="Colorful Grid Accent 1" w:semiHidden="0" w:uiPriority="73" w:unhideWhenUsed="0"/>
-    <w:lsdException w:name="Light Shading Accent 2" w:semiHidden="0" w:uiPriority="60" w:unhideWhenUsed="0"/>
-    <w:lsdException w:name="Light List Accent 2" w:semiHidden="0" w:uiPriority="61" w:unhideWhenUsed="0"/>
-    <w:lsdException w:name="Light Grid Accent 2" w:semiHidden="0" w:uiPriority="62" w:unhideWhenUsed="0"/>
-    <w:lsdException w:name="Medium Shading 1 Accent 2" w:semiHidden="0" w:uiPriority="63" w:unhideWhenUsed="0"/>
-    <w:lsdException w:name="Medium Shading 2 Accent 2" w:semiHidden="0" w:uiPriority="64" w:unhideWhenUsed="0"/>
-    <w:lsdException w:name="Medium List 1 Accent 2" w:semiHidden="0" w:uiPriority="65" w:unhideWhenUsed="0"/>
-    <w:lsdException w:name="Medium List 2 Accent 2" w:semiHidden="0" w:uiPriority="66" w:unhideWhenUsed="0"/>
-    <w:lsdException w:name="Medium Grid 1 Accent 2" w:semiHidden="0" w:uiPriority="67" w:unhideWhenUsed="0"/>
-    <w:lsdException w:name="Medium Grid 2 Accent 2" w:semiHidden="0" w:uiPriority="68" w:unhideWhenUsed="0"/>
-    <w:lsdException w:name="Medium Grid 3 Accent 2" w:semiHidden="0" w:uiPriority="69" w:unhideWhenUsed="0"/>
-    <w:lsdException w:name="Dark List Accent 2" w:semiHidden="0" w:uiPriority="70" w:unhideWhenUsed="0"/>
-    <w:lsdException w:name="Colorful Shading Accent 2" w:semiHidden="0" w:uiPriority="71" w:unhideWhenUsed="0"/>
-    <w:lsdException w:name="Colorful List Accent 2" w:semiHidden="0" w:uiPriority="72" w:unhideWhenUsed="0"/>
-    <w:lsdException w:name="Colorful Grid Accent 2" w:semiHidden="0" w:uiPriority="73" w:unhideWhenUsed="0"/>
-    <w:lsdException w:name="Light Shading Accent 3" w:semiHidden="0" w:uiPriority="60" w:unhideWhenUsed="0"/>
-    <w:lsdException w:name="Light List Accent 3" w:semiHidden="0" w:uiPriority="61" w:unhideWhenUsed="0"/>
-    <w:lsdException w:name="Light Grid Accent 3" w:semiHidden="0" w:uiPriority="62" w:unhideWhenUsed="0"/>
-    <w:lsdException w:name="Medium Shading 1 Accent 3" w:semiHidden="0" w:uiPriority="63" w:unhideWhenUsed="0"/>
-    <w:lsdException w:name="Medium Shading 2 Accent 3" w:semiHidden="0" w:uiPriority="64" w:unhideWhenUsed="0"/>
-    <w:lsdException w:name="Medium List 1 Accent 3" w:semiHidden="0" w:uiPriority="65" w:unhideWhenUsed="0"/>
-    <w:lsdException w:name="Medium List 2 Accent 3" w:semiHidden="0" w:uiPriority="66" w:unhideWhenUsed="0"/>
-    <w:lsdException w:name="Medium Grid 1 Accent 3" w:semiHidden="0" w:uiPriority="67" w:unhideWhenUsed="0"/>
-    <w:lsdException w:name="Medium Grid 2 Accent 3" w:semiHidden="0" w:uiPriority="68" w:unhideWhenUsed="0"/>
-    <w:lsdException w:name="Medium Grid 3 Accent 3" w:semiHidden="0" w:uiPriority="69" w:unhideWhenUsed="0"/>
-    <w:lsdException w:name="Dark List Accent 3" w:semiHidden="0" w:uiPriority="70" w:unhideWhenUsed="0"/>
-    <w:lsdException w:name="Colorful Shading Accent 3" w:semiHidden="0" w:uiPriority="71" w:unhideWhenUsed="0"/>
-    <w:lsdException w:name="Colorful List Accent 3" w:semiHidden="0" w:uiPriority="72" w:unhideWhenUsed="0"/>
-    <w:lsdException w:name="Colorful Grid Accent 3" w:semiHidden="0" w:uiPriority="73" w:unhideWhenUsed="0"/>
-    <w:lsdException w:name="Light Shading Accent 4" w:semiHidden="0" w:uiPriority="60" w:unhideWhenUsed="0"/>
-    <w:lsdException w:name="Light List Accent 4" w:semiHidden="0" w:uiPriority="61" w:unhideWhenUsed="0"/>
-    <w:lsdException w:name="Light Grid Accent 4" w:semiHidden="0" w:uiPriority="62" w:unhideWhenUsed="0"/>
-    <w:lsdException w:name="Medium Shading 1 Accent 4" w:semiHidden="0" w:uiPriority="63" w:unhideWhenUsed="0"/>
-    <w:lsdException w:name="Medium Shading 2 Accent 4" w:semiHidden="0" w:uiPriority="64" w:unhideWhenUsed="0"/>
-    <w:lsdException w:name="Medium List 1 Accent 4" w:semiHidden="0" w:uiPriority="65" w:unhideWhenUsed="0"/>
-    <w:lsdException w:name="Medium List 2 Accent 4" w:semiHidden="0" w:uiPriority="66" w:unhideWhenUsed="0"/>
-    <w:lsdException w:name="Medium Grid 1 Accent 4" w:semiHidden="0" w:uiPriority="67" w:unhideWhenUsed="0"/>
-    <w:lsdException w:name="Medium Grid 2 Accent 4" w:semiHidden="0" w:uiPriority="68" w:unhideWhenUsed="0"/>
-    <w:lsdException w:name="Medium Grid 3 Accent 4" w:semiHidden="0" w:uiPriority="69" w:unhideWhenUsed="0"/>
-    <w:lsdException w:name="Dark List Accent 4" w:semiHidden="0" w:uiPriority="70" w:unhideWhenUsed="0"/>
-    <w:lsdException w:name="Colorful Shading Accent 4" w:semiHidden="0" w:uiPriority="71" w:unhideWhenUsed="0"/>
-    <w:lsdException w:name="Colorful List Accent 4" w:semiHidden="0" w:uiPriority="72" w:unhideWhenUsed="0"/>
-    <w:lsdException w:name="Colorful Grid Accent 4" w:semiHidden="0" w:uiPriority="73" w:unhideWhenUsed="0"/>
-    <w:lsdException w:name="Light Shading Accent 5" w:semiHidden="0" w:uiPriority="60" w:unhideWhenUsed="0"/>
-    <w:lsdException w:name="Light List Accent 5" w:semiHidden="0" w:uiPriority="61" w:unhideWhenUsed="0"/>
-    <w:lsdException w:name="Light Grid Accent 5" w:semiHidden="0" w:uiPriority="62" w:unhideWhenUsed="0"/>
-    <w:lsdException w:name="Medium Shading 1 Accent 5" w:semiHidden="0" w:uiPriority="63" w:unhideWhenUsed="0"/>
-    <w:lsdException w:name="Medium Shading 2 Accent 5" w:semiHidden="0" w:uiPriority="64" w:unhideWhenUsed="0"/>
-    <w:lsdException w:name="Medium List 1 Accent 5" w:semiHidden="0" w:uiPriority="65" w:unhideWhenUsed="0"/>
-    <w:lsdException w:name="Medium List 2 Accent 5" w:semiHidden="0" w:uiPriority="66" w:unhideWhenUsed="0"/>
-    <w:lsdException w:name="Medium Grid 1 Accent 5" w:semiHidden="0" w:uiPriority="67" w:unhideWhenUsed="0"/>
-    <w:lsdException w:name="Medium Grid 2 Accent 5" w:semiHidden="0" w:uiPriority="68" w:unhideWhenUsed="0"/>
-    <w:lsdException w:name="Medium Grid 3 Accent 5" w:semiHidden="0" w:uiPriority="69" w:unhideWhenUsed="0"/>
-    <w:lsdException w:name="Dark List Accent 5" w:semiHidden="0" w:uiPriority="70" w:unhideWhenUsed="0"/>
-    <w:lsdException w:name="Colorful Shading Accent 5" w:semiHidden="0" w:uiPriority="71" w:unhideWhenUsed="0"/>
-    <w:lsdException w:name="Colorful List Accent 5" w:semiHidden="0" w:uiPriority="72" w:unhideWhenUsed="0"/>
-    <w:lsdException w:name="Colorful Grid Accent 5" w:semiHidden="0" w:uiPriority="73" w:unhideWhenUsed="0"/>
-    <w:lsdException w:name="Light Shading Accent 6" w:semiHidden="0" w:uiPriority="60" w:unhideWhenUsed="0"/>
-    <w:lsdException w:name="Light List Accent 6" w:semiHidden="0" w:uiPriority="61" w:unhideWhenUsed="0"/>
-    <w:lsdException w:name="Light Grid Accent 6" w:semiHidden="0" w:uiPriority="62" w:unhideWhenUsed="0"/>
-    <w:lsdException w:name="Medium Shading 1 Accent 6" w:semiHidden="0" w:uiPriority="63" w:unhideWhenUsed="0"/>
-    <w:lsdException w:name="Medium Shading 2 Accent 6" w:semiHidden="0" w:uiPriority="64" w:unhideWhenUsed="0"/>
-    <w:lsdException w:name="Medium List 1 Accent 6" w:semiHidden="0" w:uiPriority="65" w:unhideWhenUsed="0"/>
-    <w:lsdException w:name="Medium List 2 Accent 6" w:semiHidden="0" w:uiPriority="66" w:unhideWhenUsed="0"/>
-    <w:lsdException w:name="Medium Grid 1 Accent 6" w:semiHidden="0" w:uiPriority="67" w:unhideWhenUsed="0"/>
-    <w:lsdException w:name="Medium Grid 2 Accent 6" w:semiHidden="0" w:uiPriority="68" w:unhideWhenUsed="0"/>
-    <w:lsdException w:name="Medium Grid 3 Accent 6" w:semiHidden="0" w:uiPriority="69" w:unhideWhenUsed="0"/>
-    <w:lsdException w:name="Dark List Accent 6" w:semiHidden="0" w:uiPriority="70" w:unhideWhenUsed="0"/>
-    <w:lsdException w:name="Colorful Shading Accent 6" w:semiHidden="0" w:uiPriority="71" w:unhideWhenUsed="0"/>
-    <w:lsdException w:name="Colorful List Accent 6" w:semiHidden="0" w:uiPriority="72" w:unhideWhenUsed="0"/>
-    <w:lsdException w:name="Colorful Grid Accent 6" w:semiHidden="0" w:uiPriority="73" w:unhideWhenUsed="0"/>
-    <w:lsdException w:name="Subtle Emphasis" w:semiHidden="0" w:uiPriority="19" w:unhideWhenUsed="0" w:qFormat="1"/>
-    <w:lsdException w:name="Intense Emphasis" w:semiHidden="0" w:uiPriority="21" w:unhideWhenUsed="0" w:qFormat="1"/>
-    <w:lsdException w:name="Subtle Reference" w:semiHidden="0" w:uiPriority="31" w:unhideWhenUsed="0" w:qFormat="1"/>
-    <w:lsdException w:name="Intense Reference" w:semiHidden="0" w:uiPriority="32" w:unhideWhenUsed="0" w:qFormat="1"/>
-    <w:lsdException w:name="Book Title" w:semiHidden="0" w:uiPriority="33" w:unhideWhenUsed="0" w:qFormat="1"/>
-    <w:lsdException w:name="Bibliography" w:uiPriority="37"/>
-    <w:lsdException w:name="TOC Heading" w:uiPriority="39" w:qFormat="1"/>
+  <w:latentStyles w:defLockedState="0" w:defUIPriority="99" w:defSemiHidden="0" w:defUnhideWhenUsed="0" w:defQFormat="0" w:count="371">
+    <w:lsdException w:name="Normal" w:uiPriority="0" w:qFormat="1"/>
+    <w:lsdException w:name="heading 1" w:uiPriority="9" w:qFormat="1"/>
+    <w:lsdException w:name="heading 2" w:semiHidden="1" w:uiPriority="9" w:unhideWhenUsed="1" w:qFormat="1"/>
+    <w:lsdException w:name="heading 3" w:semiHidden="1" w:uiPriority="9" w:unhideWhenUsed="1" w:qFormat="1"/>
+    <w:lsdException w:name="heading 4" w:semiHidden="1" w:uiPriority="9" w:unhideWhenUsed="1" w:qFormat="1"/>
+    <w:lsdException w:name="heading 5" w:semiHidden="1" w:uiPriority="9" w:unhideWhenUsed="1" w:qFormat="1"/>
+    <w:lsdException w:name="heading 6" w:semiHidden="1" w:uiPriority="9" w:unhideWhenUsed="1" w:qFormat="1"/>
+    <w:lsdException w:name="heading 7" w:semiHidden="1" w:uiPriority="9" w:unhideWhenUsed="1" w:qFormat="1"/>
+    <w:lsdException w:name="heading 8" w:semiHidden="1" w:uiPriority="9" w:unhideWhenUsed="1" w:qFormat="1"/>
+    <w:lsdException w:name="heading 9" w:semiHidden="1" w:uiPriority="9" w:unhideWhenUsed="1" w:qFormat="1"/>
+    <w:lsdException w:name="index 1" w:semiHidden="1" w:unhideWhenUsed="1"/>
+    <w:lsdException w:name="index 2" w:semiHidden="1" w:unhideWhenUsed="1"/>
+    <w:lsdException w:name="index 3" w:semiHidden="1" w:unhideWhenUsed="1"/>
+    <w:lsdException w:name="index 4" w:semiHidden="1" w:unhideWhenUsed="1"/>
+    <w:lsdException w:name="index 5" w:semiHidden="1" w:unhideWhenUsed="1"/>
+    <w:lsdException w:name="index 6" w:semiHidden="1" w:unhideWhenUsed="1"/>
+    <w:lsdException w:name="index 7" w:semiHidden="1" w:unhideWhenUsed="1"/>
+    <w:lsdException w:name="index 8" w:semiHidden="1" w:unhideWhenUsed="1"/>
+    <w:lsdException w:name="index 9" w:semiHidden="1" w:unhideWhenUsed="1"/>
+    <w:lsdException w:name="toc 1" w:semiHidden="1" w:uiPriority="39" w:unhideWhenUsed="1"/>
+    <w:lsdException w:name="toc 2" w:semiHidden="1" w:uiPriority="39" w:unhideWhenUsed="1"/>
+    <w:lsdException w:name="toc 3" w:semiHidden="1" w:uiPriority="39" w:unhideWhenUsed="1"/>
+    <w:lsdException w:name="toc 4" w:semiHidden="1" w:uiPriority="39" w:unhideWhenUsed="1"/>
+    <w:lsdException w:name="toc 5" w:semiHidden="1" w:uiPriority="39" w:unhideWhenUsed="1"/>
+    <w:lsdException w:name="toc 6" w:semiHidden="1" w:uiPriority="39" w:unhideWhenUsed="1"/>
+    <w:lsdException w:name="toc 7" w:semiHidden="1" w:uiPriority="39" w:unhideWhenUsed="1"/>
+    <w:lsdException w:name="toc 8" w:semiHidden="1" w:uiPriority="39" w:unhideWhenUsed="1"/>
+    <w:lsdException w:name="toc 9" w:semiHidden="1" w:uiPriority="39" w:unhideWhenUsed="1"/>
+    <w:lsdException w:name="Normal Indent" w:semiHidden="1" w:unhideWhenUsed="1"/>
+    <w:lsdException w:name="footnote text" w:semiHidden="1" w:unhideWhenUsed="1"/>
+    <w:lsdException w:name="annotation text" w:semiHidden="1" w:unhideWhenUsed="1"/>
+    <w:lsdException w:name="header" w:semiHidden="1" w:unhideWhenUsed="1"/>
+    <w:lsdException w:name="footer" w:semiHidden="1" w:unhideWhenUsed="1"/>
+    <w:lsdException w:name="index heading" w:semiHidden="1" w:unhideWhenUsed="1"/>
+    <w:lsdException w:name="caption" w:semiHidden="1" w:uiPriority="35" w:unhideWhenUsed="1" w:qFormat="1"/>
+    <w:lsdException w:name="table of figures" w:semiHidden="1" w:unhideWhenUsed="1"/>
+    <w:lsdException w:name="envelope address" w:semiHidden="1" w:unhideWhenUsed="1"/>
+    <w:lsdException w:name="envelope return" w:semiHidden="1" w:unhideWhenUsed="1"/>
+    <w:lsdException w:name="footnote reference" w:semiHidden="1" w:unhideWhenUsed="1"/>
+    <w:lsdException w:name="annotation reference" w:semiHidden="1" w:unhideWhenUsed="1"/>
+    <w:lsdException w:name="line number" w:semiHidden="1" w:unhideWhenUsed="1"/>
+    <w:lsdException w:name="page number" w:semiHidden="1" w:unhideWhenUsed="1"/>
+    <w:lsdException w:name="endnote reference" w:semiHidden="1" w:unhideWhenUsed="1"/>
+    <w:lsdException w:name="endnote text" w:semiHidden="1" w:unhideWhenUsed="1"/>
+    <w:lsdException w:name="table of authorities" w:semiHidden="1" w:unhideWhenUsed="1"/>
+    <w:lsdException w:name="macro" w:semiHidden="1" w:unhideWhenUsed="1"/>
+    <w:lsdException w:name="toa heading" w:semiHidden="1" w:unhideWhenUsed="1"/>
+    <w:lsdException w:name="List" w:semiHidden="1" w:unhideWhenUsed="1"/>
+    <w:lsdException w:name="List Bullet" w:semiHidden="1" w:unhideWhenUsed="1"/>
+    <w:lsdException w:name="List Number" w:semiHidden="1" w:unhideWhenUsed="1"/>
+    <w:lsdException w:name="List 2" w:semiHidden="1" w:unhideWhenUsed="1"/>
+    <w:lsdException w:name="List 3" w:semiHidden="1" w:unhideWhenUsed="1"/>
+    <w:lsdException w:name="List 4" w:semiHidden="1" w:unhideWhenUsed="1"/>
+    <w:lsdException w:name="List 5" w:semiHidden="1" w:unhideWhenUsed="1"/>
+    <w:lsdException w:name="List Bullet 2" w:semiHidden="1" w:unhideWhenUsed="1"/>
+    <w:lsdException w:name="List Bullet 3" w:semiHidden="1" w:unhideWhenUsed="1"/>
+    <w:lsdException w:name="List Bullet 4" w:semiHidden="1" w:unhideWhenUsed="1"/>
+    <w:lsdException w:name="List Bullet 5" w:semiHidden="1" w:unhideWhenUsed="1"/>
+    <w:lsdException w:name="List Number 2" w:semiHidden="1" w:unhideWhenUsed="1"/>
+    <w:lsdException w:name="List Number 3" w:semiHidden="1" w:unhideWhenUsed="1"/>
+    <w:lsdException w:name="List Number 4" w:semiHidden="1" w:unhideWhenUsed="1"/>
+    <w:lsdException w:name="List Number 5" w:semiHidden="1" w:unhideWhenUsed="1"/>
+    <w:lsdException w:name="Title" w:uiPriority="10" w:qFormat="1"/>
+    <w:lsdException w:name="Closing" w:semiHidden="1" w:unhideWhenUsed="1"/>
+    <w:lsdException w:name="Signature" w:semiHidden="1" w:unhideWhenUsed="1"/>
+    <w:lsdException w:name="Default Paragraph Font" w:semiHidden="1" w:uiPriority="1" w:unhideWhenUsed="1"/>
+    <w:lsdException w:name="Body Text" w:semiHidden="1" w:unhideWhenUsed="1"/>
+    <w:lsdException w:name="Body Text Indent" w:semiHidden="1" w:unhideWhenUsed="1"/>
+    <w:lsdException w:name="List Continue" w:semiHidden="1" w:unhideWhenUsed="1"/>
+    <w:lsdException w:name="List Continue 2" w:semiHidden="1" w:unhideWhenUsed="1"/>
+    <w:lsdException w:name="List Continue 3" w:semiHidden="1" w:unhideWhenUsed="1"/>
+    <w:lsdException w:name="List Continue 4" w:semiHidden="1" w:unhideWhenUsed="1"/>
+    <w:lsdException w:name="List Continue 5" w:semiHidden="1" w:unhideWhenUsed="1"/>
+    <w:lsdException w:name="Message Header" w:semiHidden="1" w:unhideWhenUsed="1"/>
+    <w:lsdException w:name="Subtitle" w:uiPriority="11" w:qFormat="1"/>
+    <w:lsdException w:name="Salutation" w:semiHidden="1" w:unhideWhenUsed="1"/>
+    <w:lsdException w:name="Date" w:semiHidden="1" w:unhideWhenUsed="1"/>
+    <w:lsdException w:name="Body Text First Indent" w:semiHidden="1" w:unhideWhenUsed="1"/>
+    <w:lsdException w:name="Body Text First Indent 2" w:semiHidden="1" w:unhideWhenUsed="1"/>
+    <w:lsdException w:name="Note Heading" w:semiHidden="1" w:unhideWhenUsed="1"/>
+    <w:lsdException w:name="Body Text 2" w:semiHidden="1" w:unhideWhenUsed="1"/>
+    <w:lsdException w:name="Body Text 3" w:semiHidden="1" w:unhideWhenUsed="1"/>
+    <w:lsdException w:name="Body Text Indent 2" w:semiHidden="1" w:unhideWhenUsed="1"/>
+    <w:lsdException w:name="Body Text Indent 3" w:semiHidden="1" w:unhideWhenUsed="1"/>
+    <w:lsdException w:name="Block Text" w:semiHidden="1" w:unhideWhenUsed="1"/>
+    <w:lsdException w:name="Hyperlink" w:semiHidden="1" w:unhideWhenUsed="1"/>
+    <w:lsdException w:name="FollowedHyperlink" w:semiHidden="1" w:unhideWhenUsed="1"/>
+    <w:lsdException w:name="Strong" w:uiPriority="22" w:qFormat="1"/>
+    <w:lsdException w:name="Emphasis" w:uiPriority="20" w:qFormat="1"/>
+    <w:lsdException w:name="Document Map" w:semiHidden="1" w:unhideWhenUsed="1"/>
+    <w:lsdException w:name="Plain Text" w:semiHidden="1" w:unhideWhenUsed="1"/>
+    <w:lsdException w:name="E-mail Signature" w:semiHidden="1" w:unhideWhenUsed="1"/>
+    <w:lsdException w:name="HTML Top of Form" w:semiHidden="1" w:unhideWhenUsed="1"/>
+    <w:lsdException w:name="HTML Bottom of Form" w:semiHidden="1" w:unhideWhenUsed="1"/>
+    <w:lsdException w:name="Normal (Web)" w:semiHidden="1" w:unhideWhenUsed="1"/>
+    <w:lsdException w:name="HTML Acronym" w:semiHidden="1" w:unhideWhenUsed="1"/>
+    <w:lsdException w:name="HTML Address" w:semiHidden="1" w:unhideWhenUsed="1"/>
+    <w:lsdException w:name="HTML Cite" w:semiHidden="1" w:unhideWhenUsed="1"/>
+    <w:lsdException w:name="HTML Code" w:semiHidden="1" w:unhideWhenUsed="1"/>
+    <w:lsdException w:name="HTML Definition" w:semiHidden="1" w:unhideWhenUsed="1"/>
+    <w:lsdException w:name="HTML Keyboard" w:semiHidden="1" w:unhideWhenUsed="1"/>
+    <w:lsdException w:name="HTML Preformatted" w:semiHidden="1" w:unhideWhenUsed="1"/>
+    <w:lsdException w:name="HTML Sample" w:semiHidden="1" w:unhideWhenUsed="1"/>
+    <w:lsdException w:name="HTML Typewriter" w:semiHidden="1" w:unhideWhenUsed="1"/>
+    <w:lsdException w:name="HTML Variable" w:semiHidden="1" w:unhideWhenUsed="1"/>
+    <w:lsdException w:name="Normal Table" w:semiHidden="1" w:unhideWhenUsed="1"/>
+    <w:lsdException w:name="annotation subject" w:semiHidden="1" w:unhideWhenUsed="1"/>
+    <w:lsdException w:name="No List" w:semiHidden="1" w:unhideWhenUsed="1"/>
+    <w:lsdException w:name="Outline List 1" w:semiHidden="1" w:unhideWhenUsed="1"/>
+    <w:lsdException w:name="Outline List 2" w:semiHidden="1" w:unhideWhenUsed="1"/>
+    <w:lsdException w:name="Outline List 3" w:semiHidden="1" w:unhideWhenUsed="1"/>
+    <w:lsdException w:name="Table Simple 1" w:semiHidden="1" w:unhideWhenUsed="1"/>
+    <w:lsdException w:name="Table Simple 2" w:semiHidden="1" w:unhideWhenUsed="1"/>
+    <w:lsdException w:name="Table Simple 3" w:semiHidden="1" w:unhideWhenUsed="1"/>
+    <w:lsdException w:name="Table Classic 1" w:semiHidden="1" w:unhideWhenUsed="1"/>
+    <w:lsdException w:name="Table Classic 2" w:semiHidden="1" w:unhideWhenUsed="1"/>
+    <w:lsdException w:name="Table Classic 3" w:semiHidden="1" w:unhideWhenUsed="1"/>
+    <w:lsdException w:name="Table Classic 4" w:semiHidden="1" w:unhideWhenUsed="1"/>
+    <w:lsdException w:name="Table Colorful 1" w:semiHidden="1" w:unhideWhenUsed="1"/>
+    <w:lsdException w:name="Table Colorful 2" w:semiHidden="1" w:unhideWhenUsed="1"/>
+    <w:lsdException w:name="Table Colorful 3" w:semiHidden="1" w:unhideWhenUsed="1"/>
+    <w:lsdException w:name="Table Columns 1" w:semiHidden="1" w:unhideWhenUsed="1"/>
+    <w:lsdException w:name="Table Columns 2" w:semiHidden="1" w:unhideWhenUsed="1"/>
+    <w:lsdException w:name="Table Columns 3" w:semiHidden="1" w:unhideWhenUsed="1"/>
+    <w:lsdException w:name="Table Columns 4" w:semiHidden="1" w:unhideWhenUsed="1"/>
+    <w:lsdException w:name="Table Columns 5" w:semiHidden="1" w:unhideWhenUsed="1"/>
+    <w:lsdException w:name="Table Grid 1" w:semiHidden="1" w:unhideWhenUsed="1"/>
+    <w:lsdException w:name="Table Grid 2" w:semiHidden="1" w:unhideWhenUsed="1"/>
+    <w:lsdException w:name="Table Grid 3" w:semiHidden="1" w:unhideWhenUsed="1"/>
+    <w:lsdException w:name="Table Grid 4" w:semiHidden="1" w:unhideWhenUsed="1"/>
+    <w:lsdException w:name="Table Grid 5" w:semiHidden="1" w:unhideWhenUsed="1"/>
+    <w:lsdException w:name="Table Grid 6" w:semiHidden="1" w:unhideWhenUsed="1"/>
+    <w:lsdException w:name="Table Grid 7" w:semiHidden="1" w:unhideWhenUsed="1"/>
+    <w:lsdException w:name="Table Grid 8" w:semiHidden="1" w:unhideWhenUsed="1"/>
+    <w:lsdException w:name="Table List 1" w:semiHidden="1" w:unhideWhenUsed="1"/>
+    <w:lsdException w:name="Table List 2" w:semiHidden="1" w:unhideWhenUsed="1"/>
+    <w:lsdException w:name="Table List 3" w:semiHidden="1" w:unhideWhenUsed="1"/>
+    <w:lsdException w:name="Table List 4" w:semiHidden="1" w:unhideWhenUsed="1"/>
+    <w:lsdException w:name="Table List 5" w:semiHidden="1" w:unhideWhenUsed="1"/>
+    <w:lsdException w:name="Table List 6" w:semiHidden="1" w:unhideWhenUsed="1"/>
+    <w:lsdException w:name="Table List 7" w:semiHidden="1" w:unhideWhenUsed="1"/>
+    <w:lsdException w:name="Table List 8" w:semiHidden="1" w:unhideWhenUsed="1"/>
+    <w:lsdException w:name="Table 3D effects 1" w:semiHidden="1" w:unhideWhenUsed="1"/>
+    <w:lsdException w:name="Table 3D effects 2" w:semiHidden="1" w:unhideWhenUsed="1"/>
+    <w:lsdException w:name="Table 3D effects 3" w:semiHidden="1" w:unhideWhenUsed="1"/>
+    <w:lsdException w:name="Table Contemporary" w:semiHidden="1" w:unhideWhenUsed="1"/>
+    <w:lsdException w:name="Table Elegant" w:semiHidden="1" w:unhideWhenUsed="1"/>
+    <w:lsdException w:name="Table Professional" w:semiHidden="1" w:unhideWhenUsed="1"/>
+    <w:lsdException w:name="Table Subtle 1" w:semiHidden="1" w:unhideWhenUsed="1"/>
+    <w:lsdException w:name="Table Subtle 2" w:semiHidden="1" w:unhideWhenUsed="1"/>
+    <w:lsdException w:name="Table Web 1" w:semiHidden="1" w:unhideWhenUsed="1"/>
+    <w:lsdException w:name="Table Web 2" w:semiHidden="1" w:unhideWhenUsed="1"/>
+    <w:lsdException w:name="Table Web 3" w:semiHidden="1" w:unhideWhenUsed="1"/>
+    <w:lsdException w:name="Balloon Text" w:semiHidden="1" w:unhideWhenUsed="1"/>
+    <w:lsdException w:name="Table Grid" w:uiPriority="59"/>
+    <w:lsdException w:name="Table Theme" w:semiHidden="1" w:unhideWhenUsed="1"/>
+    <w:lsdException w:name="Placeholder Text" w:semiHidden="1"/>
+    <w:lsdException w:name="No Spacing" w:uiPriority="1" w:qFormat="1"/>
+    <w:lsdException w:name="Light Shading" w:uiPriority="60"/>
+    <w:lsdException w:name="Light List" w:uiPriority="61"/>
+    <w:lsdException w:name="Light Grid" w:uiPriority="62"/>
+    <w:lsdException w:name="Medium Shading 1" w:uiPriority="63"/>
+    <w:lsdException w:name="Medium Shading 2" w:uiPriority="64"/>
+    <w:lsdException w:name="Medium List 1" w:uiPriority="65"/>
+    <w:lsdException w:name="Medium List 2" w:uiPriority="66"/>
+    <w:lsdException w:name="Medium Grid 1" w:uiPriority="67"/>
+    <w:lsdException w:name="Medium Grid 2" w:uiPriority="68"/>
+    <w:lsdException w:name="Medium Grid 3" w:uiPriority="69"/>
+    <w:lsdException w:name="Dark List" w:uiPriority="70"/>
+    <w:lsdException w:name="Colorful Shading" w:uiPriority="71"/>
+    <w:lsdException w:name="Colorful List" w:uiPriority="72"/>
+    <w:lsdException w:name="Colorful Grid" w:uiPriority="73"/>
+    <w:lsdException w:name="Light Shading Accent 1" w:uiPriority="60"/>
+    <w:lsdException w:name="Light List Accent 1" w:uiPriority="61"/>
+    <w:lsdException w:name="Light Grid Accent 1" w:uiPriority="62"/>
+    <w:lsdException w:name="Medium Shading 1 Accent 1" w:uiPriority="63"/>
+    <w:lsdException w:name="Medium Shading 2 Accent 1" w:uiPriority="64"/>
+    <w:lsdException w:name="Medium List 1 Accent 1" w:uiPriority="65"/>
+    <w:lsdException w:name="Revision" w:semiHidden="1"/>
+    <w:lsdException w:name="List Paragraph" w:uiPriority="34" w:qFormat="1"/>
+    <w:lsdException w:name="Quote" w:uiPriority="29" w:qFormat="1"/>
+    <w:lsdException w:name="Intense Quote" w:uiPriority="30" w:qFormat="1"/>
+    <w:lsdException w:name="Medium List 2 Accent 1" w:uiPriority="66"/>
+    <w:lsdException w:name="Medium Grid 1 Accent 1" w:uiPriority="67"/>
+    <w:lsdException w:name="Medium Grid 2 Accent 1" w:uiPriority="68"/>
+    <w:lsdException w:name="Medium Grid 3 Accent 1" w:uiPriority="69"/>
+    <w:lsdException w:name="Dark List Accent 1" w:uiPriority="70"/>
+    <w:lsdException w:name="Colorful Shading Accent 1" w:uiPriority="71"/>
+    <w:lsdException w:name="Colorful List Accent 1" w:uiPriority="72"/>
+    <w:lsdException w:name="Colorful Grid Accent 1" w:uiPriority="73"/>
+    <w:lsdException w:name="Light Shading Accent 2" w:uiPriority="60"/>
+    <w:lsdException w:name="Light List Accent 2" w:uiPriority="61"/>
+    <w:lsdException w:name="Light Grid Accent 2" w:uiPriority="62"/>
+    <w:lsdException w:name="Medium Shading 1 Accent 2" w:uiPriority="63"/>
+    <w:lsdException w:name="Medium Shading 2 Accent 2" w:uiPriority="64"/>
+    <w:lsdException w:name="Medium List 1 Accent 2" w:uiPriority="65"/>
+    <w:lsdException w:name="Medium List 2 Accent 2" w:uiPriority="66"/>
+    <w:lsdException w:name="Medium Grid 1 Accent 2" w:uiPriority="67"/>
+    <w:lsdException w:name="Medium Grid 2 Accent 2" w:uiPriority="68"/>
+    <w:lsdException w:name="Medium Grid 3 Accent 2" w:uiPriority="69"/>
+    <w:lsdException w:name="Dark List Accent 2" w:uiPriority="70"/>
+    <w:lsdException w:name="Colorful Shading Accent 2" w:uiPriority="71"/>
+    <w:lsdException w:name="Colorful List Accent 2" w:uiPriority="72"/>
+    <w:lsdException w:name="Colorful Grid Accent 2" w:uiPriority="73"/>
+    <w:lsdException w:name="Light Shading Accent 3" w:uiPriority="60"/>
+    <w:lsdException w:name="Light List Accent 3" w:uiPriority="61"/>
+    <w:lsdException w:name="Light Grid Accent 3" w:uiPriority="62"/>
+    <w:lsdException w:name="Medium Shading 1 Accent 3" w:uiPriority="63"/>
+    <w:lsdException w:name="Medium Shading 2 Accent 3" w:uiPriority="64"/>
+    <w:lsdException w:name="Medium List 1 Accent 3" w:uiPriority="65"/>
+    <w:lsdException w:name="Medium List 2 Accent 3" w:uiPriority="66"/>
+    <w:lsdException w:name="Medium Grid 1 Accent 3" w:uiPriority="67"/>
+    <w:lsdException w:name="Medium Grid 2 Accent 3" w:uiPriority="68"/>
+    <w:lsdException w:name="Medium Grid 3 Accent 3" w:uiPriority="69"/>
+    <w:lsdException w:name="Dark List Accent 3" w:uiPriority="70"/>
+    <w:lsdException w:name="Colorful Shading Accent 3" w:uiPriority="71"/>
+    <w:lsdException w:name="Colorful List Accent 3" w:uiPriority="72"/>
+    <w:lsdException w:name="Colorful Grid Accent 3" w:uiPriority="73"/>
+    <w:lsdException w:name="Light Shading Accent 4" w:uiPriority="60"/>
+    <w:lsdException w:name="Light List Accent 4" w:uiPriority="61"/>
+    <w:lsdException w:name="Light Grid Accent 4" w:uiPriority="62"/>
+    <w:lsdException w:name="Medium Shading 1 Accent 4" w:uiPriority="63"/>
+    <w:lsdException w:name="Medium Shading 2 Accent 4" w:uiPriority="64"/>
+    <w:lsdException w:name="Medium List 1 Accent 4" w:uiPriority="65"/>
+    <w:lsdException w:name="Medium List 2 Accent 4" w:uiPriority="66"/>
+    <w:lsdException w:name="Medium Grid 1 Accent 4" w:uiPriority="67"/>
+    <w:lsdException w:name="Medium Grid 2 Accent 4" w:uiPriority="68"/>
+    <w:lsdException w:name="Medium Grid 3 Accent 4" w:uiPriority="69"/>
+    <w:lsdException w:name="Dark List Accent 4" w:uiPriority="70"/>
+    <w:lsdException w:name="Colorful Shading Accent 4" w:uiPriority="71"/>
+    <w:lsdException w:name="Colorful List Accent 4" w:uiPriority="72"/>
+    <w:lsdException w:name="Colorful Grid Accent 4" w:uiPriority="73"/>
+    <w:lsdException w:name="Light Shading Accent 5" w:uiPriority="60"/>
+    <w:lsdException w:name="Light List Accent 5" w:uiPriority="61"/>
+    <w:lsdException w:name="Light Grid Accent 5" w:uiPriority="62"/>
+    <w:lsdException w:name="Medium Shading 1 Accent 5" w:uiPriority="63"/>
+    <w:lsdException w:name="Medium Shading 2 Accent 5" w:uiPriority="64"/>
+    <w:lsdException w:name="Medium List 1 Accent 5" w:uiPriority="65"/>
+    <w:lsdException w:name="Medium List 2 Accent 5" w:uiPriority="66"/>
+    <w:lsdException w:name="Medium Grid 1 Accent 5" w:uiPriority="67"/>
+    <w:lsdException w:name="Medium Grid 2 Accent 5" w:uiPriority="68"/>
+    <w:lsdException w:name="Medium Grid 3 Accent 5" w:uiPriority="69"/>
+    <w:lsdException w:name="Dark List Accent 5" w:uiPriority="70"/>
+    <w:lsdException w:name="Colorful Shading Accent 5" w:uiPriority="71"/>
+    <w:lsdException w:name="Colorful List Accent 5" w:uiPriority="72"/>
+    <w:lsdException w:name="Colorful Grid Accent 5" w:uiPriority="73"/>
+    <w:lsdException w:name="Light Shading Accent 6" w:uiPriority="60"/>
+    <w:lsdException w:name="Light List Accent 6" w:uiPriority="61"/>
+    <w:lsdException w:name="Light Grid Accent 6" w:uiPriority="62"/>
+    <w:lsdException w:name="Medium Shading 1 Accent 6" w:uiPriority="63"/>
+    <w:lsdException w:name="Medium Shading 2 Accent 6" w:uiPriority="64"/>
+    <w:lsdException w:name="Medium List 1 Accent 6" w:uiPriority="65"/>
+    <w:lsdException w:name="Medium List 2 Accent 6" w:uiPriority="66"/>
+    <w:lsdException w:name="Medium Grid 1 Accent 6" w:uiPriority="67"/>
+    <w:lsdException w:name="Medium Grid 2 Accent 6" w:uiPriority="68"/>
+    <w:lsdException w:name="Medium Grid 3 Accent 6" w:uiPriority="69"/>
+    <w:lsdException w:name="Dark List Accent 6" w:uiPriority="70"/>
+    <w:lsdException w:name="Colorful Shading Accent 6" w:uiPriority="71"/>
+    <w:lsdException w:name="Colorful List Accent 6" w:uiPriority="72"/>
+    <w:lsdException w:name="Colorful Grid Accent 6" w:uiPriority="73"/>
+    <w:lsdException w:name="Subtle Emphasis" w:uiPriority="19" w:qFormat="1"/>
+    <w:lsdException w:name="Intense Emphasis" w:uiPriority="21" w:qFormat="1"/>
+    <w:lsdException w:name="Subtle Reference" w:uiPriority="31" w:qFormat="1"/>
+    <w:lsdException w:name="Intense Reference" w:uiPriority="32" w:qFormat="1"/>
+    <w:lsdException w:name="Book Title" w:uiPriority="33" w:qFormat="1"/>
+    <w:lsdException w:name="Bibliography" w:semiHidden="1" w:uiPriority="37" w:unhideWhenUsed="1"/>
+    <w:lsdException w:name="TOC Heading" w:semiHidden="1" w:uiPriority="39" w:unhideWhenUsed="1" w:qFormat="1"/>
+    <w:lsdException w:name="Plain Table 1" w:uiPriority="41"/>
+    <w:lsdException w:name="Plain Table 2" w:uiPriority="42"/>
+    <w:lsdException w:name="Plain Table 3" w:uiPriority="43"/>
+    <w:lsdException w:name="Plain Table 4" w:uiPriority="44"/>
+    <w:lsdException w:name="Plain Table 5" w:uiPriority="45"/>
+    <w:lsdException w:name="Grid Table Light" w:uiPriority="40"/>
+    <w:lsdException w:name="Grid Table 1 Light" w:uiPriority="46"/>
+    <w:lsdException w:name="Grid Table 2" w:uiPriority="47"/>
+    <w:lsdException w:name="Grid Table 3" w:uiPriority="48"/>
+    <w:lsdException w:name="Grid Table 4" w:uiPriority="49"/>
+    <w:lsdException w:name="Grid Table 5 Dark" w:uiPriority="50"/>
+    <w:lsdException w:name="Grid Table 6 Colorful" w:uiPriority="51"/>
+    <w:lsdException w:name="Grid Table 7 Colorful" w:uiPriority="52"/>
+    <w:lsdException w:name="Grid Table 1 Light Accent 1" w:uiPriority="46"/>
+    <w:lsdException w:name="Grid Table 2 Accent 1" w:uiPriority="47"/>
+    <w:lsdException w:name="Grid Table 3 Accent 1" w:uiPriority="48"/>
+    <w:lsdException w:name="Grid Table 4 Accent 1" w:uiPriority="49"/>
+    <w:lsdException w:name="Grid Table 5 Dark Accent 1" w:uiPriority="50"/>
+    <w:lsdException w:name="Grid Table 6 Colorful Accent 1" w:uiPriority="51"/>
+    <w:lsdException w:name="Grid Table 7 Colorful Accent 1" w:uiPriority="52"/>
+    <w:lsdException w:name="Grid Table 1 Light Accent 2" w:uiPriority="46"/>
+    <w:lsdException w:name="Grid Table 2 Accent 2" w:uiPriority="47"/>
+    <w:lsdException w:name="Grid Table 3 Accent 2" w:uiPriority="48"/>
+    <w:lsdException w:name="Grid Table 4 Accent 2" w:uiPriority="49"/>
+    <w:lsdException w:name="Grid Table 5 Dark Accent 2" w:uiPriority="50"/>
+    <w:lsdException w:name="Grid Table 6 Colorful Accent 2" w:uiPriority="51"/>
+    <w:lsdException w:name="Grid Table 7 Colorful Accent 2" w:uiPriority="52"/>
+    <w:lsdException w:name="Grid Table 1 Light Accent 3" w:uiPriority="46"/>
+    <w:lsdException w:name="Grid Table 2 Accent 3" w:uiPriority="47"/>
+    <w:lsdException w:name="Grid Table 3 Accent 3" w:uiPriority="48"/>
+    <w:lsdException w:name="Grid Table 4 Accent 3" w:uiPriority="49"/>
+    <w:lsdException w:name="Grid Table 5 Dark Accent 3" w:uiPriority="50"/>
+    <w:lsdException w:name="Grid Table 6 Colorful Accent 3" w:uiPriority="51"/>
+    <w:lsdException w:name="Grid Table 7 Colorful Accent 3" w:uiPriority="52"/>
+    <w:lsdException w:name="Grid Table 1 Light Accent 4" w:uiPriority="46"/>
+    <w:lsdException w:name="Grid Table 2 Accent 4" w:uiPriority="47"/>
+    <w:lsdException w:name="Grid Table 3 Accent 4" w:uiPriority="48"/>
+    <w:lsdException w:name="Grid Table 4 Accent 4" w:uiPriority="49"/>
+    <w:lsdException w:name="Grid Table 5 Dark Accent 4" w:uiPriority="50"/>
+    <w:lsdException w:name="Grid Table 6 Colorful Accent 4" w:uiPriority="51"/>
+    <w:lsdException w:name="Grid Table 7 Colorful Accent 4" w:uiPriority="52"/>
+    <w:lsdException w:name="Grid Table 1 Light Accent 5" w:uiPriority="46"/>
+    <w:lsdException w:name="Grid Table 2 Accent 5" w:uiPriority="47"/>
+    <w:lsdException w:name="Grid Table 3 Accent 5" w:uiPriority="48"/>
+    <w:lsdException w:name="Grid Table 4 Accent 5" w:uiPriority="49"/>
+    <w:lsdException w:name="Grid Table 5 Dark Accent 5" w:uiPriority="50"/>
+    <w:lsdException w:name="Grid Table 6 Colorful Accent 5" w:uiPriority="51"/>
+    <w:lsdException w:name="Grid Table 7 Colorful Accent 5" w:uiPriority="52"/>
+    <w:lsdException w:name="Grid Table 1 Light Accent 6" w:uiPriority="46"/>
+    <w:lsdException w:name="Grid Table 2 Accent 6" w:uiPriority="47"/>
+    <w:lsdException w:name="Grid Table 3 Accent 6" w:uiPriority="48"/>
+    <w:lsdException w:name="Grid Table 4 Accent 6" w:uiPriority="49"/>
+    <w:lsdException w:name="Grid Table 5 Dark Accent 6" w:uiPriority="50"/>
+    <w:lsdException w:name="Grid Table 6 Colorful Accent 6" w:uiPriority="51"/>
+    <w:lsdException w:name="Grid Table 7 Colorful Accent 6" w:uiPriority="52"/>
+    <w:lsdException w:name="List Table 1 Light" w:uiPriority="46"/>
+    <w:lsdException w:name="List Table 2" w:uiPriority="47"/>
+    <w:lsdException w:name="List Table 3" w:uiPriority="48"/>
+    <w:lsdException w:name="List Table 4" w:uiPriority="49"/>
+    <w:lsdException w:name="List Table 5 Dark" w:uiPriority="50"/>
+    <w:lsdException w:name="List Table 6 Colorful" w:uiPriority="51"/>
+    <w:lsdException w:name="List Table 7 Colorful" w:uiPriority="52"/>
+    <w:lsdException w:name="List Table 1 Light Accent 1" w:uiPriority="46"/>
+    <w:lsdException w:name="List Table 2 Accent 1" w:uiPriority="47"/>
+    <w:lsdException w:name="List Table 3 Accent 1" w:uiPriority="48"/>
+    <w:lsdException w:name="List Table 4 Accent 1" w:uiPriority="49"/>
+    <w:lsdException w:name="List Table 5 Dark Accent 1" w:uiPriority="50"/>
+    <w:lsdException w:name="List Table 6 Colorful Accent 1" w:uiPriority="51"/>
+    <w:lsdException w:name="List Table 7 Colorful Accent 1" w:uiPriority="52"/>
+    <w:lsdException w:name="List Table 1 Light Accent 2" w:uiPriority="46"/>
+    <w:lsdException w:name="List Table 2 Accent 2" w:uiPriority="47"/>
+    <w:lsdException w:name="List Table 3 Accent 2" w:uiPriority="48"/>
+    <w:lsdException w:name="List Table 4 Accent 2" w:uiPriority="49"/>
+    <w:lsdException w:name="List Table 5 Dark Accent 2" w:uiPriority="50"/>
+    <w:lsdException w:name="List Table 6 Colorful Accent 2" w:uiPriority="51"/>
+    <w:lsdException w:name="List Table 7 Colorful Accent 2" w:uiPriority="52"/>
+    <w:lsdException w:name="List Table 1 Light Accent 3" w:uiPriority="46"/>
+    <w:lsdException w:name="List Table 2 Accent 3" w:uiPriority="47"/>
+    <w:lsdException w:name="List Table 3 Accent 3" w:uiPriority="48"/>
+    <w:lsdException w:name="List Table 4 Accent 3" w:uiPriority="49"/>
+    <w:lsdException w:name="List Table 5 Dark Accent 3" w:uiPriority="50"/>
+    <w:lsdException w:name="List Table 6 Colorful Accent 3" w:uiPriority="51"/>
+    <w:lsdException w:name="List Table 7 Colorful Accent 3" w:uiPriority="52"/>
+    <w:lsdException w:name="List Table 1 Light Accent 4" w:uiPriority="46"/>
+    <w:lsdException w:name="List Table 2 Accent 4" w:uiPriority="47"/>
+    <w:lsdException w:name="List Table 3 Accent 4" w:uiPriority="48"/>
+    <w:lsdException w:name="List Table 4 Accent 4" w:uiPriority="49"/>
+    <w:lsdException w:name="List Table 5 Dark Accent 4" w:uiPriority="50"/>
+    <w:lsdException w:name="List Table 6 Colorful Accent 4" w:uiPriority="51"/>
+    <w:lsdException w:name="List Table 7 Colorful Accent 4" w:uiPriority="52"/>
+    <w:lsdException w:name="List Table 1 Light Accent 5" w:uiPriority="46"/>
+    <w:lsdException w:name="List Table 2 Accent 5" w:uiPriority="47"/>
+    <w:lsdException w:name="List Table 3 Accent 5" w:uiPriority="48"/>
+    <w:lsdException w:name="List Table 4 Accent 5" w:uiPriority="49"/>
+    <w:lsdException w:name="List Table 5 Dark Accent 5" w:uiPriority="50"/>
+    <w:lsdException w:name="List Table 6 Colorful Accent 5" w:uiPriority="51"/>
+    <w:lsdException w:name="List Table 7 Colorful Accent 5" w:uiPriority="52"/>
+    <w:lsdException w:name="List Table 1 Light Accent 6" w:uiPriority="46"/>
+    <w:lsdException w:name="List Table 2 Accent 6" w:uiPriority="47"/>
+    <w:lsdException w:name="List Table 3 Accent 6" w:uiPriority="48"/>
+    <w:lsdException w:name="List Table 4 Accent 6" w:uiPriority="49"/>
+    <w:lsdException w:name="List Table 5 Dark Accent 6" w:uiPriority="50"/>
+    <w:lsdException w:name="List Table 6 Colorful Accent 6" w:uiPriority="51"/>
+    <w:lsdException w:name="List Table 7 Colorful Accent 6" w:uiPriority="52"/>
   </w:latentStyles>
   <w:style w:type="paragraph" w:default="1" w:styleId="Normal">
     <w:name w:val="Normal"/>

</xml_diff>

<commit_message>
JATS article-version change request, version 1.4
</commit_message>
<xml_diff>
--- a/JATS article-version.docx
+++ b/JATS article-version.docx
@@ -6,6 +6,8 @@
       <w:pPr>
         <w:pStyle w:val="Title"/>
       </w:pPr>
+      <w:bookmarkStart w:id="0" w:name="_GoBack"/>
+      <w:bookmarkEnd w:id="0"/>
       <w:r>
         <w:t>JATS &lt;article-version&gt; change request</w:t>
       </w:r>
@@ -97,7 +99,13 @@
         <w:t xml:space="preserve">use existing </w:t>
       </w:r>
       <w:r>
-        <w:t>JATS common attributes, the content-type attribute, and elements date, contrib, and p.</w:t>
+        <w:t>JATS common attributes, the content-type attribute, and elements date, contrib, p</w:t>
+      </w:r>
+      <w:r>
+        <w:t>, and self-uri</w:t>
+      </w:r>
+      <w:r>
+        <w:t>.</w:t>
       </w:r>
     </w:p>
     <w:p>
@@ -407,8 +415,6 @@
       <w:r>
         <w:t>.</w:t>
       </w:r>
-      <w:bookmarkStart w:id="0" w:name="_GoBack"/>
-      <w:bookmarkEnd w:id="0"/>
     </w:p>
     <w:p>
       <w:r>
@@ -463,7 +469,13 @@
         <w:t>current</w:t>
       </w:r>
       <w:r>
-        <w:t xml:space="preserve"> status of the article.</w:t>
+        <w:t xml:space="preserve"> status of the article</w:t>
+      </w:r>
+      <w:r>
+        <w:t xml:space="preserve"> instance</w:t>
+      </w:r>
+      <w:r>
+        <w:t>.</w:t>
       </w:r>
     </w:p>
     <w:p>
@@ -21249,7 +21261,7 @@
       <w:rPr>
         <w:noProof/>
       </w:rPr>
-      <w:t>2</w:t>
+      <w:t>1</w:t>
     </w:r>
     <w:r>
       <w:rPr>

</xml_diff>